<commit_message>
A added project development methodology and project scope
</commit_message>
<xml_diff>
--- a/Project_Proposal_SS173D.docx
+++ b/Project_Proposal_SS173D.docx
@@ -188,8 +188,6 @@
           <w:szCs w:val="40"/>
         </w:rPr>
       </w:pPr>
-      <w:bookmarkStart w:id="0" w:name="_GoBack"/>
-      <w:bookmarkEnd w:id="0"/>
     </w:p>
     <w:p>
       <w:pPr>
@@ -377,29 +375,1375 @@
           <w:sz w:val="40"/>
           <w:szCs w:val="40"/>
         </w:rPr>
-      </w:pPr>
-    </w:p>
+        <w:sectPr>
+          <w:headerReference w:type="default" r:id="rId10"/>
+          <w:footerReference w:type="default" r:id="rId11"/>
+          <w:pgSz w:w="11906" w:h="16838"/>
+          <w:pgMar w:top="1440" w:right="1440" w:bottom="1440" w:left="1440" w:header="708" w:footer="708" w:gutter="0"/>
+          <w:cols w:space="708"/>
+          <w:docGrid w:linePitch="360"/>
+        </w:sectPr>
+      </w:pPr>
+    </w:p>
+    <w:sdt>
+      <w:sdtPr>
+        <w:id w:val="-1499575435"/>
+        <w:docPartObj>
+          <w:docPartGallery w:val="Table of Contents"/>
+          <w:docPartUnique/>
+        </w:docPartObj>
+      </w:sdtPr>
+      <w:sdtEndPr>
+        <w:rPr>
+          <w:rFonts w:asciiTheme="minorHAnsi" w:eastAsiaTheme="minorHAnsi" w:hAnsiTheme="minorHAnsi" w:cstheme="minorBidi"/>
+          <w:b/>
+          <w:bCs/>
+          <w:noProof/>
+          <w:color w:val="auto"/>
+          <w:sz w:val="22"/>
+          <w:szCs w:val="22"/>
+          <w:lang w:val="en-SG"/>
+        </w:rPr>
+      </w:sdtEndPr>
+      <w:sdtContent>
+        <w:p>
+          <w:pPr>
+            <w:pStyle w:val="TOCHeading"/>
+          </w:pPr>
+          <w:r>
+            <w:t>Table of Contents</w:t>
+          </w:r>
+        </w:p>
+        <w:p>
+          <w:pPr>
+            <w:pStyle w:val="TOC1"/>
+            <w:tabs>
+              <w:tab w:val="right" w:leader="dot" w:pos="9016"/>
+            </w:tabs>
+            <w:rPr>
+              <w:rFonts w:eastAsiaTheme="minorEastAsia"/>
+              <w:noProof/>
+              <w:lang w:eastAsia="en-SG"/>
+            </w:rPr>
+          </w:pPr>
+          <w:r>
+            <w:fldChar w:fldCharType="begin"/>
+          </w:r>
+          <w:r>
+            <w:instrText xml:space="preserve"> TOC \o "1-3" \h \z \u </w:instrText>
+          </w:r>
+          <w:r>
+            <w:fldChar w:fldCharType="separate"/>
+          </w:r>
+          <w:hyperlink w:anchor="_Toc488795361" w:history="1">
+            <w:r>
+              <w:rPr>
+                <w:rStyle w:val="Hyperlink"/>
+                <w:noProof/>
+              </w:rPr>
+              <w:t>Project Team structure</w:t>
+            </w:r>
+            <w:r>
+              <w:rPr>
+                <w:noProof/>
+                <w:webHidden/>
+              </w:rPr>
+              <w:tab/>
+            </w:r>
+            <w:r>
+              <w:rPr>
+                <w:noProof/>
+                <w:webHidden/>
+              </w:rPr>
+              <w:fldChar w:fldCharType="begin"/>
+            </w:r>
+            <w:r>
+              <w:rPr>
+                <w:noProof/>
+                <w:webHidden/>
+              </w:rPr>
+              <w:instrText xml:space="preserve"> PAGEREF _Toc488795361 \h </w:instrText>
+            </w:r>
+            <w:r>
+              <w:rPr>
+                <w:noProof/>
+                <w:webHidden/>
+              </w:rPr>
+            </w:r>
+            <w:r>
+              <w:rPr>
+                <w:noProof/>
+                <w:webHidden/>
+              </w:rPr>
+              <w:fldChar w:fldCharType="separate"/>
+            </w:r>
+            <w:r>
+              <w:rPr>
+                <w:noProof/>
+                <w:webHidden/>
+              </w:rPr>
+              <w:t>1</w:t>
+            </w:r>
+            <w:r>
+              <w:rPr>
+                <w:noProof/>
+                <w:webHidden/>
+              </w:rPr>
+              <w:fldChar w:fldCharType="end"/>
+            </w:r>
+          </w:hyperlink>
+        </w:p>
+        <w:p>
+          <w:pPr>
+            <w:pStyle w:val="TOC1"/>
+            <w:tabs>
+              <w:tab w:val="right" w:leader="dot" w:pos="9016"/>
+            </w:tabs>
+            <w:rPr>
+              <w:rFonts w:eastAsiaTheme="minorEastAsia"/>
+              <w:noProof/>
+              <w:lang w:eastAsia="en-SG"/>
+            </w:rPr>
+          </w:pPr>
+          <w:hyperlink w:anchor="_Toc488795362" w:history="1">
+            <w:r>
+              <w:rPr>
+                <w:rStyle w:val="Hyperlink"/>
+                <w:noProof/>
+              </w:rPr>
+              <w:t>Market Survey</w:t>
+            </w:r>
+            <w:r>
+              <w:rPr>
+                <w:noProof/>
+                <w:webHidden/>
+              </w:rPr>
+              <w:tab/>
+            </w:r>
+            <w:r>
+              <w:rPr>
+                <w:noProof/>
+                <w:webHidden/>
+              </w:rPr>
+              <w:fldChar w:fldCharType="begin"/>
+            </w:r>
+            <w:r>
+              <w:rPr>
+                <w:noProof/>
+                <w:webHidden/>
+              </w:rPr>
+              <w:instrText xml:space="preserve"> PAGEREF _Toc488795362 \h </w:instrText>
+            </w:r>
+            <w:r>
+              <w:rPr>
+                <w:noProof/>
+                <w:webHidden/>
+              </w:rPr>
+            </w:r>
+            <w:r>
+              <w:rPr>
+                <w:noProof/>
+                <w:webHidden/>
+              </w:rPr>
+              <w:fldChar w:fldCharType="separate"/>
+            </w:r>
+            <w:r>
+              <w:rPr>
+                <w:noProof/>
+                <w:webHidden/>
+              </w:rPr>
+              <w:t>2</w:t>
+            </w:r>
+            <w:r>
+              <w:rPr>
+                <w:noProof/>
+                <w:webHidden/>
+              </w:rPr>
+              <w:fldChar w:fldCharType="end"/>
+            </w:r>
+          </w:hyperlink>
+        </w:p>
+        <w:p>
+          <w:pPr>
+            <w:pStyle w:val="TOC2"/>
+            <w:tabs>
+              <w:tab w:val="right" w:leader="dot" w:pos="9016"/>
+            </w:tabs>
+            <w:rPr>
+              <w:rFonts w:eastAsiaTheme="minorEastAsia"/>
+              <w:noProof/>
+              <w:lang w:eastAsia="en-SG"/>
+            </w:rPr>
+          </w:pPr>
+          <w:hyperlink w:anchor="_Toc488795363" w:history="1">
+            <w:r>
+              <w:rPr>
+                <w:rStyle w:val="Hyperlink"/>
+                <w:noProof/>
+              </w:rPr>
+              <w:t>Conclusion</w:t>
+            </w:r>
+            <w:r>
+              <w:rPr>
+                <w:noProof/>
+                <w:webHidden/>
+              </w:rPr>
+              <w:tab/>
+            </w:r>
+            <w:r>
+              <w:rPr>
+                <w:noProof/>
+                <w:webHidden/>
+              </w:rPr>
+              <w:fldChar w:fldCharType="begin"/>
+            </w:r>
+            <w:r>
+              <w:rPr>
+                <w:noProof/>
+                <w:webHidden/>
+              </w:rPr>
+              <w:instrText xml:space="preserve"> PAGEREF _Toc488795363 \h </w:instrText>
+            </w:r>
+            <w:r>
+              <w:rPr>
+                <w:noProof/>
+                <w:webHidden/>
+              </w:rPr>
+            </w:r>
+            <w:r>
+              <w:rPr>
+                <w:noProof/>
+                <w:webHidden/>
+              </w:rPr>
+              <w:fldChar w:fldCharType="separate"/>
+            </w:r>
+            <w:r>
+              <w:rPr>
+                <w:noProof/>
+                <w:webHidden/>
+              </w:rPr>
+              <w:t>4</w:t>
+            </w:r>
+            <w:r>
+              <w:rPr>
+                <w:noProof/>
+                <w:webHidden/>
+              </w:rPr>
+              <w:fldChar w:fldCharType="end"/>
+            </w:r>
+          </w:hyperlink>
+        </w:p>
+        <w:p>
+          <w:pPr>
+            <w:pStyle w:val="TOC1"/>
+            <w:tabs>
+              <w:tab w:val="right" w:leader="dot" w:pos="9016"/>
+            </w:tabs>
+            <w:rPr>
+              <w:rFonts w:eastAsiaTheme="minorEastAsia"/>
+              <w:noProof/>
+              <w:lang w:eastAsia="en-SG"/>
+            </w:rPr>
+          </w:pPr>
+          <w:hyperlink w:anchor="_Toc488795364" w:history="1">
+            <w:r>
+              <w:rPr>
+                <w:rStyle w:val="Hyperlink"/>
+                <w:noProof/>
+              </w:rPr>
+              <w:t>Project Scope</w:t>
+            </w:r>
+            <w:r>
+              <w:rPr>
+                <w:noProof/>
+                <w:webHidden/>
+              </w:rPr>
+              <w:tab/>
+            </w:r>
+            <w:r>
+              <w:rPr>
+                <w:noProof/>
+                <w:webHidden/>
+              </w:rPr>
+              <w:fldChar w:fldCharType="begin"/>
+            </w:r>
+            <w:r>
+              <w:rPr>
+                <w:noProof/>
+                <w:webHidden/>
+              </w:rPr>
+              <w:instrText xml:space="preserve"> PAGEREF _Toc488795364 \h </w:instrText>
+            </w:r>
+            <w:r>
+              <w:rPr>
+                <w:noProof/>
+                <w:webHidden/>
+              </w:rPr>
+            </w:r>
+            <w:r>
+              <w:rPr>
+                <w:noProof/>
+                <w:webHidden/>
+              </w:rPr>
+              <w:fldChar w:fldCharType="separate"/>
+            </w:r>
+            <w:r>
+              <w:rPr>
+                <w:noProof/>
+                <w:webHidden/>
+              </w:rPr>
+              <w:t>5</w:t>
+            </w:r>
+            <w:r>
+              <w:rPr>
+                <w:noProof/>
+                <w:webHidden/>
+              </w:rPr>
+              <w:fldChar w:fldCharType="end"/>
+            </w:r>
+          </w:hyperlink>
+        </w:p>
+        <w:p>
+          <w:pPr>
+            <w:pStyle w:val="TOC2"/>
+            <w:tabs>
+              <w:tab w:val="right" w:leader="dot" w:pos="9016"/>
+            </w:tabs>
+            <w:rPr>
+              <w:rFonts w:eastAsiaTheme="minorEastAsia"/>
+              <w:noProof/>
+              <w:lang w:eastAsia="en-SG"/>
+            </w:rPr>
+          </w:pPr>
+          <w:hyperlink w:anchor="_Toc488795365" w:history="1">
+            <w:r>
+              <w:rPr>
+                <w:rStyle w:val="Hyperlink"/>
+                <w:noProof/>
+              </w:rPr>
+              <w:t>Project purpose</w:t>
+            </w:r>
+            <w:r>
+              <w:rPr>
+                <w:noProof/>
+                <w:webHidden/>
+              </w:rPr>
+              <w:tab/>
+            </w:r>
+            <w:r>
+              <w:rPr>
+                <w:noProof/>
+                <w:webHidden/>
+              </w:rPr>
+              <w:fldChar w:fldCharType="begin"/>
+            </w:r>
+            <w:r>
+              <w:rPr>
+                <w:noProof/>
+                <w:webHidden/>
+              </w:rPr>
+              <w:instrText xml:space="preserve"> PAGEREF _Toc488795365 \h </w:instrText>
+            </w:r>
+            <w:r>
+              <w:rPr>
+                <w:noProof/>
+                <w:webHidden/>
+              </w:rPr>
+            </w:r>
+            <w:r>
+              <w:rPr>
+                <w:noProof/>
+                <w:webHidden/>
+              </w:rPr>
+              <w:fldChar w:fldCharType="separate"/>
+            </w:r>
+            <w:r>
+              <w:rPr>
+                <w:noProof/>
+                <w:webHidden/>
+              </w:rPr>
+              <w:t>5</w:t>
+            </w:r>
+            <w:r>
+              <w:rPr>
+                <w:noProof/>
+                <w:webHidden/>
+              </w:rPr>
+              <w:fldChar w:fldCharType="end"/>
+            </w:r>
+          </w:hyperlink>
+        </w:p>
+        <w:p>
+          <w:pPr>
+            <w:pStyle w:val="TOC2"/>
+            <w:tabs>
+              <w:tab w:val="right" w:leader="dot" w:pos="9016"/>
+            </w:tabs>
+            <w:rPr>
+              <w:rFonts w:eastAsiaTheme="minorEastAsia"/>
+              <w:noProof/>
+              <w:lang w:eastAsia="en-SG"/>
+            </w:rPr>
+          </w:pPr>
+          <w:hyperlink w:anchor="_Toc488795366" w:history="1">
+            <w:r>
+              <w:rPr>
+                <w:rStyle w:val="Hyperlink"/>
+                <w:noProof/>
+              </w:rPr>
+              <w:t>Target Users</w:t>
+            </w:r>
+            <w:r>
+              <w:rPr>
+                <w:noProof/>
+                <w:webHidden/>
+              </w:rPr>
+              <w:tab/>
+            </w:r>
+            <w:r>
+              <w:rPr>
+                <w:noProof/>
+                <w:webHidden/>
+              </w:rPr>
+              <w:fldChar w:fldCharType="begin"/>
+            </w:r>
+            <w:r>
+              <w:rPr>
+                <w:noProof/>
+                <w:webHidden/>
+              </w:rPr>
+              <w:instrText xml:space="preserve"> PAGEREF _Toc488795366 \h </w:instrText>
+            </w:r>
+            <w:r>
+              <w:rPr>
+                <w:noProof/>
+                <w:webHidden/>
+              </w:rPr>
+            </w:r>
+            <w:r>
+              <w:rPr>
+                <w:noProof/>
+                <w:webHidden/>
+              </w:rPr>
+              <w:fldChar w:fldCharType="separate"/>
+            </w:r>
+            <w:r>
+              <w:rPr>
+                <w:noProof/>
+                <w:webHidden/>
+              </w:rPr>
+              <w:t>5</w:t>
+            </w:r>
+            <w:r>
+              <w:rPr>
+                <w:noProof/>
+                <w:webHidden/>
+              </w:rPr>
+              <w:fldChar w:fldCharType="end"/>
+            </w:r>
+          </w:hyperlink>
+        </w:p>
+        <w:p>
+          <w:pPr>
+            <w:pStyle w:val="TOC2"/>
+            <w:tabs>
+              <w:tab w:val="right" w:leader="dot" w:pos="9016"/>
+            </w:tabs>
+            <w:rPr>
+              <w:rFonts w:eastAsiaTheme="minorEastAsia"/>
+              <w:noProof/>
+              <w:lang w:eastAsia="en-SG"/>
+            </w:rPr>
+          </w:pPr>
+          <w:hyperlink w:anchor="_Toc488795367" w:history="1">
+            <w:r>
+              <w:rPr>
+                <w:rStyle w:val="Hyperlink"/>
+                <w:noProof/>
+              </w:rPr>
+              <w:t>Proposed features</w:t>
+            </w:r>
+            <w:r>
+              <w:rPr>
+                <w:noProof/>
+                <w:webHidden/>
+              </w:rPr>
+              <w:tab/>
+            </w:r>
+            <w:r>
+              <w:rPr>
+                <w:noProof/>
+                <w:webHidden/>
+              </w:rPr>
+              <w:fldChar w:fldCharType="begin"/>
+            </w:r>
+            <w:r>
+              <w:rPr>
+                <w:noProof/>
+                <w:webHidden/>
+              </w:rPr>
+              <w:instrText xml:space="preserve"> PAGEREF _Toc488795367 \h </w:instrText>
+            </w:r>
+            <w:r>
+              <w:rPr>
+                <w:noProof/>
+                <w:webHidden/>
+              </w:rPr>
+            </w:r>
+            <w:r>
+              <w:rPr>
+                <w:noProof/>
+                <w:webHidden/>
+              </w:rPr>
+              <w:fldChar w:fldCharType="separate"/>
+            </w:r>
+            <w:r>
+              <w:rPr>
+                <w:noProof/>
+                <w:webHidden/>
+              </w:rPr>
+              <w:t>6</w:t>
+            </w:r>
+            <w:r>
+              <w:rPr>
+                <w:noProof/>
+                <w:webHidden/>
+              </w:rPr>
+              <w:fldChar w:fldCharType="end"/>
+            </w:r>
+          </w:hyperlink>
+        </w:p>
+        <w:p>
+          <w:pPr>
+            <w:pStyle w:val="TOC3"/>
+            <w:tabs>
+              <w:tab w:val="right" w:leader="dot" w:pos="9016"/>
+            </w:tabs>
+            <w:rPr>
+              <w:rFonts w:eastAsiaTheme="minorEastAsia"/>
+              <w:noProof/>
+              <w:lang w:eastAsia="en-SG"/>
+            </w:rPr>
+          </w:pPr>
+          <w:hyperlink w:anchor="_Toc488795368" w:history="1">
+            <w:r>
+              <w:rPr>
+                <w:rStyle w:val="Hyperlink"/>
+                <w:noProof/>
+              </w:rPr>
+              <w:t>Login</w:t>
+            </w:r>
+            <w:r>
+              <w:rPr>
+                <w:noProof/>
+                <w:webHidden/>
+              </w:rPr>
+              <w:tab/>
+            </w:r>
+            <w:r>
+              <w:rPr>
+                <w:noProof/>
+                <w:webHidden/>
+              </w:rPr>
+              <w:fldChar w:fldCharType="begin"/>
+            </w:r>
+            <w:r>
+              <w:rPr>
+                <w:noProof/>
+                <w:webHidden/>
+              </w:rPr>
+              <w:instrText xml:space="preserve"> PAGEREF _Toc488795368 \h </w:instrText>
+            </w:r>
+            <w:r>
+              <w:rPr>
+                <w:noProof/>
+                <w:webHidden/>
+              </w:rPr>
+            </w:r>
+            <w:r>
+              <w:rPr>
+                <w:noProof/>
+                <w:webHidden/>
+              </w:rPr>
+              <w:fldChar w:fldCharType="separate"/>
+            </w:r>
+            <w:r>
+              <w:rPr>
+                <w:noProof/>
+                <w:webHidden/>
+              </w:rPr>
+              <w:t>6</w:t>
+            </w:r>
+            <w:r>
+              <w:rPr>
+                <w:noProof/>
+                <w:webHidden/>
+              </w:rPr>
+              <w:fldChar w:fldCharType="end"/>
+            </w:r>
+          </w:hyperlink>
+        </w:p>
+        <w:p>
+          <w:pPr>
+            <w:pStyle w:val="TOC3"/>
+            <w:tabs>
+              <w:tab w:val="right" w:leader="dot" w:pos="9016"/>
+            </w:tabs>
+            <w:rPr>
+              <w:rFonts w:eastAsiaTheme="minorEastAsia"/>
+              <w:noProof/>
+              <w:lang w:eastAsia="en-SG"/>
+            </w:rPr>
+          </w:pPr>
+          <w:hyperlink w:anchor="_Toc488795369" w:history="1">
+            <w:r>
+              <w:rPr>
+                <w:rStyle w:val="Hyperlink"/>
+                <w:noProof/>
+              </w:rPr>
+              <w:t>PDF Viewer</w:t>
+            </w:r>
+            <w:r>
+              <w:rPr>
+                <w:noProof/>
+                <w:webHidden/>
+              </w:rPr>
+              <w:tab/>
+            </w:r>
+            <w:r>
+              <w:rPr>
+                <w:noProof/>
+                <w:webHidden/>
+              </w:rPr>
+              <w:fldChar w:fldCharType="begin"/>
+            </w:r>
+            <w:r>
+              <w:rPr>
+                <w:noProof/>
+                <w:webHidden/>
+              </w:rPr>
+              <w:instrText xml:space="preserve"> PAGEREF _Toc488795369 \h </w:instrText>
+            </w:r>
+            <w:r>
+              <w:rPr>
+                <w:noProof/>
+                <w:webHidden/>
+              </w:rPr>
+            </w:r>
+            <w:r>
+              <w:rPr>
+                <w:noProof/>
+                <w:webHidden/>
+              </w:rPr>
+              <w:fldChar w:fldCharType="separate"/>
+            </w:r>
+            <w:r>
+              <w:rPr>
+                <w:noProof/>
+                <w:webHidden/>
+              </w:rPr>
+              <w:t>6</w:t>
+            </w:r>
+            <w:r>
+              <w:rPr>
+                <w:noProof/>
+                <w:webHidden/>
+              </w:rPr>
+              <w:fldChar w:fldCharType="end"/>
+            </w:r>
+          </w:hyperlink>
+        </w:p>
+        <w:p>
+          <w:pPr>
+            <w:pStyle w:val="TOC3"/>
+            <w:tabs>
+              <w:tab w:val="right" w:leader="dot" w:pos="9016"/>
+            </w:tabs>
+            <w:rPr>
+              <w:rFonts w:eastAsiaTheme="minorEastAsia"/>
+              <w:noProof/>
+              <w:lang w:eastAsia="en-SG"/>
+            </w:rPr>
+          </w:pPr>
+          <w:hyperlink w:anchor="_Toc488795370" w:history="1">
+            <w:r>
+              <w:rPr>
+                <w:rStyle w:val="Hyperlink"/>
+                <w:noProof/>
+              </w:rPr>
+              <w:t>Encryption and decryption</w:t>
+            </w:r>
+            <w:r>
+              <w:rPr>
+                <w:noProof/>
+                <w:webHidden/>
+              </w:rPr>
+              <w:tab/>
+            </w:r>
+            <w:r>
+              <w:rPr>
+                <w:noProof/>
+                <w:webHidden/>
+              </w:rPr>
+              <w:fldChar w:fldCharType="begin"/>
+            </w:r>
+            <w:r>
+              <w:rPr>
+                <w:noProof/>
+                <w:webHidden/>
+              </w:rPr>
+              <w:instrText xml:space="preserve"> PAGEREF _Toc488795370 \h </w:instrText>
+            </w:r>
+            <w:r>
+              <w:rPr>
+                <w:noProof/>
+                <w:webHidden/>
+              </w:rPr>
+            </w:r>
+            <w:r>
+              <w:rPr>
+                <w:noProof/>
+                <w:webHidden/>
+              </w:rPr>
+              <w:fldChar w:fldCharType="separate"/>
+            </w:r>
+            <w:r>
+              <w:rPr>
+                <w:noProof/>
+                <w:webHidden/>
+              </w:rPr>
+              <w:t>6</w:t>
+            </w:r>
+            <w:r>
+              <w:rPr>
+                <w:noProof/>
+                <w:webHidden/>
+              </w:rPr>
+              <w:fldChar w:fldCharType="end"/>
+            </w:r>
+          </w:hyperlink>
+        </w:p>
+        <w:p>
+          <w:pPr>
+            <w:pStyle w:val="TOC3"/>
+            <w:tabs>
+              <w:tab w:val="right" w:leader="dot" w:pos="9016"/>
+            </w:tabs>
+            <w:rPr>
+              <w:rFonts w:eastAsiaTheme="minorEastAsia"/>
+              <w:noProof/>
+              <w:lang w:eastAsia="en-SG"/>
+            </w:rPr>
+          </w:pPr>
+          <w:hyperlink w:anchor="_Toc488795371" w:history="1">
+            <w:r>
+              <w:rPr>
+                <w:rStyle w:val="Hyperlink"/>
+                <w:noProof/>
+              </w:rPr>
+              <w:t>Migration</w:t>
+            </w:r>
+            <w:r>
+              <w:rPr>
+                <w:noProof/>
+                <w:webHidden/>
+              </w:rPr>
+              <w:tab/>
+            </w:r>
+            <w:r>
+              <w:rPr>
+                <w:noProof/>
+                <w:webHidden/>
+              </w:rPr>
+              <w:fldChar w:fldCharType="begin"/>
+            </w:r>
+            <w:r>
+              <w:rPr>
+                <w:noProof/>
+                <w:webHidden/>
+              </w:rPr>
+              <w:instrText xml:space="preserve"> PAGEREF _Toc488795371 \h </w:instrText>
+            </w:r>
+            <w:r>
+              <w:rPr>
+                <w:noProof/>
+                <w:webHidden/>
+              </w:rPr>
+            </w:r>
+            <w:r>
+              <w:rPr>
+                <w:noProof/>
+                <w:webHidden/>
+              </w:rPr>
+              <w:fldChar w:fldCharType="separate"/>
+            </w:r>
+            <w:r>
+              <w:rPr>
+                <w:noProof/>
+                <w:webHidden/>
+              </w:rPr>
+              <w:t>6</w:t>
+            </w:r>
+            <w:r>
+              <w:rPr>
+                <w:noProof/>
+                <w:webHidden/>
+              </w:rPr>
+              <w:fldChar w:fldCharType="end"/>
+            </w:r>
+          </w:hyperlink>
+        </w:p>
+        <w:p>
+          <w:pPr>
+            <w:pStyle w:val="TOC3"/>
+            <w:tabs>
+              <w:tab w:val="right" w:leader="dot" w:pos="9016"/>
+            </w:tabs>
+            <w:rPr>
+              <w:rFonts w:eastAsiaTheme="minorEastAsia"/>
+              <w:noProof/>
+              <w:lang w:eastAsia="en-SG"/>
+            </w:rPr>
+          </w:pPr>
+          <w:hyperlink w:anchor="_Toc488795372" w:history="1">
+            <w:r>
+              <w:rPr>
+                <w:rStyle w:val="Hyperlink"/>
+                <w:noProof/>
+              </w:rPr>
+              <w:t>Highest level use case diagram</w:t>
+            </w:r>
+            <w:r>
+              <w:rPr>
+                <w:noProof/>
+                <w:webHidden/>
+              </w:rPr>
+              <w:tab/>
+            </w:r>
+            <w:r>
+              <w:rPr>
+                <w:noProof/>
+                <w:webHidden/>
+              </w:rPr>
+              <w:fldChar w:fldCharType="begin"/>
+            </w:r>
+            <w:r>
+              <w:rPr>
+                <w:noProof/>
+                <w:webHidden/>
+              </w:rPr>
+              <w:instrText xml:space="preserve"> PAGEREF _Toc488795372 \h </w:instrText>
+            </w:r>
+            <w:r>
+              <w:rPr>
+                <w:noProof/>
+                <w:webHidden/>
+              </w:rPr>
+            </w:r>
+            <w:r>
+              <w:rPr>
+                <w:noProof/>
+                <w:webHidden/>
+              </w:rPr>
+              <w:fldChar w:fldCharType="separate"/>
+            </w:r>
+            <w:r>
+              <w:rPr>
+                <w:noProof/>
+                <w:webHidden/>
+              </w:rPr>
+              <w:t>7</w:t>
+            </w:r>
+            <w:r>
+              <w:rPr>
+                <w:noProof/>
+                <w:webHidden/>
+              </w:rPr>
+              <w:fldChar w:fldCharType="end"/>
+            </w:r>
+          </w:hyperlink>
+        </w:p>
+        <w:p>
+          <w:pPr>
+            <w:pStyle w:val="TOC1"/>
+            <w:tabs>
+              <w:tab w:val="right" w:leader="dot" w:pos="9016"/>
+            </w:tabs>
+            <w:rPr>
+              <w:rFonts w:eastAsiaTheme="minorEastAsia"/>
+              <w:noProof/>
+              <w:lang w:eastAsia="en-SG"/>
+            </w:rPr>
+          </w:pPr>
+          <w:hyperlink w:anchor="_Toc488795373" w:history="1">
+            <w:r>
+              <w:rPr>
+                <w:rStyle w:val="Hyperlink"/>
+                <w:noProof/>
+              </w:rPr>
+              <w:t>Programming development methodologies</w:t>
+            </w:r>
+            <w:r>
+              <w:rPr>
+                <w:noProof/>
+                <w:webHidden/>
+              </w:rPr>
+              <w:tab/>
+            </w:r>
+            <w:r>
+              <w:rPr>
+                <w:noProof/>
+                <w:webHidden/>
+              </w:rPr>
+              <w:fldChar w:fldCharType="begin"/>
+            </w:r>
+            <w:r>
+              <w:rPr>
+                <w:noProof/>
+                <w:webHidden/>
+              </w:rPr>
+              <w:instrText xml:space="preserve"> PAGEREF _Toc488795373 \h </w:instrText>
+            </w:r>
+            <w:r>
+              <w:rPr>
+                <w:noProof/>
+                <w:webHidden/>
+              </w:rPr>
+            </w:r>
+            <w:r>
+              <w:rPr>
+                <w:noProof/>
+                <w:webHidden/>
+              </w:rPr>
+              <w:fldChar w:fldCharType="separate"/>
+            </w:r>
+            <w:r>
+              <w:rPr>
+                <w:noProof/>
+                <w:webHidden/>
+              </w:rPr>
+              <w:t>8</w:t>
+            </w:r>
+            <w:r>
+              <w:rPr>
+                <w:noProof/>
+                <w:webHidden/>
+              </w:rPr>
+              <w:fldChar w:fldCharType="end"/>
+            </w:r>
+          </w:hyperlink>
+        </w:p>
+        <w:p>
+          <w:pPr>
+            <w:pStyle w:val="TOC2"/>
+            <w:tabs>
+              <w:tab w:val="right" w:leader="dot" w:pos="9016"/>
+            </w:tabs>
+            <w:rPr>
+              <w:rFonts w:eastAsiaTheme="minorEastAsia"/>
+              <w:noProof/>
+              <w:lang w:eastAsia="en-SG"/>
+            </w:rPr>
+          </w:pPr>
+          <w:hyperlink w:anchor="_Toc488795374" w:history="1">
+            <w:r>
+              <w:rPr>
+                <w:rStyle w:val="Hyperlink"/>
+                <w:noProof/>
+              </w:rPr>
+              <w:t>Waterfall</w:t>
+            </w:r>
+            <w:r>
+              <w:rPr>
+                <w:noProof/>
+                <w:webHidden/>
+              </w:rPr>
+              <w:tab/>
+            </w:r>
+            <w:r>
+              <w:rPr>
+                <w:noProof/>
+                <w:webHidden/>
+              </w:rPr>
+              <w:fldChar w:fldCharType="begin"/>
+            </w:r>
+            <w:r>
+              <w:rPr>
+                <w:noProof/>
+                <w:webHidden/>
+              </w:rPr>
+              <w:instrText xml:space="preserve"> PAGEREF _Toc488795374 \h </w:instrText>
+            </w:r>
+            <w:r>
+              <w:rPr>
+                <w:noProof/>
+                <w:webHidden/>
+              </w:rPr>
+            </w:r>
+            <w:r>
+              <w:rPr>
+                <w:noProof/>
+                <w:webHidden/>
+              </w:rPr>
+              <w:fldChar w:fldCharType="separate"/>
+            </w:r>
+            <w:r>
+              <w:rPr>
+                <w:noProof/>
+                <w:webHidden/>
+              </w:rPr>
+              <w:t>8</w:t>
+            </w:r>
+            <w:r>
+              <w:rPr>
+                <w:noProof/>
+                <w:webHidden/>
+              </w:rPr>
+              <w:fldChar w:fldCharType="end"/>
+            </w:r>
+          </w:hyperlink>
+        </w:p>
+        <w:p>
+          <w:pPr>
+            <w:pStyle w:val="TOC2"/>
+            <w:tabs>
+              <w:tab w:val="right" w:leader="dot" w:pos="9016"/>
+            </w:tabs>
+            <w:rPr>
+              <w:rFonts w:eastAsiaTheme="minorEastAsia"/>
+              <w:noProof/>
+              <w:lang w:eastAsia="en-SG"/>
+            </w:rPr>
+          </w:pPr>
+          <w:hyperlink w:anchor="_Toc488795375" w:history="1">
+            <w:r>
+              <w:rPr>
+                <w:rStyle w:val="Hyperlink"/>
+                <w:noProof/>
+                <w:lang w:val="en-AU"/>
+              </w:rPr>
+              <w:t>Prototyping model</w:t>
+            </w:r>
+            <w:r>
+              <w:rPr>
+                <w:noProof/>
+                <w:webHidden/>
+              </w:rPr>
+              <w:tab/>
+            </w:r>
+            <w:r>
+              <w:rPr>
+                <w:noProof/>
+                <w:webHidden/>
+              </w:rPr>
+              <w:fldChar w:fldCharType="begin"/>
+            </w:r>
+            <w:r>
+              <w:rPr>
+                <w:noProof/>
+                <w:webHidden/>
+              </w:rPr>
+              <w:instrText xml:space="preserve"> PAGEREF _Toc488795375 \h </w:instrText>
+            </w:r>
+            <w:r>
+              <w:rPr>
+                <w:noProof/>
+                <w:webHidden/>
+              </w:rPr>
+            </w:r>
+            <w:r>
+              <w:rPr>
+                <w:noProof/>
+                <w:webHidden/>
+              </w:rPr>
+              <w:fldChar w:fldCharType="separate"/>
+            </w:r>
+            <w:r>
+              <w:rPr>
+                <w:noProof/>
+                <w:webHidden/>
+              </w:rPr>
+              <w:t>8</w:t>
+            </w:r>
+            <w:r>
+              <w:rPr>
+                <w:noProof/>
+                <w:webHidden/>
+              </w:rPr>
+              <w:fldChar w:fldCharType="end"/>
+            </w:r>
+          </w:hyperlink>
+        </w:p>
+        <w:p>
+          <w:pPr>
+            <w:pStyle w:val="TOC2"/>
+            <w:tabs>
+              <w:tab w:val="right" w:leader="dot" w:pos="9016"/>
+            </w:tabs>
+            <w:rPr>
+              <w:rFonts w:eastAsiaTheme="minorEastAsia"/>
+              <w:noProof/>
+              <w:lang w:eastAsia="en-SG"/>
+            </w:rPr>
+          </w:pPr>
+          <w:hyperlink w:anchor="_Toc488795376" w:history="1">
+            <w:r>
+              <w:rPr>
+                <w:rStyle w:val="Hyperlink"/>
+                <w:noProof/>
+              </w:rPr>
+              <w:t>Agile model</w:t>
+            </w:r>
+            <w:r>
+              <w:rPr>
+                <w:noProof/>
+                <w:webHidden/>
+              </w:rPr>
+              <w:tab/>
+            </w:r>
+            <w:r>
+              <w:rPr>
+                <w:noProof/>
+                <w:webHidden/>
+              </w:rPr>
+              <w:fldChar w:fldCharType="begin"/>
+            </w:r>
+            <w:r>
+              <w:rPr>
+                <w:noProof/>
+                <w:webHidden/>
+              </w:rPr>
+              <w:instrText xml:space="preserve"> PAGEREF _Toc488795376 \h </w:instrText>
+            </w:r>
+            <w:r>
+              <w:rPr>
+                <w:noProof/>
+                <w:webHidden/>
+              </w:rPr>
+            </w:r>
+            <w:r>
+              <w:rPr>
+                <w:noProof/>
+                <w:webHidden/>
+              </w:rPr>
+              <w:fldChar w:fldCharType="separate"/>
+            </w:r>
+            <w:r>
+              <w:rPr>
+                <w:noProof/>
+                <w:webHidden/>
+              </w:rPr>
+              <w:t>9</w:t>
+            </w:r>
+            <w:r>
+              <w:rPr>
+                <w:noProof/>
+                <w:webHidden/>
+              </w:rPr>
+              <w:fldChar w:fldCharType="end"/>
+            </w:r>
+          </w:hyperlink>
+        </w:p>
+        <w:p>
+          <w:pPr>
+            <w:pStyle w:val="TOC1"/>
+            <w:tabs>
+              <w:tab w:val="right" w:leader="dot" w:pos="9016"/>
+            </w:tabs>
+            <w:rPr>
+              <w:rFonts w:eastAsiaTheme="minorEastAsia"/>
+              <w:noProof/>
+              <w:lang w:eastAsia="en-SG"/>
+            </w:rPr>
+          </w:pPr>
+          <w:hyperlink w:anchor="_Toc488795377" w:history="1">
+            <w:r>
+              <w:rPr>
+                <w:rStyle w:val="Hyperlink"/>
+                <w:noProof/>
+              </w:rPr>
+              <w:t>Risk List</w:t>
+            </w:r>
+            <w:r>
+              <w:rPr>
+                <w:noProof/>
+                <w:webHidden/>
+              </w:rPr>
+              <w:tab/>
+            </w:r>
+            <w:r>
+              <w:rPr>
+                <w:noProof/>
+                <w:webHidden/>
+              </w:rPr>
+              <w:fldChar w:fldCharType="begin"/>
+            </w:r>
+            <w:r>
+              <w:rPr>
+                <w:noProof/>
+                <w:webHidden/>
+              </w:rPr>
+              <w:instrText xml:space="preserve"> PAGEREF _Toc488795377 \h </w:instrText>
+            </w:r>
+            <w:r>
+              <w:rPr>
+                <w:noProof/>
+                <w:webHidden/>
+              </w:rPr>
+            </w:r>
+            <w:r>
+              <w:rPr>
+                <w:noProof/>
+                <w:webHidden/>
+              </w:rPr>
+              <w:fldChar w:fldCharType="separate"/>
+            </w:r>
+            <w:r>
+              <w:rPr>
+                <w:noProof/>
+                <w:webHidden/>
+              </w:rPr>
+              <w:t>11</w:t>
+            </w:r>
+            <w:r>
+              <w:rPr>
+                <w:noProof/>
+                <w:webHidden/>
+              </w:rPr>
+              <w:fldChar w:fldCharType="end"/>
+            </w:r>
+          </w:hyperlink>
+        </w:p>
+        <w:p>
+          <w:pPr>
+            <w:pStyle w:val="TOC1"/>
+            <w:tabs>
+              <w:tab w:val="right" w:leader="dot" w:pos="9016"/>
+            </w:tabs>
+            <w:rPr>
+              <w:rFonts w:eastAsiaTheme="minorEastAsia"/>
+              <w:noProof/>
+              <w:lang w:eastAsia="en-SG"/>
+            </w:rPr>
+          </w:pPr>
+          <w:hyperlink w:anchor="_Toc488795378" w:history="1">
+            <w:r>
+              <w:rPr>
+                <w:rStyle w:val="Hyperlink"/>
+                <w:noProof/>
+              </w:rPr>
+              <w:t>References</w:t>
+            </w:r>
+            <w:r>
+              <w:rPr>
+                <w:noProof/>
+                <w:webHidden/>
+              </w:rPr>
+              <w:tab/>
+            </w:r>
+            <w:r>
+              <w:rPr>
+                <w:noProof/>
+                <w:webHidden/>
+              </w:rPr>
+              <w:fldChar w:fldCharType="begin"/>
+            </w:r>
+            <w:r>
+              <w:rPr>
+                <w:noProof/>
+                <w:webHidden/>
+              </w:rPr>
+              <w:instrText xml:space="preserve"> PAGEREF _Toc488795378 \h </w:instrText>
+            </w:r>
+            <w:r>
+              <w:rPr>
+                <w:noProof/>
+                <w:webHidden/>
+              </w:rPr>
+            </w:r>
+            <w:r>
+              <w:rPr>
+                <w:noProof/>
+                <w:webHidden/>
+              </w:rPr>
+              <w:fldChar w:fldCharType="separate"/>
+            </w:r>
+            <w:r>
+              <w:rPr>
+                <w:noProof/>
+                <w:webHidden/>
+              </w:rPr>
+              <w:t>12</w:t>
+            </w:r>
+            <w:r>
+              <w:rPr>
+                <w:noProof/>
+                <w:webHidden/>
+              </w:rPr>
+              <w:fldChar w:fldCharType="end"/>
+            </w:r>
+          </w:hyperlink>
+        </w:p>
+        <w:p>
+          <w:r>
+            <w:rPr>
+              <w:b/>
+              <w:bCs/>
+              <w:noProof/>
+            </w:rPr>
+            <w:fldChar w:fldCharType="end"/>
+          </w:r>
+        </w:p>
+      </w:sdtContent>
+    </w:sdt>
     <w:p>
       <w:pPr>
         <w:tabs>
-          <w:tab w:val="left" w:pos="3707"/>
+          <w:tab w:val="left" w:pos="6536"/>
         </w:tabs>
-        <w:rPr>
-          <w:sz w:val="40"/>
-          <w:szCs w:val="40"/>
-        </w:rPr>
+      </w:pPr>
+      <w:r>
+        <w:tab/>
+      </w:r>
+      <w:bookmarkStart w:id="0" w:name="_GoBack"/>
+      <w:bookmarkEnd w:id="0"/>
+    </w:p>
+    <w:p/>
+    <w:p/>
+    <w:p/>
+    <w:p/>
+    <w:p/>
+    <w:p/>
+    <w:p/>
+    <w:p/>
+    <w:p/>
+    <w:p/>
+    <w:p>
+      <w:pPr>
+        <w:sectPr>
+          <w:footerReference w:type="default" r:id="rId12"/>
+          <w:pgSz w:w="11906" w:h="16838"/>
+          <w:pgMar w:top="1440" w:right="1440" w:bottom="1440" w:left="1440" w:header="708" w:footer="708" w:gutter="0"/>
+          <w:cols w:space="708"/>
+          <w:docGrid w:linePitch="360"/>
+        </w:sectPr>
       </w:pPr>
     </w:p>
     <w:p>
       <w:pPr>
         <w:pStyle w:val="Heading1"/>
       </w:pPr>
+      <w:bookmarkStart w:id="1" w:name="_Toc488795361"/>
       <w:r>
         <w:lastRenderedPageBreak/>
         <w:t>Project Team</w:t>
       </w:r>
       <w:r>
-        <w:t xml:space="preserve"> structure </w:t>
+        <w:t xml:space="preserve"> structure</w:t>
+      </w:r>
+      <w:bookmarkEnd w:id="1"/>
+      <w:r>
+        <w:t xml:space="preserve"> </w:t>
       </w:r>
     </w:p>
     <w:p/>
@@ -536,7 +1880,7 @@
               </w:rPr>
               <w:t xml:space="preserve"> </w:t>
             </w:r>
-            <w:hyperlink r:id="rId10" w:history="1">
+            <w:hyperlink r:id="rId13" w:history="1">
               <w:r>
                 <w:rPr>
                   <w:rStyle w:val="Hyperlink"/>
@@ -611,7 +1955,7 @@
                 <w:szCs w:val="24"/>
               </w:rPr>
             </w:pPr>
-            <w:hyperlink r:id="rId11" w:history="1">
+            <w:hyperlink r:id="rId14" w:history="1">
               <w:r>
                 <w:rPr>
                   <w:rStyle w:val="Hyperlink"/>
@@ -704,7 +2048,7 @@
                 <w:szCs w:val="24"/>
               </w:rPr>
             </w:pPr>
-            <w:hyperlink r:id="rId12" w:history="1">
+            <w:hyperlink r:id="rId15" w:history="1">
               <w:r>
                 <w:rPr>
                   <w:rStyle w:val="Hyperlink"/>
@@ -788,7 +2132,7 @@
                 <w:szCs w:val="24"/>
               </w:rPr>
             </w:pPr>
-            <w:hyperlink r:id="rId13" w:history="1">
+            <w:hyperlink r:id="rId16" w:history="1">
               <w:r>
                 <w:rPr>
                   <w:rStyle w:val="Hyperlink"/>
@@ -840,11 +2184,9 @@
       <w:r>
         <w:t xml:space="preserve">The above team structure is implemented </w:t>
       </w:r>
-      <w:proofErr w:type="gramStart"/>
-      <w:r>
-        <w:t>in order to</w:t>
-      </w:r>
-      <w:proofErr w:type="gramEnd"/>
+      <w:r>
+        <w:t>to</w:t>
+      </w:r>
       <w:r>
         <w:t xml:space="preserve"> clearly distinguish the area each team member is to focus on and it does not mean he/she will be the only one involved in doing that task. This is to have a pair of eyes watching </w:t>
       </w:r>
@@ -870,11 +2212,9 @@
       <w:r>
         <w:t xml:space="preserve">Each project meeting will have a project dairy summarising the content of the meeting and what actions </w:t>
       </w:r>
-      <w:proofErr w:type="gramStart"/>
-      <w:r>
-        <w:t>have to</w:t>
-      </w:r>
-      <w:proofErr w:type="gramEnd"/>
+      <w:r>
+        <w:t>must</w:t>
+      </w:r>
       <w:r>
         <w:t xml:space="preserve"> be taken. </w:t>
       </w:r>
@@ -983,14 +2323,28 @@
       <w:pPr>
         <w:pStyle w:val="Heading1"/>
       </w:pPr>
+      <w:bookmarkStart w:id="2" w:name="_Toc488795362"/>
       <w:r>
         <w:lastRenderedPageBreak/>
         <w:t>Market Survey</w:t>
       </w:r>
-    </w:p>
-    <w:p>
-      <w:r>
-        <w:t>We have done a bit of a research on the currently available applications in the market before defining the project scope. Here are the apps, their features and somethings that are they missing out.</w:t>
+      <w:bookmarkEnd w:id="2"/>
+    </w:p>
+    <w:p>
+      <w:r>
+        <w:t>We have done a bit of a research on the currently available applications in the market before defining the project scope. Here are the apps, their f</w:t>
+      </w:r>
+      <w:r>
+        <w:t xml:space="preserve">eatures and somethings that </w:t>
+      </w:r>
+      <w:r>
+        <w:t xml:space="preserve">they </w:t>
+      </w:r>
+      <w:r>
+        <w:t xml:space="preserve">are </w:t>
+      </w:r>
+      <w:r>
+        <w:t>missing out.</w:t>
       </w:r>
     </w:p>
     <w:tbl>
@@ -2623,8 +3977,13 @@
       <w:pPr>
         <w:pStyle w:val="Heading2"/>
       </w:pPr>
-      <w:r>
-        <w:t xml:space="preserve">Conclusion </w:t>
+      <w:bookmarkStart w:id="3" w:name="_Toc488795363"/>
+      <w:r>
+        <w:t>Conclusion</w:t>
+      </w:r>
+      <w:bookmarkEnd w:id="3"/>
+      <w:r>
+        <w:t xml:space="preserve"> </w:t>
       </w:r>
     </w:p>
     <w:p>
@@ -2666,20 +4025,27 @@
       <w:pPr>
         <w:pStyle w:val="Heading1"/>
       </w:pPr>
+      <w:bookmarkStart w:id="4" w:name="_Toc488795364"/>
       <w:r>
         <w:lastRenderedPageBreak/>
         <w:t>Project Scope</w:t>
       </w:r>
+      <w:bookmarkEnd w:id="4"/>
     </w:p>
     <w:p>
       <w:pPr>
         <w:pStyle w:val="Heading2"/>
       </w:pPr>
+      <w:bookmarkStart w:id="5" w:name="_Toc488795365"/>
       <w:r>
         <w:t>Projec</w:t>
       </w:r>
       <w:r>
-        <w:t xml:space="preserve">t purpose </w:t>
+        <w:t>t purpose</w:t>
+      </w:r>
+      <w:bookmarkEnd w:id="5"/>
+      <w:r>
+        <w:t xml:space="preserve"> </w:t>
       </w:r>
     </w:p>
     <w:p>
@@ -2786,9 +4152,11 @@
       <w:pPr>
         <w:pStyle w:val="Heading2"/>
       </w:pPr>
+      <w:bookmarkStart w:id="6" w:name="_Toc488795366"/>
       <w:r>
         <w:t>Target Users</w:t>
       </w:r>
+      <w:bookmarkEnd w:id="6"/>
     </w:p>
     <w:p>
       <w:r>
@@ -2901,9 +4269,14 @@
       <w:pPr>
         <w:pStyle w:val="Heading2"/>
       </w:pPr>
+      <w:bookmarkStart w:id="7" w:name="_Toc488795367"/>
       <w:r>
         <w:lastRenderedPageBreak/>
-        <w:t xml:space="preserve">Proposed features </w:t>
+        <w:t>Proposed features</w:t>
+      </w:r>
+      <w:bookmarkEnd w:id="7"/>
+      <w:r>
+        <w:t xml:space="preserve"> </w:t>
       </w:r>
     </w:p>
     <w:p>
@@ -2913,31 +4286,19 @@
     </w:p>
     <w:p>
       <w:pPr>
-        <w:spacing w:line="360" w:lineRule="auto"/>
-        <w:rPr>
-          <w:rFonts w:ascii="Arial" w:hAnsi="Arial"/>
-          <w:color w:val="000000" w:themeColor="text1"/>
-          <w:sz w:val="18"/>
-          <w:szCs w:val="18"/>
-        </w:rPr>
-      </w:pPr>
-      <w:r>
-        <w:rPr>
-          <w:rFonts w:ascii="Arial" w:hAnsi="Arial"/>
-          <w:color w:val="000000" w:themeColor="text1"/>
-          <w:sz w:val="18"/>
-          <w:szCs w:val="18"/>
-        </w:rPr>
-        <w:t>Highest level use cases</w:t>
-      </w:r>
-    </w:p>
-    <w:p>
-      <w:pPr>
-        <w:pStyle w:val="ListParagraph"/>
-        <w:numPr>
-          <w:ilvl w:val="0"/>
-          <w:numId w:val="11"/>
-        </w:numPr>
+        <w:pStyle w:val="Heading3"/>
+      </w:pPr>
+      <w:bookmarkStart w:id="8" w:name="_Toc488795368"/>
+      <w:r>
+        <w:t>Login</w:t>
+      </w:r>
+      <w:bookmarkEnd w:id="8"/>
+      <w:r>
+        <w:t xml:space="preserve"> </w:t>
+      </w:r>
+    </w:p>
+    <w:p>
+      <w:pPr>
         <w:spacing w:after="0" w:line="360" w:lineRule="auto"/>
         <w:rPr>
           <w:rFonts w:ascii="Arial" w:hAnsi="Arial"/>
@@ -2953,16 +4314,111 @@
           <w:sz w:val="18"/>
           <w:szCs w:val="18"/>
         </w:rPr>
-        <w:t>Login</w:t>
-      </w:r>
-    </w:p>
-    <w:p>
-      <w:pPr>
-        <w:pStyle w:val="ListParagraph"/>
-        <w:numPr>
-          <w:ilvl w:val="0"/>
-          <w:numId w:val="11"/>
-        </w:numPr>
+        <w:t>Th</w:t>
+      </w:r>
+      <w:r>
+        <w:rPr>
+          <w:rFonts w:ascii="Arial" w:hAnsi="Arial"/>
+          <w:color w:val="000000" w:themeColor="text1"/>
+          <w:sz w:val="18"/>
+          <w:szCs w:val="18"/>
+        </w:rPr>
+        <w:t xml:space="preserve">e user </w:t>
+      </w:r>
+      <w:proofErr w:type="gramStart"/>
+      <w:r>
+        <w:rPr>
+          <w:rFonts w:ascii="Arial" w:hAnsi="Arial"/>
+          <w:color w:val="000000" w:themeColor="text1"/>
+          <w:sz w:val="18"/>
+          <w:szCs w:val="18"/>
+        </w:rPr>
+        <w:t>has to</w:t>
+      </w:r>
+      <w:proofErr w:type="gramEnd"/>
+      <w:r>
+        <w:rPr>
+          <w:rFonts w:ascii="Arial" w:hAnsi="Arial"/>
+          <w:color w:val="000000" w:themeColor="text1"/>
+          <w:sz w:val="18"/>
+          <w:szCs w:val="18"/>
+        </w:rPr>
+        <w:t xml:space="preserve"> login to access the files. The location is verified only after the user logins.</w:t>
+      </w:r>
+      <w:r>
+        <w:rPr>
+          <w:rFonts w:ascii="Arial" w:hAnsi="Arial"/>
+          <w:color w:val="000000" w:themeColor="text1"/>
+          <w:sz w:val="18"/>
+          <w:szCs w:val="18"/>
+        </w:rPr>
+        <w:t xml:space="preserve"> The password and user data will be hashed to </w:t>
+      </w:r>
+      <w:r>
+        <w:rPr>
+          <w:rFonts w:ascii="Arial" w:hAnsi="Arial"/>
+          <w:color w:val="000000" w:themeColor="text1"/>
+          <w:sz w:val="18"/>
+          <w:szCs w:val="18"/>
+        </w:rPr>
+        <w:t xml:space="preserve">using a </w:t>
+      </w:r>
+      <w:r>
+        <w:rPr>
+          <w:rFonts w:ascii="Arial" w:hAnsi="Arial"/>
+          <w:color w:val="000000" w:themeColor="text1"/>
+          <w:sz w:val="18"/>
+          <w:szCs w:val="18"/>
+        </w:rPr>
+        <w:t xml:space="preserve">collision resistant, </w:t>
+      </w:r>
+      <w:r>
+        <w:rPr>
+          <w:rFonts w:ascii="Arial" w:hAnsi="Arial"/>
+          <w:color w:val="000000" w:themeColor="text1"/>
+          <w:sz w:val="18"/>
+          <w:szCs w:val="18"/>
+        </w:rPr>
+        <w:t>pre</w:t>
+      </w:r>
+      <w:r>
+        <w:rPr>
+          <w:rFonts w:ascii="Arial" w:hAnsi="Arial"/>
+          <w:color w:val="000000" w:themeColor="text1"/>
+          <w:sz w:val="18"/>
+          <w:szCs w:val="18"/>
+        </w:rPr>
+        <w:t>-image resistant and second pre-image resistant. A good hash function would be SHA-256.</w:t>
+      </w:r>
+    </w:p>
+    <w:p>
+      <w:pPr>
+        <w:pStyle w:val="Heading4"/>
+      </w:pPr>
+      <w:r>
+        <w:t>Password Recovery</w:t>
+      </w:r>
+    </w:p>
+    <w:p>
+      <w:r>
+        <w:t xml:space="preserve">The user </w:t>
+      </w:r>
+      <w:r>
+        <w:t>can set a password recovery location with a small radius for password recovery. The user needs to be at this location to change password. The must set a challenge question with an appropriate answer. The user can set change their password recovery settings when they are logged in.</w:t>
+      </w:r>
+    </w:p>
+    <w:p>
+      <w:pPr>
+        <w:pStyle w:val="Heading3"/>
+      </w:pPr>
+      <w:bookmarkStart w:id="9" w:name="_Toc488795369"/>
+      <w:r>
+        <w:t>PDF Viewer</w:t>
+      </w:r>
+      <w:bookmarkEnd w:id="9"/>
+    </w:p>
+    <w:p>
+      <w:pPr>
         <w:spacing w:after="0" w:line="360" w:lineRule="auto"/>
         <w:rPr>
           <w:rFonts w:ascii="Arial" w:hAnsi="Arial"/>
@@ -2978,16 +4434,60 @@
           <w:sz w:val="18"/>
           <w:szCs w:val="18"/>
         </w:rPr>
+        <w:t xml:space="preserve">A </w:t>
+      </w:r>
+      <w:r>
+        <w:rPr>
+          <w:rFonts w:ascii="Arial" w:hAnsi="Arial"/>
+          <w:color w:val="000000" w:themeColor="text1"/>
+          <w:sz w:val="18"/>
+          <w:szCs w:val="18"/>
+        </w:rPr>
         <w:t xml:space="preserve">PDF viewer </w:t>
       </w:r>
-    </w:p>
-    <w:p>
-      <w:pPr>
-        <w:pStyle w:val="ListParagraph"/>
-        <w:numPr>
-          <w:ilvl w:val="0"/>
-          <w:numId w:val="11"/>
-        </w:numPr>
+      <w:r>
+        <w:rPr>
+          <w:rFonts w:ascii="Arial" w:hAnsi="Arial"/>
+          <w:color w:val="000000" w:themeColor="text1"/>
+          <w:sz w:val="18"/>
+          <w:szCs w:val="18"/>
+        </w:rPr>
+        <w:t>for user to view his documents in the vault.</w:t>
+      </w:r>
+      <w:r>
+        <w:rPr>
+          <w:rFonts w:ascii="Arial" w:hAnsi="Arial"/>
+          <w:color w:val="000000" w:themeColor="text1"/>
+          <w:sz w:val="18"/>
+          <w:szCs w:val="18"/>
+        </w:rPr>
+        <w:t xml:space="preserve"> The pdf viewer will only be accessible after the user has been authenticated and if the user is within the radius of the location stored in the database.</w:t>
+      </w:r>
+      <w:r>
+        <w:rPr>
+          <w:rFonts w:ascii="Arial" w:hAnsi="Arial"/>
+          <w:color w:val="000000" w:themeColor="text1"/>
+          <w:sz w:val="18"/>
+          <w:szCs w:val="18"/>
+        </w:rPr>
+        <w:t xml:space="preserve"> The pdf viewer will close when the user moves out of this zone.</w:t>
+      </w:r>
+    </w:p>
+    <w:p>
+      <w:pPr>
+        <w:pStyle w:val="Heading3"/>
+      </w:pPr>
+      <w:bookmarkStart w:id="10" w:name="_Toc488795370"/>
+      <w:r>
+        <w:t>Encryption and decryption</w:t>
+      </w:r>
+      <w:bookmarkEnd w:id="10"/>
+      <w:r>
+        <w:t xml:space="preserve"> </w:t>
+      </w:r>
+    </w:p>
+    <w:p>
+      <w:pPr>
         <w:spacing w:after="0" w:line="360" w:lineRule="auto"/>
         <w:rPr>
           <w:rFonts w:ascii="Arial" w:hAnsi="Arial"/>
@@ -3003,16 +4503,92 @@
           <w:sz w:val="18"/>
           <w:szCs w:val="18"/>
         </w:rPr>
-        <w:t xml:space="preserve">Encryption and Decryption </w:t>
-      </w:r>
-    </w:p>
-    <w:p>
-      <w:pPr>
-        <w:pStyle w:val="ListParagraph"/>
-        <w:numPr>
-          <w:ilvl w:val="0"/>
-          <w:numId w:val="11"/>
-        </w:numPr>
+        <w:t>Files are encrypted using secure cryptographic algorithm such as Advanced Encryption standard</w:t>
+      </w:r>
+      <w:r>
+        <w:rPr>
+          <w:rFonts w:ascii="Arial" w:hAnsi="Arial"/>
+          <w:color w:val="000000" w:themeColor="text1"/>
+          <w:sz w:val="18"/>
+          <w:szCs w:val="18"/>
+        </w:rPr>
+        <w:t>. The file will not have the same name as the original file after encryption, the original name will be stored in the database along with the new name.</w:t>
+      </w:r>
+      <w:r>
+        <w:rPr>
+          <w:rFonts w:ascii="Arial" w:hAnsi="Arial"/>
+          <w:color w:val="000000" w:themeColor="text1"/>
+          <w:sz w:val="18"/>
+          <w:szCs w:val="18"/>
+        </w:rPr>
+        <w:t xml:space="preserve"> </w:t>
+      </w:r>
+      <w:r>
+        <w:rPr>
+          <w:rFonts w:ascii="Arial" w:hAnsi="Arial"/>
+          <w:color w:val="000000" w:themeColor="text1"/>
+          <w:sz w:val="18"/>
+          <w:szCs w:val="18"/>
+        </w:rPr>
+        <w:t xml:space="preserve">The user will be able </w:t>
+      </w:r>
+      <w:r>
+        <w:rPr>
+          <w:rFonts w:ascii="Arial" w:hAnsi="Arial"/>
+          <w:color w:val="000000" w:themeColor="text1"/>
+          <w:sz w:val="18"/>
+          <w:szCs w:val="18"/>
+        </w:rPr>
+        <w:t>delete the file in the vault after authentication.</w:t>
+      </w:r>
+      <w:r>
+        <w:rPr>
+          <w:rFonts w:ascii="Arial" w:hAnsi="Arial"/>
+          <w:color w:val="000000" w:themeColor="text1"/>
+          <w:sz w:val="18"/>
+          <w:szCs w:val="18"/>
+        </w:rPr>
+        <w:t xml:space="preserve"> </w:t>
+      </w:r>
+      <w:r>
+        <w:rPr>
+          <w:rFonts w:ascii="Arial" w:hAnsi="Arial"/>
+          <w:color w:val="000000" w:themeColor="text1"/>
+          <w:sz w:val="18"/>
+          <w:szCs w:val="18"/>
+        </w:rPr>
+        <w:t>The user can</w:t>
+      </w:r>
+      <w:r>
+        <w:rPr>
+          <w:rFonts w:ascii="Arial" w:hAnsi="Arial"/>
+          <w:color w:val="000000" w:themeColor="text1"/>
+          <w:sz w:val="18"/>
+          <w:szCs w:val="18"/>
+        </w:rPr>
+        <w:t xml:space="preserve"> </w:t>
+      </w:r>
+      <w:r>
+        <w:rPr>
+          <w:rFonts w:ascii="Arial" w:hAnsi="Arial"/>
+          <w:color w:val="000000" w:themeColor="text1"/>
+          <w:sz w:val="18"/>
+          <w:szCs w:val="18"/>
+        </w:rPr>
+        <w:t>import files from local directory to a secure directory. They may wish to delete the original file.</w:t>
+      </w:r>
+      <w:r>
+        <w:rPr>
+          <w:rFonts w:ascii="Arial" w:hAnsi="Arial"/>
+          <w:color w:val="000000" w:themeColor="text1"/>
+          <w:sz w:val="18"/>
+          <w:szCs w:val="18"/>
+        </w:rPr>
+        <w:t xml:space="preserve"> </w:t>
+      </w:r>
+    </w:p>
+    <w:p>
+      <w:pPr>
         <w:spacing w:after="0" w:line="360" w:lineRule="auto"/>
         <w:rPr>
           <w:rFonts w:ascii="Arial" w:hAnsi="Arial"/>
@@ -3028,232 +4604,7 @@
           <w:sz w:val="18"/>
           <w:szCs w:val="18"/>
         </w:rPr>
-        <w:t>Import or archive pdf from local directory</w:t>
-      </w:r>
-    </w:p>
-    <w:p>
-      <w:pPr>
-        <w:pStyle w:val="ListParagraph"/>
-        <w:numPr>
-          <w:ilvl w:val="0"/>
-          <w:numId w:val="11"/>
-        </w:numPr>
-        <w:spacing w:after="0" w:line="360" w:lineRule="auto"/>
-        <w:rPr>
-          <w:rFonts w:ascii="Arial" w:hAnsi="Arial"/>
-          <w:color w:val="000000" w:themeColor="text1"/>
-          <w:sz w:val="18"/>
-          <w:szCs w:val="18"/>
-        </w:rPr>
-      </w:pPr>
-      <w:r>
-        <w:rPr>
-          <w:rFonts w:ascii="Arial" w:hAnsi="Arial"/>
-          <w:color w:val="000000" w:themeColor="text1"/>
-          <w:sz w:val="18"/>
-          <w:szCs w:val="18"/>
-        </w:rPr>
-        <w:t xml:space="preserve">Delete existing files </w:t>
-      </w:r>
-    </w:p>
-    <w:p>
-      <w:pPr>
-        <w:pStyle w:val="ListParagraph"/>
-        <w:numPr>
-          <w:ilvl w:val="0"/>
-          <w:numId w:val="11"/>
-        </w:numPr>
-        <w:spacing w:after="0" w:line="360" w:lineRule="auto"/>
-        <w:rPr>
-          <w:rFonts w:ascii="Arial" w:hAnsi="Arial"/>
-          <w:color w:val="000000" w:themeColor="text1"/>
-          <w:sz w:val="18"/>
-          <w:szCs w:val="18"/>
-        </w:rPr>
-      </w:pPr>
-      <w:r>
-        <w:rPr>
-          <w:rFonts w:ascii="Arial" w:hAnsi="Arial"/>
-          <w:color w:val="000000" w:themeColor="text1"/>
-          <w:sz w:val="18"/>
-          <w:szCs w:val="18"/>
-        </w:rPr>
-        <w:t xml:space="preserve">Move the imported files to a secure directory (ask user if they wish to delete the original document) </w:t>
-      </w:r>
-    </w:p>
-    <w:p>
-      <w:pPr>
-        <w:pStyle w:val="ListParagraph"/>
-        <w:numPr>
-          <w:ilvl w:val="1"/>
-          <w:numId w:val="11"/>
-        </w:numPr>
-        <w:spacing w:after="0" w:line="360" w:lineRule="auto"/>
-        <w:rPr>
-          <w:rFonts w:ascii="Arial" w:hAnsi="Arial"/>
-          <w:color w:val="000000" w:themeColor="text1"/>
-          <w:sz w:val="18"/>
-          <w:szCs w:val="18"/>
-        </w:rPr>
-      </w:pPr>
-      <w:r>
-        <w:rPr>
-          <w:rFonts w:ascii="Arial" w:hAnsi="Arial"/>
-          <w:color w:val="000000" w:themeColor="text1"/>
-          <w:sz w:val="18"/>
-          <w:szCs w:val="18"/>
-        </w:rPr>
-        <w:t>Files in secure folder are encrypted</w:t>
-      </w:r>
-    </w:p>
-    <w:p>
-      <w:pPr>
-        <w:pStyle w:val="ListParagraph"/>
-        <w:numPr>
-          <w:ilvl w:val="1"/>
-          <w:numId w:val="11"/>
-        </w:numPr>
-        <w:spacing w:after="0" w:line="360" w:lineRule="auto"/>
-        <w:rPr>
-          <w:rFonts w:ascii="Arial" w:hAnsi="Arial"/>
-          <w:color w:val="000000" w:themeColor="text1"/>
-          <w:sz w:val="18"/>
-          <w:szCs w:val="18"/>
-        </w:rPr>
-      </w:pPr>
-      <w:r>
-        <w:rPr>
-          <w:rFonts w:ascii="Arial" w:hAnsi="Arial"/>
-          <w:color w:val="000000" w:themeColor="text1"/>
-          <w:sz w:val="18"/>
-          <w:szCs w:val="18"/>
-        </w:rPr>
-        <w:t>SQLite database contain encrypted metadata and user details will be backed up here.</w:t>
-      </w:r>
-    </w:p>
-    <w:p>
-      <w:pPr>
-        <w:pStyle w:val="ListParagraph"/>
-        <w:numPr>
-          <w:ilvl w:val="0"/>
-          <w:numId w:val="11"/>
-        </w:numPr>
-        <w:spacing w:after="0" w:line="360" w:lineRule="auto"/>
-        <w:rPr>
-          <w:rFonts w:ascii="Arial" w:hAnsi="Arial"/>
-          <w:color w:val="000000" w:themeColor="text1"/>
-          <w:sz w:val="18"/>
-          <w:szCs w:val="18"/>
-        </w:rPr>
-      </w:pPr>
-      <w:r>
-        <w:rPr>
-          <w:rFonts w:ascii="Arial" w:hAnsi="Arial"/>
-          <w:color w:val="000000" w:themeColor="text1"/>
-          <w:sz w:val="18"/>
-          <w:szCs w:val="18"/>
-        </w:rPr>
-        <w:t>Password recovery based on trusted location and challenge questions.</w:t>
-      </w:r>
-    </w:p>
-    <w:p>
-      <w:pPr>
-        <w:pStyle w:val="ListParagraph"/>
-        <w:numPr>
-          <w:ilvl w:val="0"/>
-          <w:numId w:val="11"/>
-        </w:numPr>
-        <w:spacing w:after="0" w:line="360" w:lineRule="auto"/>
-        <w:rPr>
-          <w:rFonts w:ascii="Arial" w:hAnsi="Arial"/>
-          <w:color w:val="000000" w:themeColor="text1"/>
-          <w:sz w:val="18"/>
-          <w:szCs w:val="18"/>
-        </w:rPr>
-      </w:pPr>
-      <w:r>
-        <w:rPr>
-          <w:rFonts w:ascii="Arial" w:hAnsi="Arial"/>
-          <w:color w:val="000000" w:themeColor="text1"/>
-          <w:sz w:val="18"/>
-          <w:szCs w:val="18"/>
-        </w:rPr>
-        <w:t xml:space="preserve">Persistent location check to make sure that the user is within predefined secure radius.  </w:t>
-      </w:r>
-    </w:p>
-    <w:p>
-      <w:pPr>
-        <w:pStyle w:val="ListParagraph"/>
-        <w:numPr>
-          <w:ilvl w:val="0"/>
-          <w:numId w:val="11"/>
-        </w:numPr>
-        <w:spacing w:after="0" w:line="360" w:lineRule="auto"/>
-        <w:rPr>
-          <w:rFonts w:ascii="Arial" w:hAnsi="Arial"/>
-          <w:color w:val="000000" w:themeColor="text1"/>
-          <w:sz w:val="18"/>
-          <w:szCs w:val="18"/>
-        </w:rPr>
-      </w:pPr>
-      <w:r>
-        <w:rPr>
-          <w:rFonts w:ascii="Arial" w:hAnsi="Arial"/>
-          <w:color w:val="000000" w:themeColor="text1"/>
-          <w:sz w:val="18"/>
-          <w:szCs w:val="18"/>
-        </w:rPr>
-        <w:t>Notification to tell user that user is leaving the safe zone.</w:t>
-      </w:r>
-    </w:p>
-    <w:p>
-      <w:pPr>
-        <w:pStyle w:val="ListParagraph"/>
-        <w:numPr>
-          <w:ilvl w:val="0"/>
-          <w:numId w:val="11"/>
-        </w:numPr>
-        <w:spacing w:after="0" w:line="360" w:lineRule="auto"/>
-        <w:rPr>
-          <w:rFonts w:ascii="Arial" w:hAnsi="Arial"/>
-          <w:color w:val="000000" w:themeColor="text1"/>
-          <w:sz w:val="18"/>
-          <w:szCs w:val="18"/>
-        </w:rPr>
-      </w:pPr>
-      <w:r>
-        <w:rPr>
-          <w:rFonts w:ascii="Arial" w:hAnsi="Arial"/>
-          <w:color w:val="000000" w:themeColor="text1"/>
-          <w:sz w:val="18"/>
-          <w:szCs w:val="18"/>
-        </w:rPr>
-        <w:t xml:space="preserve">Further Enhancements: </w:t>
-      </w:r>
-    </w:p>
-    <w:p>
-      <w:pPr>
-        <w:pStyle w:val="ListParagraph"/>
-        <w:numPr>
-          <w:ilvl w:val="1"/>
-          <w:numId w:val="11"/>
-        </w:numPr>
-        <w:spacing w:after="0" w:line="360" w:lineRule="auto"/>
-        <w:rPr>
-          <w:rFonts w:ascii="Arial" w:hAnsi="Arial"/>
-          <w:color w:val="000000" w:themeColor="text1"/>
-          <w:sz w:val="18"/>
-          <w:szCs w:val="18"/>
-        </w:rPr>
-      </w:pPr>
-      <w:r>
-        <w:rPr>
-          <w:rFonts w:ascii="Arial" w:hAnsi="Arial"/>
-          <w:color w:val="000000" w:themeColor="text1"/>
-          <w:sz w:val="18"/>
-          <w:szCs w:val="18"/>
-        </w:rPr>
-        <w:t>Inclusions of more file types and viewers</w:t>
+        <w:t>The database containing the user data and file meta data is encrypted using secure cryptographic algorithm</w:t>
       </w:r>
       <w:r>
         <w:rPr>
@@ -3267,39 +4618,45 @@
     </w:p>
     <w:p>
       <w:pPr>
-        <w:pStyle w:val="ListParagraph"/>
-        <w:numPr>
-          <w:ilvl w:val="1"/>
-          <w:numId w:val="11"/>
-        </w:numPr>
-        <w:spacing w:after="0" w:line="360" w:lineRule="auto"/>
-        <w:rPr>
-          <w:rFonts w:ascii="Arial" w:hAnsi="Arial"/>
-          <w:color w:val="000000" w:themeColor="text1"/>
-          <w:sz w:val="18"/>
-          <w:szCs w:val="18"/>
-        </w:rPr>
-      </w:pPr>
-      <w:r>
-        <w:rPr>
-          <w:rFonts w:ascii="Arial" w:hAnsi="Arial"/>
-          <w:color w:val="000000" w:themeColor="text1"/>
-          <w:sz w:val="18"/>
-          <w:szCs w:val="18"/>
-        </w:rPr>
-        <w:t>Ability to access same document at multiple locations.</w:t>
-      </w:r>
-    </w:p>
-    <w:p/>
-    <w:p>
-      <w:pPr>
         <w:pStyle w:val="Heading3"/>
       </w:pPr>
-      <w:r>
+      <w:bookmarkStart w:id="11" w:name="_Toc488795371"/>
+      <w:r>
+        <w:t>Migration</w:t>
+      </w:r>
+      <w:bookmarkEnd w:id="11"/>
+      <w:r>
+        <w:t xml:space="preserve"> </w:t>
+      </w:r>
+    </w:p>
+    <w:p>
+      <w:r>
+        <w:t xml:space="preserve">The user may wish to </w:t>
+      </w:r>
+      <w:r>
+        <w:t xml:space="preserve">move to a new device, the app saves data into a folder so the user can copy the encrypted file to the new phone reinstall application, specify the folder containing the data and he will be good to go. </w:t>
+      </w:r>
+    </w:p>
+    <w:p>
+      <w:r>
+        <w:t xml:space="preserve"> These are the key features that will be included in the application. Further enhancements such as support for more file types will be added if these basic requirements are met.</w:t>
+      </w:r>
+    </w:p>
+    <w:p>
+      <w:pPr>
+        <w:pStyle w:val="Heading3"/>
+      </w:pPr>
+      <w:bookmarkStart w:id="12" w:name="_Toc488795372"/>
+      <w:r>
+        <w:lastRenderedPageBreak/>
         <w:t>Highest level use case diagram</w:t>
       </w:r>
-    </w:p>
-    <w:p>
+      <w:bookmarkEnd w:id="12"/>
+    </w:p>
+    <w:p>
+      <w:pPr>
+        <w:keepNext/>
+      </w:pPr>
       <w:r>
         <w:rPr>
           <w:noProof/>
@@ -3322,7 +4679,7 @@
                     </pic:cNvPicPr>
                   </pic:nvPicPr>
                   <pic:blipFill>
-                    <a:blip r:embed="rId14">
+                    <a:blip r:embed="rId17">
                       <a:extLst>
                         <a:ext uri="{28A0092B-C50C-407E-A947-70E740481C1C}">
                           <a14:useLocalDpi xmlns:a14="http://schemas.microsoft.com/office/drawing/2010/main" val="0"/>
@@ -3354,6 +4711,48 @@
         </w:drawing>
       </w:r>
     </w:p>
+    <w:p>
+      <w:pPr>
+        <w:pStyle w:val="Caption"/>
+      </w:pPr>
+      <w:r>
+        <w:t xml:space="preserve">Figure </w:t>
+      </w:r>
+      <w:r>
+        <w:fldChar w:fldCharType="begin"/>
+      </w:r>
+      <w:r>
+        <w:instrText xml:space="preserve"> SEQ Figure \* ARABIC </w:instrText>
+      </w:r>
+      <w:r>
+        <w:fldChar w:fldCharType="separate"/>
+      </w:r>
+      <w:r>
+        <w:rPr>
+          <w:noProof/>
+        </w:rPr>
+        <w:t>1</w:t>
+      </w:r>
+      <w:r>
+        <w:fldChar w:fldCharType="end"/>
+      </w:r>
+      <w:r>
+        <w:t>: highest level use case diagram</w:t>
+      </w:r>
+    </w:p>
+    <w:p/>
+    <w:p/>
+    <w:p/>
+    <w:p/>
+    <w:p/>
+    <w:p/>
+    <w:p/>
+    <w:p/>
+    <w:p/>
+    <w:p/>
+    <w:p/>
+    <w:p/>
+    <w:p/>
     <w:p/>
     <w:p/>
     <w:p/>
@@ -3361,10 +4760,609 @@
       <w:pPr>
         <w:pStyle w:val="Heading1"/>
       </w:pPr>
+      <w:bookmarkStart w:id="13" w:name="_Toc488795373"/>
+      <w:r>
+        <w:lastRenderedPageBreak/>
+        <w:t xml:space="preserve">Programming </w:t>
+      </w:r>
+      <w:r>
+        <w:t xml:space="preserve">development </w:t>
+      </w:r>
+      <w:r>
+        <w:t>methodologies</w:t>
+      </w:r>
+      <w:bookmarkEnd w:id="13"/>
+    </w:p>
+    <w:p>
+      <w:pPr>
+        <w:pStyle w:val="Heading2"/>
+      </w:pPr>
+      <w:bookmarkStart w:id="14" w:name="_Toc488795374"/>
+      <w:r>
+        <w:t>Waterfall</w:t>
+      </w:r>
+      <w:bookmarkEnd w:id="14"/>
+    </w:p>
+    <w:p>
+      <w:r>
+        <w:t xml:space="preserve">This is a legacy model for software development projects. The development cycle is linear and not capable of supporting challenges faced by modern software development domain such as changing user requirements and adaptations. There is high amount of risk and uncertainty using </w:t>
+      </w:r>
+      <w:sdt>
+        <w:sdtPr>
+          <w:id w:val="-1720278813"/>
+          <w:citation/>
+        </w:sdtPr>
+        <w:sdtContent>
+          <w:r>
+            <w:fldChar w:fldCharType="begin"/>
+          </w:r>
+          <w:r>
+            <w:instrText xml:space="preserve"> CITATION Wha \l 18441 </w:instrText>
+          </w:r>
+          <w:r>
+            <w:fldChar w:fldCharType="separate"/>
+          </w:r>
+          <w:r>
+            <w:rPr>
+              <w:noProof/>
+            </w:rPr>
+            <w:t>[6]</w:t>
+          </w:r>
+          <w:r>
+            <w:fldChar w:fldCharType="end"/>
+          </w:r>
+        </w:sdtContent>
+      </w:sdt>
+      <w:r>
+        <w:t>.</w:t>
+      </w:r>
+    </w:p>
+    <w:p>
+      <w:pPr>
+        <w:keepNext/>
+      </w:pPr>
+      <w:r>
+        <w:rPr>
+          <w:noProof/>
+        </w:rPr>
+        <w:drawing>
+          <wp:inline distT="0" distB="0" distL="0" distR="0" wp14:anchorId="58279F75" wp14:editId="7499C2D5">
+            <wp:extent cx="2545080" cy="2083774"/>
+            <wp:effectExtent l="0" t="0" r="7620" b="0"/>
+            <wp:docPr id="2" name="Picture 2"/>
+            <wp:cNvGraphicFramePr>
+              <a:graphicFrameLocks xmlns:a="http://schemas.openxmlformats.org/drawingml/2006/main" noChangeAspect="1"/>
+            </wp:cNvGraphicFramePr>
+            <a:graphic xmlns:a="http://schemas.openxmlformats.org/drawingml/2006/main">
+              <a:graphicData uri="http://schemas.openxmlformats.org/drawingml/2006/picture">
+                <pic:pic xmlns:pic="http://schemas.openxmlformats.org/drawingml/2006/picture">
+                  <pic:nvPicPr>
+                    <pic:cNvPr id="1" name=""/>
+                    <pic:cNvPicPr/>
+                  </pic:nvPicPr>
+                  <pic:blipFill>
+                    <a:blip r:embed="rId18"/>
+                    <a:stretch>
+                      <a:fillRect/>
+                    </a:stretch>
+                  </pic:blipFill>
+                  <pic:spPr>
+                    <a:xfrm>
+                      <a:off x="0" y="0"/>
+                      <a:ext cx="2550751" cy="2088417"/>
+                    </a:xfrm>
+                    <a:prstGeom prst="rect">
+                      <a:avLst/>
+                    </a:prstGeom>
+                  </pic:spPr>
+                </pic:pic>
+              </a:graphicData>
+            </a:graphic>
+          </wp:inline>
+        </w:drawing>
+      </w:r>
+    </w:p>
+    <w:p>
+      <w:pPr>
+        <w:pStyle w:val="Caption"/>
+      </w:pPr>
+      <w:r>
+        <w:t xml:space="preserve">Figure </w:t>
+      </w:r>
+      <w:r>
+        <w:fldChar w:fldCharType="begin"/>
+      </w:r>
+      <w:r>
+        <w:instrText xml:space="preserve"> SEQ Figure \* ARABIC </w:instrText>
+      </w:r>
+      <w:r>
+        <w:fldChar w:fldCharType="separate"/>
+      </w:r>
+      <w:r>
+        <w:rPr>
+          <w:noProof/>
+        </w:rPr>
+        <w:t>2</w:t>
+      </w:r>
+      <w:r>
+        <w:fldChar w:fldCharType="end"/>
+      </w:r>
+      <w:r>
+        <w:t>: water fall model</w:t>
+      </w:r>
+    </w:p>
+    <w:p>
+      <w:pPr>
+        <w:pStyle w:val="Heading2"/>
+        <w:rPr>
+          <w:lang w:val="en-AU"/>
+        </w:rPr>
+      </w:pPr>
+      <w:bookmarkStart w:id="15" w:name="_Toc488795375"/>
+      <w:r>
+        <w:rPr>
+          <w:lang w:val="en-AU"/>
+        </w:rPr>
+        <w:t>Prototyping model</w:t>
+      </w:r>
+      <w:bookmarkEnd w:id="15"/>
+    </w:p>
+    <w:p>
+      <w:r>
+        <w:t>Under this model the requirements are gathered from user and a prototype is build based on it for evaluation before refining requirements. This iteration repeats until final design is confirmed before final construction of the product itself. This model may be inappropriate for this project as there are no rapid changes that may need iterative prototyping. Prototyping also require active involvement of end user which is not possible for this project</w:t>
+      </w:r>
+      <w:sdt>
+        <w:sdtPr>
+          <w:id w:val="1263725121"/>
+          <w:citation/>
+        </w:sdtPr>
+        <w:sdtContent>
+          <w:r>
+            <w:fldChar w:fldCharType="begin"/>
+          </w:r>
+          <w:r>
+            <w:instrText xml:space="preserve"> CITATION IST \l 18441 </w:instrText>
+          </w:r>
+          <w:r>
+            <w:fldChar w:fldCharType="separate"/>
+          </w:r>
+          <w:r>
+            <w:rPr>
+              <w:noProof/>
+            </w:rPr>
+            <w:t xml:space="preserve"> </w:t>
+          </w:r>
+          <w:r>
+            <w:rPr>
+              <w:noProof/>
+            </w:rPr>
+            <w:t>[7]</w:t>
+          </w:r>
+          <w:r>
+            <w:fldChar w:fldCharType="end"/>
+          </w:r>
+        </w:sdtContent>
+      </w:sdt>
+      <w:r>
+        <w:t>.</w:t>
+      </w:r>
+    </w:p>
+    <w:p>
+      <w:pPr>
+        <w:keepNext/>
+      </w:pPr>
+      <w:r>
+        <w:rPr>
+          <w:noProof/>
+        </w:rPr>
+        <w:drawing>
+          <wp:inline distT="0" distB="0" distL="0" distR="0" wp14:anchorId="6F90F731" wp14:editId="51B4F1B5">
+            <wp:extent cx="3020028" cy="1162373"/>
+            <wp:effectExtent l="0" t="0" r="0" b="0"/>
+            <wp:docPr id="3" name="Picture 3"/>
+            <wp:cNvGraphicFramePr>
+              <a:graphicFrameLocks xmlns:a="http://schemas.openxmlformats.org/drawingml/2006/main" noChangeAspect="1"/>
+            </wp:cNvGraphicFramePr>
+            <a:graphic xmlns:a="http://schemas.openxmlformats.org/drawingml/2006/main">
+              <a:graphicData uri="http://schemas.openxmlformats.org/drawingml/2006/picture">
+                <pic:pic xmlns:pic="http://schemas.openxmlformats.org/drawingml/2006/picture">
+                  <pic:nvPicPr>
+                    <pic:cNvPr id="1" name=""/>
+                    <pic:cNvPicPr/>
+                  </pic:nvPicPr>
+                  <pic:blipFill>
+                    <a:blip r:embed="rId19"/>
+                    <a:stretch>
+                      <a:fillRect/>
+                    </a:stretch>
+                  </pic:blipFill>
+                  <pic:spPr>
+                    <a:xfrm>
+                      <a:off x="0" y="0"/>
+                      <a:ext cx="3039460" cy="1169852"/>
+                    </a:xfrm>
+                    <a:prstGeom prst="rect">
+                      <a:avLst/>
+                    </a:prstGeom>
+                  </pic:spPr>
+                </pic:pic>
+              </a:graphicData>
+            </a:graphic>
+          </wp:inline>
+        </w:drawing>
+      </w:r>
+    </w:p>
+    <w:p>
+      <w:pPr>
+        <w:pStyle w:val="Caption"/>
+      </w:pPr>
+      <w:r>
+        <w:t xml:space="preserve">Figure </w:t>
+      </w:r>
+      <w:r>
+        <w:fldChar w:fldCharType="begin"/>
+      </w:r>
+      <w:r>
+        <w:instrText xml:space="preserve"> SEQ Figure \* ARABIC </w:instrText>
+      </w:r>
+      <w:r>
+        <w:fldChar w:fldCharType="separate"/>
+      </w:r>
+      <w:r>
+        <w:rPr>
+          <w:noProof/>
+        </w:rPr>
+        <w:t>3</w:t>
+      </w:r>
+      <w:r>
+        <w:fldChar w:fldCharType="end"/>
+      </w:r>
+      <w:r>
+        <w:t>: prototyping model</w:t>
+      </w:r>
+    </w:p>
+    <w:p/>
+    <w:p/>
+    <w:p/>
+    <w:p/>
+    <w:p/>
+    <w:p/>
+    <w:p/>
+    <w:p>
+      <w:pPr>
+        <w:pStyle w:val="Heading2"/>
+      </w:pPr>
+      <w:bookmarkStart w:id="16" w:name="_Toc488795376"/>
+      <w:r>
+        <w:lastRenderedPageBreak/>
+        <w:t>Agile model</w:t>
+      </w:r>
+      <w:bookmarkEnd w:id="16"/>
+    </w:p>
+    <w:p>
+      <w:r>
+        <w:t xml:space="preserve">Agile </w:t>
+      </w:r>
+      <w:r>
+        <w:t>methodologies include Extreme Programming (XP), Scrum, Crystal, Dynamic Systems Development Method (DSDM), Lean Development, and Feature-Driven Development (FDD)</w:t>
+      </w:r>
+      <w:r>
+        <w:t>. They all are based on a common principle of iteration and continues feedback that it provides to successively refine and deliver a software system. This method also requires active involvement of end-users and may track off the user is not sure about the outcome they want. There is also lack of emphasis on necessary designing and documentation. Hence agile model may not suitable for this project</w:t>
+      </w:r>
+      <w:sdt>
+        <w:sdtPr>
+          <w:id w:val="1464312072"/>
+          <w:citation/>
+        </w:sdtPr>
+        <w:sdtContent>
+          <w:r>
+            <w:fldChar w:fldCharType="begin"/>
+          </w:r>
+          <w:r>
+            <w:instrText xml:space="preserve"> CITATION IST1 \l 18441 </w:instrText>
+          </w:r>
+          <w:r>
+            <w:fldChar w:fldCharType="separate"/>
+          </w:r>
+          <w:r>
+            <w:rPr>
+              <w:noProof/>
+            </w:rPr>
+            <w:t xml:space="preserve"> </w:t>
+          </w:r>
+          <w:r>
+            <w:rPr>
+              <w:noProof/>
+            </w:rPr>
+            <w:t>[8]</w:t>
+          </w:r>
+          <w:r>
+            <w:fldChar w:fldCharType="end"/>
+          </w:r>
+        </w:sdtContent>
+      </w:sdt>
+      <w:r>
+        <w:t>.</w:t>
+      </w:r>
+    </w:p>
+    <w:p>
+      <w:pPr>
+        <w:keepNext/>
+      </w:pPr>
+      <w:r>
+        <w:rPr>
+          <w:noProof/>
+        </w:rPr>
+        <w:drawing>
+          <wp:inline distT="0" distB="0" distL="0" distR="0" wp14:anchorId="71DC2B9A" wp14:editId="599740FB">
+            <wp:extent cx="3673098" cy="1993155"/>
+            <wp:effectExtent l="0" t="0" r="3810" b="7620"/>
+            <wp:docPr id="5" name="Picture 5"/>
+            <wp:cNvGraphicFramePr>
+              <a:graphicFrameLocks xmlns:a="http://schemas.openxmlformats.org/drawingml/2006/main" noChangeAspect="1"/>
+            </wp:cNvGraphicFramePr>
+            <a:graphic xmlns:a="http://schemas.openxmlformats.org/drawingml/2006/main">
+              <a:graphicData uri="http://schemas.openxmlformats.org/drawingml/2006/picture">
+                <pic:pic xmlns:pic="http://schemas.openxmlformats.org/drawingml/2006/picture">
+                  <pic:nvPicPr>
+                    <pic:cNvPr id="1" name=""/>
+                    <pic:cNvPicPr/>
+                  </pic:nvPicPr>
+                  <pic:blipFill>
+                    <a:blip r:embed="rId20"/>
+                    <a:stretch>
+                      <a:fillRect/>
+                    </a:stretch>
+                  </pic:blipFill>
+                  <pic:spPr>
+                    <a:xfrm>
+                      <a:off x="0" y="0"/>
+                      <a:ext cx="3692746" cy="2003817"/>
+                    </a:xfrm>
+                    <a:prstGeom prst="rect">
+                      <a:avLst/>
+                    </a:prstGeom>
+                  </pic:spPr>
+                </pic:pic>
+              </a:graphicData>
+            </a:graphic>
+          </wp:inline>
+        </w:drawing>
+      </w:r>
+    </w:p>
+    <w:p>
+      <w:pPr>
+        <w:pStyle w:val="Caption"/>
+      </w:pPr>
+      <w:r>
+        <w:t xml:space="preserve">Figure </w:t>
+      </w:r>
+      <w:r>
+        <w:fldChar w:fldCharType="begin"/>
+      </w:r>
+      <w:r>
+        <w:instrText xml:space="preserve"> SEQ Figure \* ARABIC </w:instrText>
+      </w:r>
+      <w:r>
+        <w:fldChar w:fldCharType="separate"/>
+      </w:r>
+      <w:r>
+        <w:rPr>
+          <w:noProof/>
+        </w:rPr>
+        <w:t>4</w:t>
+      </w:r>
+      <w:r>
+        <w:fldChar w:fldCharType="end"/>
+      </w:r>
+      <w:r>
+        <w:t>: agile model</w:t>
+      </w:r>
+    </w:p>
+    <w:p>
+      <w:r>
+        <w:t>Rational Unified processing</w:t>
+      </w:r>
+    </w:p>
+    <w:p>
+      <w:r>
+        <w:t xml:space="preserve">Rational unified processing model provide a disciplined approach to assigning task and </w:t>
+      </w:r>
+      <w:proofErr w:type="spellStart"/>
+      <w:r>
+        <w:t>respocibilities</w:t>
+      </w:r>
+      <w:proofErr w:type="spellEnd"/>
+      <w:r>
+        <w:t xml:space="preserve"> within the development organisation. </w:t>
+      </w:r>
+      <w:r>
+        <w:t xml:space="preserve">The development is divided into 4 </w:t>
+      </w:r>
+      <w:proofErr w:type="gramStart"/>
+      <w:r>
+        <w:t>sections:-</w:t>
+      </w:r>
+      <w:proofErr w:type="gramEnd"/>
+    </w:p>
+    <w:p>
+      <w:r>
+        <w:t>Inception – The project scope is defined along with requirements gathering and Risk analysis.</w:t>
+      </w:r>
+    </w:p>
+    <w:p>
+      <w:r>
+        <w:t>Elaboration – Coming up with detailed design of the system.</w:t>
+      </w:r>
+    </w:p>
+    <w:p>
+      <w:r>
+        <w:t>Construction – The actual development of the system.</w:t>
+      </w:r>
+    </w:p>
+    <w:p>
+      <w:r>
+        <w:t xml:space="preserve">Transition – Testing and deployment of the system. </w:t>
+      </w:r>
+    </w:p>
+    <w:p>
+      <w:r>
+        <w:t>There may be more than one iterations for each of the above stages and the also provide a flexibility to make changes to requirement deep into the development cycle</w:t>
+      </w:r>
+      <w:sdt>
+        <w:sdtPr>
+          <w:id w:val="-70203160"/>
+          <w:citation/>
+        </w:sdtPr>
+        <w:sdtContent>
+          <w:r>
+            <w:fldChar w:fldCharType="begin"/>
+          </w:r>
+          <w:r>
+            <w:instrText xml:space="preserve"> CITATION Chr06 \l 18441 </w:instrText>
+          </w:r>
+          <w:r>
+            <w:fldChar w:fldCharType="separate"/>
+          </w:r>
+          <w:r>
+            <w:rPr>
+              <w:noProof/>
+            </w:rPr>
+            <w:t xml:space="preserve"> </w:t>
+          </w:r>
+          <w:r>
+            <w:rPr>
+              <w:noProof/>
+            </w:rPr>
+            <w:t>[9]</w:t>
+          </w:r>
+          <w:r>
+            <w:fldChar w:fldCharType="end"/>
+          </w:r>
+        </w:sdtContent>
+      </w:sdt>
+      <w:r>
+        <w:t xml:space="preserve">.  </w:t>
+      </w:r>
+    </w:p>
+    <w:p>
+      <w:pPr>
+        <w:keepNext/>
+      </w:pPr>
+      <w:r>
+        <w:lastRenderedPageBreak/>
+        <w:drawing>
+          <wp:inline distT="0" distB="0" distL="0" distR="0" wp14:anchorId="5252325D" wp14:editId="2F08D3C4">
+            <wp:extent cx="4876800" cy="3248025"/>
+            <wp:effectExtent l="0" t="0" r="0" b="9525"/>
+            <wp:docPr id="6" name="Picture 6"/>
+            <wp:cNvGraphicFramePr>
+              <a:graphicFrameLocks xmlns:a="http://schemas.openxmlformats.org/drawingml/2006/main" noChangeAspect="1"/>
+            </wp:cNvGraphicFramePr>
+            <a:graphic xmlns:a="http://schemas.openxmlformats.org/drawingml/2006/main">
+              <a:graphicData uri="http://schemas.openxmlformats.org/drawingml/2006/picture">
+                <pic:pic xmlns:pic="http://schemas.openxmlformats.org/drawingml/2006/picture">
+                  <pic:nvPicPr>
+                    <pic:cNvPr id="1" name=""/>
+                    <pic:cNvPicPr/>
+                  </pic:nvPicPr>
+                  <pic:blipFill>
+                    <a:blip r:embed="rId21"/>
+                    <a:stretch>
+                      <a:fillRect/>
+                    </a:stretch>
+                  </pic:blipFill>
+                  <pic:spPr>
+                    <a:xfrm>
+                      <a:off x="0" y="0"/>
+                      <a:ext cx="4876800" cy="3248025"/>
+                    </a:xfrm>
+                    <a:prstGeom prst="rect">
+                      <a:avLst/>
+                    </a:prstGeom>
+                  </pic:spPr>
+                </pic:pic>
+              </a:graphicData>
+            </a:graphic>
+          </wp:inline>
+        </w:drawing>
+      </w:r>
+    </w:p>
+    <w:p>
+      <w:pPr>
+        <w:pStyle w:val="Caption"/>
+      </w:pPr>
+      <w:r>
+        <w:t xml:space="preserve">Figure </w:t>
+      </w:r>
+      <w:r>
+        <w:fldChar w:fldCharType="begin"/>
+      </w:r>
+      <w:r>
+        <w:instrText xml:space="preserve"> SEQ Figure \* ARABIC </w:instrText>
+      </w:r>
+      <w:r>
+        <w:fldChar w:fldCharType="separate"/>
+      </w:r>
+      <w:r>
+        <w:rPr>
+          <w:noProof/>
+        </w:rPr>
+        <w:t>5</w:t>
+      </w:r>
+      <w:r>
+        <w:fldChar w:fldCharType="end"/>
+      </w:r>
+      <w:r>
+        <w:t>: Rational Unified Processing</w:t>
+      </w:r>
+    </w:p>
+    <w:p>
+      <w:r>
+        <w:t xml:space="preserve">After considering above different models we have decided RUP is the most suitable for this project as it allow us to decide the business case, </w:t>
+      </w:r>
+      <w:r>
+        <w:t xml:space="preserve">need less involvement of end </w:t>
+      </w:r>
+      <w:proofErr w:type="gramStart"/>
+      <w:r>
+        <w:t xml:space="preserve">user </w:t>
+      </w:r>
+      <w:r>
+        <w:t xml:space="preserve"> </w:t>
+      </w:r>
+      <w:r>
+        <w:t>and</w:t>
+      </w:r>
+      <w:proofErr w:type="gramEnd"/>
+      <w:r>
+        <w:t xml:space="preserve"> gives flexibility to make changes during later part of the development process.</w:t>
+      </w:r>
+    </w:p>
+    <w:p/>
+    <w:p/>
+    <w:p/>
+    <w:p/>
+    <w:p/>
+    <w:p/>
+    <w:p/>
+    <w:p/>
+    <w:p/>
+    <w:p/>
+    <w:p/>
+    <w:p/>
+    <w:p/>
+    <w:p/>
+    <w:p>
+      <w:pPr>
+        <w:pStyle w:val="Heading1"/>
+      </w:pPr>
+      <w:bookmarkStart w:id="17" w:name="_Toc488795377"/>
       <w:r>
         <w:lastRenderedPageBreak/>
         <w:t>Risk List</w:t>
       </w:r>
+      <w:bookmarkEnd w:id="17"/>
     </w:p>
     <w:p/>
     <w:tbl>
@@ -3596,11 +5594,530 @@
     </w:tbl>
     <w:p/>
     <w:p/>
+    <w:p/>
+    <w:p/>
+    <w:p/>
+    <w:p/>
+    <w:p/>
+    <w:p/>
+    <w:p/>
+    <w:p/>
+    <w:p/>
+    <w:p/>
+    <w:p/>
+    <w:p/>
+    <w:bookmarkStart w:id="18" w:name="_Toc488795378" w:displacedByCustomXml="next"/>
+    <w:sdt>
+      <w:sdtPr>
+        <w:id w:val="-164787895"/>
+        <w:docPartObj>
+          <w:docPartGallery w:val="Bibliographies"/>
+          <w:docPartUnique/>
+        </w:docPartObj>
+      </w:sdtPr>
+      <w:sdtEndPr>
+        <w:rPr>
+          <w:rFonts w:asciiTheme="minorHAnsi" w:eastAsiaTheme="minorHAnsi" w:hAnsiTheme="minorHAnsi" w:cstheme="minorBidi"/>
+          <w:b w:val="0"/>
+          <w:color w:val="auto"/>
+          <w:sz w:val="22"/>
+          <w:szCs w:val="22"/>
+        </w:rPr>
+      </w:sdtEndPr>
+      <w:sdtContent>
+        <w:p>
+          <w:pPr>
+            <w:pStyle w:val="Heading1"/>
+          </w:pPr>
+          <w:r>
+            <w:t>References</w:t>
+          </w:r>
+          <w:bookmarkEnd w:id="18"/>
+        </w:p>
+        <w:sdt>
+          <w:sdtPr>
+            <w:id w:val="-573587230"/>
+            <w:bibliography/>
+          </w:sdtPr>
+          <w:sdtContent>
+            <w:p>
+              <w:pPr>
+                <w:rPr>
+                  <w:noProof/>
+                </w:rPr>
+              </w:pPr>
+              <w:r>
+                <w:fldChar w:fldCharType="begin"/>
+              </w:r>
+              <w:r>
+                <w:instrText xml:space="preserve"> BIBLIOGRAPHY </w:instrText>
+              </w:r>
+              <w:r>
+                <w:fldChar w:fldCharType="separate"/>
+              </w:r>
+            </w:p>
+            <w:tbl>
+              <w:tblPr>
+                <w:tblW w:w="5000" w:type="pct"/>
+                <w:tblCellSpacing w:w="15" w:type="dxa"/>
+                <w:tblCellMar>
+                  <w:top w:w="15" w:type="dxa"/>
+                  <w:left w:w="15" w:type="dxa"/>
+                  <w:bottom w:w="15" w:type="dxa"/>
+                  <w:right w:w="15" w:type="dxa"/>
+                </w:tblCellMar>
+                <w:tblLook w:val="04A0" w:firstRow="1" w:lastRow="0" w:firstColumn="1" w:lastColumn="0" w:noHBand="0" w:noVBand="1"/>
+              </w:tblPr>
+              <w:tblGrid>
+                <w:gridCol w:w="322"/>
+                <w:gridCol w:w="8704"/>
+              </w:tblGrid>
+              <w:tr>
+                <w:trPr>
+                  <w:divId w:val="569731823"/>
+                  <w:tblCellSpacing w:w="15" w:type="dxa"/>
+                </w:trPr>
+                <w:tc>
+                  <w:tcPr>
+                    <w:tcW w:w="50" w:type="pct"/>
+                    <w:hideMark/>
+                  </w:tcPr>
+                  <w:p>
+                    <w:pPr>
+                      <w:pStyle w:val="Bibliography"/>
+                      <w:rPr>
+                        <w:noProof/>
+                        <w:sz w:val="24"/>
+                        <w:szCs w:val="24"/>
+                      </w:rPr>
+                    </w:pPr>
+                    <w:r>
+                      <w:rPr>
+                        <w:noProof/>
+                      </w:rPr>
+                      <w:t xml:space="preserve">[1] </w:t>
+                    </w:r>
+                  </w:p>
+                </w:tc>
+                <w:tc>
+                  <w:tcPr>
+                    <w:tcW w:w="0" w:type="auto"/>
+                    <w:hideMark/>
+                  </w:tcPr>
+                  <w:p>
+                    <w:pPr>
+                      <w:pStyle w:val="Bibliography"/>
+                      <w:rPr>
+                        <w:noProof/>
+                      </w:rPr>
+                    </w:pPr>
+                    <w:r>
+                      <w:rPr>
+                        <w:noProof/>
+                      </w:rPr>
+                      <w:t>dSwizz, “SecureSafe,” dSwizz, [Online]. Available: https://www.securesafe.com/fr/. [Accessed 2017 July 23].</w:t>
+                    </w:r>
+                  </w:p>
+                </w:tc>
+              </w:tr>
+              <w:tr>
+                <w:trPr>
+                  <w:divId w:val="569731823"/>
+                  <w:tblCellSpacing w:w="15" w:type="dxa"/>
+                </w:trPr>
+                <w:tc>
+                  <w:tcPr>
+                    <w:tcW w:w="50" w:type="pct"/>
+                    <w:hideMark/>
+                  </w:tcPr>
+                  <w:p>
+                    <w:pPr>
+                      <w:pStyle w:val="Bibliography"/>
+                      <w:rPr>
+                        <w:noProof/>
+                      </w:rPr>
+                    </w:pPr>
+                    <w:r>
+                      <w:rPr>
+                        <w:noProof/>
+                      </w:rPr>
+                      <w:t xml:space="preserve">[2] </w:t>
+                    </w:r>
+                  </w:p>
+                </w:tc>
+                <w:tc>
+                  <w:tcPr>
+                    <w:tcW w:w="0" w:type="auto"/>
+                    <w:hideMark/>
+                  </w:tcPr>
+                  <w:p>
+                    <w:pPr>
+                      <w:pStyle w:val="Bibliography"/>
+                      <w:rPr>
+                        <w:noProof/>
+                      </w:rPr>
+                    </w:pPr>
+                    <w:r>
+                      <w:rPr>
+                        <w:noProof/>
+                      </w:rPr>
+                      <w:t>Passible, “Home page,” Passible, 10 Oct 2016. [Online]. Available: http://www.passible.com/#security. [Accessed 23 July 2017].</w:t>
+                    </w:r>
+                  </w:p>
+                </w:tc>
+              </w:tr>
+              <w:tr>
+                <w:trPr>
+                  <w:divId w:val="569731823"/>
+                  <w:tblCellSpacing w:w="15" w:type="dxa"/>
+                </w:trPr>
+                <w:tc>
+                  <w:tcPr>
+                    <w:tcW w:w="50" w:type="pct"/>
+                    <w:hideMark/>
+                  </w:tcPr>
+                  <w:p>
+                    <w:pPr>
+                      <w:pStyle w:val="Bibliography"/>
+                      <w:rPr>
+                        <w:noProof/>
+                      </w:rPr>
+                    </w:pPr>
+                    <w:r>
+                      <w:rPr>
+                        <w:noProof/>
+                      </w:rPr>
+                      <w:t xml:space="preserve">[3] </w:t>
+                    </w:r>
+                  </w:p>
+                </w:tc>
+                <w:tc>
+                  <w:tcPr>
+                    <w:tcW w:w="0" w:type="auto"/>
+                    <w:hideMark/>
+                  </w:tcPr>
+                  <w:p>
+                    <w:pPr>
+                      <w:pStyle w:val="Bibliography"/>
+                      <w:rPr>
+                        <w:noProof/>
+                      </w:rPr>
+                    </w:pPr>
+                    <w:r>
+                      <w:rPr>
+                        <w:noProof/>
+                      </w:rPr>
+                      <w:t>M. Wojas, “File Locker,” Marcin Wojas, 6 May 2014. [Online]. Available: https://play.google.com/store/apps/details?id=com.mwgo.filelocker. [Accessed 23 July 2017].</w:t>
+                    </w:r>
+                  </w:p>
+                </w:tc>
+              </w:tr>
+              <w:tr>
+                <w:trPr>
+                  <w:divId w:val="569731823"/>
+                  <w:tblCellSpacing w:w="15" w:type="dxa"/>
+                </w:trPr>
+                <w:tc>
+                  <w:tcPr>
+                    <w:tcW w:w="50" w:type="pct"/>
+                    <w:hideMark/>
+                  </w:tcPr>
+                  <w:p>
+                    <w:pPr>
+                      <w:pStyle w:val="Bibliography"/>
+                      <w:rPr>
+                        <w:noProof/>
+                      </w:rPr>
+                    </w:pPr>
+                    <w:r>
+                      <w:rPr>
+                        <w:noProof/>
+                      </w:rPr>
+                      <w:t xml:space="preserve">[4] </w:t>
+                    </w:r>
+                  </w:p>
+                </w:tc>
+                <w:tc>
+                  <w:tcPr>
+                    <w:tcW w:w="0" w:type="auto"/>
+                    <w:hideMark/>
+                  </w:tcPr>
+                  <w:p>
+                    <w:pPr>
+                      <w:pStyle w:val="Bibliography"/>
+                      <w:rPr>
+                        <w:noProof/>
+                      </w:rPr>
+                    </w:pPr>
+                    <w:r>
+                      <w:rPr>
+                        <w:noProof/>
+                      </w:rPr>
+                      <w:t>Innorriors, “File locker - Lock any File,” Innorriors, 15 June 2017. [Online]. Available: https://play.google.com/store/apps/details?id=inno.filelocker. [Accessed 23 July 2017].</w:t>
+                    </w:r>
+                  </w:p>
+                </w:tc>
+              </w:tr>
+              <w:tr>
+                <w:trPr>
+                  <w:divId w:val="569731823"/>
+                  <w:tblCellSpacing w:w="15" w:type="dxa"/>
+                </w:trPr>
+                <w:tc>
+                  <w:tcPr>
+                    <w:tcW w:w="50" w:type="pct"/>
+                    <w:hideMark/>
+                  </w:tcPr>
+                  <w:p>
+                    <w:pPr>
+                      <w:pStyle w:val="Bibliography"/>
+                      <w:rPr>
+                        <w:noProof/>
+                      </w:rPr>
+                    </w:pPr>
+                    <w:r>
+                      <w:rPr>
+                        <w:noProof/>
+                      </w:rPr>
+                      <w:t xml:space="preserve">[5] </w:t>
+                    </w:r>
+                  </w:p>
+                </w:tc>
+                <w:tc>
+                  <w:tcPr>
+                    <w:tcW w:w="0" w:type="auto"/>
+                    <w:hideMark/>
+                  </w:tcPr>
+                  <w:p>
+                    <w:pPr>
+                      <w:pStyle w:val="Bibliography"/>
+                      <w:rPr>
+                        <w:noProof/>
+                      </w:rPr>
+                    </w:pPr>
+                    <w:r>
+                      <w:rPr>
+                        <w:noProof/>
+                      </w:rPr>
+                      <w:t>Legendary Software Labs LLC, “Private Photo Vault,” Legendary Software Labs LLC, 11 July 2017. [Online]. Available: https://play.google.com/store/apps/details?id=com.enchantedcloud.photovault. [Accessed 23 July 2017].</w:t>
+                    </w:r>
+                  </w:p>
+                </w:tc>
+              </w:tr>
+              <w:tr>
+                <w:trPr>
+                  <w:divId w:val="569731823"/>
+                  <w:tblCellSpacing w:w="15" w:type="dxa"/>
+                </w:trPr>
+                <w:tc>
+                  <w:tcPr>
+                    <w:tcW w:w="50" w:type="pct"/>
+                    <w:hideMark/>
+                  </w:tcPr>
+                  <w:p>
+                    <w:pPr>
+                      <w:pStyle w:val="Bibliography"/>
+                      <w:rPr>
+                        <w:noProof/>
+                      </w:rPr>
+                    </w:pPr>
+                    <w:r>
+                      <w:rPr>
+                        <w:noProof/>
+                      </w:rPr>
+                      <w:t xml:space="preserve">[6] </w:t>
+                    </w:r>
+                  </w:p>
+                </w:tc>
+                <w:tc>
+                  <w:tcPr>
+                    <w:tcW w:w="0" w:type="auto"/>
+                    <w:hideMark/>
+                  </w:tcPr>
+                  <w:p>
+                    <w:pPr>
+                      <w:pStyle w:val="Bibliography"/>
+                      <w:rPr>
+                        <w:noProof/>
+                      </w:rPr>
+                    </w:pPr>
+                    <w:r>
+                      <w:rPr>
+                        <w:noProof/>
+                      </w:rPr>
+                      <w:t>“What is Waterfall model- advantages, disadvantages and when to use it?,” ISTQB EXAM CERTIFICATION, [Online]. Available: http://istqbexamcertification.com/what-is-waterfall-model-advantages-disadvantages-and-when-to-use-it/.</w:t>
+                    </w:r>
+                  </w:p>
+                </w:tc>
+              </w:tr>
+              <w:tr>
+                <w:trPr>
+                  <w:divId w:val="569731823"/>
+                  <w:tblCellSpacing w:w="15" w:type="dxa"/>
+                </w:trPr>
+                <w:tc>
+                  <w:tcPr>
+                    <w:tcW w:w="50" w:type="pct"/>
+                    <w:hideMark/>
+                  </w:tcPr>
+                  <w:p>
+                    <w:pPr>
+                      <w:pStyle w:val="Bibliography"/>
+                      <w:rPr>
+                        <w:noProof/>
+                      </w:rPr>
+                    </w:pPr>
+                    <w:r>
+                      <w:rPr>
+                        <w:noProof/>
+                      </w:rPr>
+                      <w:t xml:space="preserve">[7] </w:t>
+                    </w:r>
+                  </w:p>
+                </w:tc>
+                <w:tc>
+                  <w:tcPr>
+                    <w:tcW w:w="0" w:type="auto"/>
+                    <w:hideMark/>
+                  </w:tcPr>
+                  <w:p>
+                    <w:pPr>
+                      <w:pStyle w:val="Bibliography"/>
+                      <w:rPr>
+                        <w:noProof/>
+                      </w:rPr>
+                    </w:pPr>
+                    <w:r>
+                      <w:rPr>
+                        <w:noProof/>
+                      </w:rPr>
+                      <w:t>ISTQB EXAM CERTIFICATION, “What is Prototype model- advantages, disadvantages and when to use it?,” ISTQB, [Online]. Available: http://istqbexamcertification.com/what-is-prototype-model-advantages-disadvantages-and-when-to-use-it/.</w:t>
+                    </w:r>
+                  </w:p>
+                </w:tc>
+              </w:tr>
+              <w:tr>
+                <w:trPr>
+                  <w:divId w:val="569731823"/>
+                  <w:tblCellSpacing w:w="15" w:type="dxa"/>
+                </w:trPr>
+                <w:tc>
+                  <w:tcPr>
+                    <w:tcW w:w="50" w:type="pct"/>
+                    <w:hideMark/>
+                  </w:tcPr>
+                  <w:p>
+                    <w:pPr>
+                      <w:pStyle w:val="Bibliography"/>
+                      <w:rPr>
+                        <w:noProof/>
+                      </w:rPr>
+                    </w:pPr>
+                    <w:r>
+                      <w:rPr>
+                        <w:noProof/>
+                      </w:rPr>
+                      <w:t xml:space="preserve">[8] </w:t>
+                    </w:r>
+                  </w:p>
+                </w:tc>
+                <w:tc>
+                  <w:tcPr>
+                    <w:tcW w:w="0" w:type="auto"/>
+                    <w:hideMark/>
+                  </w:tcPr>
+                  <w:p>
+                    <w:pPr>
+                      <w:pStyle w:val="Bibliography"/>
+                      <w:rPr>
+                        <w:noProof/>
+                      </w:rPr>
+                    </w:pPr>
+                    <w:r>
+                      <w:rPr>
+                        <w:noProof/>
+                      </w:rPr>
+                      <w:t>I. E. CERTIFICATION, “What is Agile model – advantages, disadvantages and when to use it?,” ISQTB, [Online]. Available: http://istqbexamcertification.com/what-is-agile-model-advantages-disadvantages-and-when-to-use-it/.</w:t>
+                    </w:r>
+                  </w:p>
+                </w:tc>
+              </w:tr>
+              <w:tr>
+                <w:trPr>
+                  <w:divId w:val="569731823"/>
+                  <w:tblCellSpacing w:w="15" w:type="dxa"/>
+                </w:trPr>
+                <w:tc>
+                  <w:tcPr>
+                    <w:tcW w:w="50" w:type="pct"/>
+                    <w:hideMark/>
+                  </w:tcPr>
+                  <w:p>
+                    <w:pPr>
+                      <w:pStyle w:val="Bibliography"/>
+                      <w:rPr>
+                        <w:noProof/>
+                      </w:rPr>
+                    </w:pPr>
+                    <w:r>
+                      <w:rPr>
+                        <w:noProof/>
+                      </w:rPr>
+                      <w:t xml:space="preserve">[9] </w:t>
+                    </w:r>
+                  </w:p>
+                </w:tc>
+                <w:tc>
+                  <w:tcPr>
+                    <w:tcW w:w="0" w:type="auto"/>
+                    <w:hideMark/>
+                  </w:tcPr>
+                  <w:p>
+                    <w:pPr>
+                      <w:pStyle w:val="Bibliography"/>
+                      <w:rPr>
+                        <w:noProof/>
+                      </w:rPr>
+                    </w:pPr>
+                    <w:r>
+                      <w:rPr>
+                        <w:noProof/>
+                      </w:rPr>
+                      <w:t>P. Christensson, “RUP,” TechTerms, 2006. [Online]. Available: https://techterms.com/definition/rup. [Accessed 25 July 2017].</w:t>
+                    </w:r>
+                  </w:p>
+                </w:tc>
+              </w:tr>
+            </w:tbl>
+            <w:p>
+              <w:pPr>
+                <w:divId w:val="569731823"/>
+                <w:rPr>
+                  <w:rFonts w:eastAsia="Times New Roman"/>
+                  <w:noProof/>
+                </w:rPr>
+              </w:pPr>
+            </w:p>
+            <w:p>
+              <w:r>
+                <w:rPr>
+                  <w:b/>
+                  <w:bCs/>
+                  <w:noProof/>
+                </w:rPr>
+                <w:fldChar w:fldCharType="end"/>
+              </w:r>
+            </w:p>
+          </w:sdtContent>
+        </w:sdt>
+      </w:sdtContent>
+    </w:sdt>
+    <w:p/>
     <w:sectPr>
-      <w:headerReference w:type="default" r:id="rId15"/>
-      <w:footerReference w:type="default" r:id="rId16"/>
+      <w:footerReference w:type="default" r:id="rId22"/>
       <w:pgSz w:w="11906" w:h="16838"/>
       <w:pgMar w:top="1440" w:right="1440" w:bottom="1440" w:left="1440" w:header="708" w:footer="708" w:gutter="0"/>
+      <w:pgNumType w:start="1"/>
       <w:cols w:space="708"/>
       <w:docGrid w:linePitch="360"/>
     </w:sectPr>
@@ -3648,8 +6165,8 @@
       <w:tblLook w:val="04A0" w:firstRow="1" w:lastRow="0" w:firstColumn="1" w:lastColumn="0" w:noHBand="0" w:noVBand="1"/>
     </w:tblPr>
     <w:tblGrid>
-      <w:gridCol w:w="4535"/>
-      <w:gridCol w:w="4491"/>
+      <w:gridCol w:w="4536"/>
+      <w:gridCol w:w="4490"/>
     </w:tblGrid>
     <w:tr>
       <w:trPr>
@@ -3765,6 +6282,292 @@
               <w:szCs w:val="18"/>
             </w:rPr>
           </w:pPr>
+        </w:p>
+      </w:tc>
+    </w:tr>
+  </w:tbl>
+  <w:p>
+    <w:pPr>
+      <w:pStyle w:val="Footer"/>
+    </w:pPr>
+  </w:p>
+</w:ftr>
+</file>
+
+<file path=word/footer2.xml><?xml version="1.0" encoding="utf-8"?>
+<w:ftr xmlns:wpc="http://schemas.microsoft.com/office/word/2010/wordprocessingCanvas" xmlns:cx="http://schemas.microsoft.com/office/drawing/2014/chartex" xmlns:cx1="http://schemas.microsoft.com/office/drawing/2015/9/8/chartex" xmlns:cx2="http://schemas.microsoft.com/office/drawing/2015/10/21/chartex" xmlns:cx3="http://schemas.microsoft.com/office/drawing/2016/5/9/chartex" xmlns:cx4="http://schemas.microsoft.com/office/drawing/2016/5/10/chartex" xmlns:cx5="http://schemas.microsoft.com/office/drawing/2016/5/11/chartex" xmlns:cx6="http://schemas.microsoft.com/office/drawing/2016/5/12/chartex" xmlns:cx7="http://schemas.microsoft.com/office/drawing/2016/5/13/chartex" xmlns:cx8="http://schemas.microsoft.com/office/drawing/2016/5/14/chartex" xmlns:mc="http://schemas.openxmlformats.org/markup-compatibility/2006" xmlns:aink="http://schemas.microsoft.com/office/drawing/2016/ink" xmlns:am3d="http://schemas.microsoft.com/office/drawing/2017/model3d" xmlns:o="urn:schemas-microsoft-com:office:office" xmlns:r="http://schemas.openxmlformats.org/officeDocument/2006/relationships" xmlns:m="http://schemas.openxmlformats.org/officeDocument/2006/math" xmlns:v="urn:schemas-microsoft-com:vml" xmlns:wp14="http://schemas.microsoft.com/office/word/2010/wordprocessingDrawing" xmlns:wp="http://schemas.openxmlformats.org/drawingml/2006/wordprocessingDrawing" xmlns:w10="urn:schemas-microsoft-com:office:word" xmlns:w="http://schemas.openxmlformats.org/wordprocessingml/2006/main" xmlns:w14="http://schemas.microsoft.com/office/word/2010/wordml" xmlns:w15="http://schemas.microsoft.com/office/word/2012/wordml" xmlns:w16cid="http://schemas.microsoft.com/office/word/2016/wordml/cid" xmlns:w16se="http://schemas.microsoft.com/office/word/2015/wordml/symex" xmlns:wpg="http://schemas.microsoft.com/office/word/2010/wordprocessingGroup" xmlns:wpi="http://schemas.microsoft.com/office/word/2010/wordprocessingInk" xmlns:wne="http://schemas.microsoft.com/office/word/2006/wordml" xmlns:wps="http://schemas.microsoft.com/office/word/2010/wordprocessingShape" mc:Ignorable="w14 w15 w16se w16cid wp14">
+  <w:tbl>
+    <w:tblPr>
+      <w:tblW w:w="5000" w:type="pct"/>
+      <w:jc w:val="center"/>
+      <w:tblCellMar>
+        <w:top w:w="144" w:type="dxa"/>
+        <w:left w:w="115" w:type="dxa"/>
+        <w:bottom w:w="144" w:type="dxa"/>
+        <w:right w:w="115" w:type="dxa"/>
+      </w:tblCellMar>
+      <w:tblLook w:val="04A0" w:firstRow="1" w:lastRow="0" w:firstColumn="1" w:lastColumn="0" w:noHBand="0" w:noVBand="1"/>
+    </w:tblPr>
+    <w:tblGrid>
+      <w:gridCol w:w="4536"/>
+      <w:gridCol w:w="4490"/>
+    </w:tblGrid>
+    <w:tr>
+      <w:trPr>
+        <w:trHeight w:hRule="exact" w:val="115"/>
+        <w:jc w:val="center"/>
+      </w:trPr>
+      <w:tc>
+        <w:tcPr>
+          <w:tcW w:w="4686" w:type="dxa"/>
+          <w:shd w:val="clear" w:color="auto" w:fill="4472C4" w:themeFill="accent1"/>
+          <w:tcMar>
+            <w:top w:w="0" w:type="dxa"/>
+            <w:bottom w:w="0" w:type="dxa"/>
+          </w:tcMar>
+        </w:tcPr>
+        <w:p>
+          <w:pPr>
+            <w:pStyle w:val="Header"/>
+            <w:rPr>
+              <w:caps/>
+              <w:sz w:val="18"/>
+            </w:rPr>
+          </w:pPr>
+        </w:p>
+      </w:tc>
+      <w:tc>
+        <w:tcPr>
+          <w:tcW w:w="4674" w:type="dxa"/>
+          <w:shd w:val="clear" w:color="auto" w:fill="4472C4" w:themeFill="accent1"/>
+          <w:tcMar>
+            <w:top w:w="0" w:type="dxa"/>
+            <w:bottom w:w="0" w:type="dxa"/>
+          </w:tcMar>
+        </w:tcPr>
+        <w:p>
+          <w:pPr>
+            <w:pStyle w:val="Header"/>
+            <w:jc w:val="right"/>
+            <w:rPr>
+              <w:caps/>
+              <w:sz w:val="18"/>
+            </w:rPr>
+          </w:pPr>
+        </w:p>
+      </w:tc>
+    </w:tr>
+    <w:tr>
+      <w:trPr>
+        <w:jc w:val="center"/>
+      </w:trPr>
+      <w:sdt>
+        <w:sdtPr>
+          <w:rPr>
+            <w:caps/>
+            <w:color w:val="808080" w:themeColor="background1" w:themeShade="80"/>
+            <w:sz w:val="18"/>
+            <w:szCs w:val="18"/>
+          </w:rPr>
+          <w:alias w:val="Author"/>
+          <w:tag w:val=""/>
+          <w:id w:val="-45065881"/>
+          <w:placeholder>
+            <w:docPart w:val="FDFBB2A224DC4B1880795629E82EA29D"/>
+          </w:placeholder>
+          <w:dataBinding w:prefixMappings="xmlns:ns0='http://purl.org/dc/elements/1.1/' xmlns:ns1='http://schemas.openxmlformats.org/package/2006/metadata/core-properties' " w:xpath="/ns1:coreProperties[1]/ns0:creator[1]" w:storeItemID="{6C3C8BC8-F283-45AE-878A-BAB7291924A1}"/>
+          <w:text/>
+        </w:sdtPr>
+        <w:sdtContent>
+          <w:tc>
+            <w:tcPr>
+              <w:tcW w:w="4686" w:type="dxa"/>
+              <w:shd w:val="clear" w:color="auto" w:fill="auto"/>
+              <w:vAlign w:val="center"/>
+            </w:tcPr>
+            <w:p>
+              <w:pPr>
+                <w:pStyle w:val="Footer"/>
+                <w:rPr>
+                  <w:caps/>
+                  <w:color w:val="808080" w:themeColor="background1" w:themeShade="80"/>
+                  <w:sz w:val="18"/>
+                  <w:szCs w:val="18"/>
+                </w:rPr>
+              </w:pPr>
+              <w:r>
+                <w:rPr>
+                  <w:caps/>
+                  <w:color w:val="808080" w:themeColor="background1" w:themeShade="80"/>
+                  <w:sz w:val="18"/>
+                  <w:szCs w:val="18"/>
+                </w:rPr>
+                <w:t>copyright @2017 LocADOC ptd. LTE. All rights riserved</w:t>
+              </w:r>
+            </w:p>
+          </w:tc>
+        </w:sdtContent>
+      </w:sdt>
+      <w:tc>
+        <w:tcPr>
+          <w:tcW w:w="4674" w:type="dxa"/>
+          <w:shd w:val="clear" w:color="auto" w:fill="auto"/>
+          <w:vAlign w:val="center"/>
+        </w:tcPr>
+        <w:p>
+          <w:pPr>
+            <w:pStyle w:val="Footer"/>
+            <w:jc w:val="right"/>
+            <w:rPr>
+              <w:caps/>
+              <w:color w:val="808080" w:themeColor="background1" w:themeShade="80"/>
+              <w:sz w:val="18"/>
+              <w:szCs w:val="18"/>
+            </w:rPr>
+          </w:pPr>
+        </w:p>
+      </w:tc>
+    </w:tr>
+  </w:tbl>
+  <w:p>
+    <w:pPr>
+      <w:pStyle w:val="Footer"/>
+    </w:pPr>
+  </w:p>
+</w:ftr>
+</file>
+
+<file path=word/footer3.xml><?xml version="1.0" encoding="utf-8"?>
+<w:ftr xmlns:wpc="http://schemas.microsoft.com/office/word/2010/wordprocessingCanvas" xmlns:cx="http://schemas.microsoft.com/office/drawing/2014/chartex" xmlns:cx1="http://schemas.microsoft.com/office/drawing/2015/9/8/chartex" xmlns:cx2="http://schemas.microsoft.com/office/drawing/2015/10/21/chartex" xmlns:cx3="http://schemas.microsoft.com/office/drawing/2016/5/9/chartex" xmlns:cx4="http://schemas.microsoft.com/office/drawing/2016/5/10/chartex" xmlns:cx5="http://schemas.microsoft.com/office/drawing/2016/5/11/chartex" xmlns:cx6="http://schemas.microsoft.com/office/drawing/2016/5/12/chartex" xmlns:cx7="http://schemas.microsoft.com/office/drawing/2016/5/13/chartex" xmlns:cx8="http://schemas.microsoft.com/office/drawing/2016/5/14/chartex" xmlns:mc="http://schemas.openxmlformats.org/markup-compatibility/2006" xmlns:aink="http://schemas.microsoft.com/office/drawing/2016/ink" xmlns:am3d="http://schemas.microsoft.com/office/drawing/2017/model3d" xmlns:o="urn:schemas-microsoft-com:office:office" xmlns:r="http://schemas.openxmlformats.org/officeDocument/2006/relationships" xmlns:m="http://schemas.openxmlformats.org/officeDocument/2006/math" xmlns:v="urn:schemas-microsoft-com:vml" xmlns:wp14="http://schemas.microsoft.com/office/word/2010/wordprocessingDrawing" xmlns:wp="http://schemas.openxmlformats.org/drawingml/2006/wordprocessingDrawing" xmlns:w10="urn:schemas-microsoft-com:office:word" xmlns:w="http://schemas.openxmlformats.org/wordprocessingml/2006/main" xmlns:w14="http://schemas.microsoft.com/office/word/2010/wordml" xmlns:w15="http://schemas.microsoft.com/office/word/2012/wordml" xmlns:w16cid="http://schemas.microsoft.com/office/word/2016/wordml/cid" xmlns:w16se="http://schemas.microsoft.com/office/word/2015/wordml/symex" xmlns:wpg="http://schemas.microsoft.com/office/word/2010/wordprocessingGroup" xmlns:wpi="http://schemas.microsoft.com/office/word/2010/wordprocessingInk" xmlns:wne="http://schemas.microsoft.com/office/word/2006/wordml" xmlns:wps="http://schemas.microsoft.com/office/word/2010/wordprocessingShape" mc:Ignorable="w14 w15 w16se w16cid wp14">
+  <w:tbl>
+    <w:tblPr>
+      <w:tblW w:w="5000" w:type="pct"/>
+      <w:jc w:val="center"/>
+      <w:tblCellMar>
+        <w:top w:w="144" w:type="dxa"/>
+        <w:left w:w="115" w:type="dxa"/>
+        <w:bottom w:w="144" w:type="dxa"/>
+        <w:right w:w="115" w:type="dxa"/>
+      </w:tblCellMar>
+      <w:tblLook w:val="04A0" w:firstRow="1" w:lastRow="0" w:firstColumn="1" w:lastColumn="0" w:noHBand="0" w:noVBand="1"/>
+    </w:tblPr>
+    <w:tblGrid>
+      <w:gridCol w:w="4533"/>
+      <w:gridCol w:w="4493"/>
+    </w:tblGrid>
+    <w:tr>
+      <w:trPr>
+        <w:trHeight w:hRule="exact" w:val="115"/>
+        <w:jc w:val="center"/>
+      </w:trPr>
+      <w:tc>
+        <w:tcPr>
+          <w:tcW w:w="4686" w:type="dxa"/>
+          <w:shd w:val="clear" w:color="auto" w:fill="4472C4" w:themeFill="accent1"/>
+          <w:tcMar>
+            <w:top w:w="0" w:type="dxa"/>
+            <w:bottom w:w="0" w:type="dxa"/>
+          </w:tcMar>
+        </w:tcPr>
+        <w:p>
+          <w:pPr>
+            <w:pStyle w:val="Header"/>
+            <w:rPr>
+              <w:caps/>
+              <w:sz w:val="18"/>
+            </w:rPr>
+          </w:pPr>
+        </w:p>
+      </w:tc>
+      <w:tc>
+        <w:tcPr>
+          <w:tcW w:w="4674" w:type="dxa"/>
+          <w:shd w:val="clear" w:color="auto" w:fill="4472C4" w:themeFill="accent1"/>
+          <w:tcMar>
+            <w:top w:w="0" w:type="dxa"/>
+            <w:bottom w:w="0" w:type="dxa"/>
+          </w:tcMar>
+        </w:tcPr>
+        <w:p>
+          <w:pPr>
+            <w:pStyle w:val="Header"/>
+            <w:jc w:val="right"/>
+            <w:rPr>
+              <w:caps/>
+              <w:sz w:val="18"/>
+            </w:rPr>
+          </w:pPr>
+        </w:p>
+      </w:tc>
+    </w:tr>
+    <w:tr>
+      <w:trPr>
+        <w:jc w:val="center"/>
+      </w:trPr>
+      <w:sdt>
+        <w:sdtPr>
+          <w:rPr>
+            <w:caps/>
+            <w:color w:val="808080" w:themeColor="background1" w:themeShade="80"/>
+            <w:sz w:val="18"/>
+            <w:szCs w:val="18"/>
+          </w:rPr>
+          <w:alias w:val="Author"/>
+          <w:tag w:val=""/>
+          <w:id w:val="-1909757536"/>
+          <w:placeholder>
+            <w:docPart w:val="70C8378B13C24A13B69FA710D8FBFF72"/>
+          </w:placeholder>
+          <w:dataBinding w:prefixMappings="xmlns:ns0='http://purl.org/dc/elements/1.1/' xmlns:ns1='http://schemas.openxmlformats.org/package/2006/metadata/core-properties' " w:xpath="/ns1:coreProperties[1]/ns0:creator[1]" w:storeItemID="{6C3C8BC8-F283-45AE-878A-BAB7291924A1}"/>
+          <w:text/>
+        </w:sdtPr>
+        <w:sdtContent>
+          <w:tc>
+            <w:tcPr>
+              <w:tcW w:w="4686" w:type="dxa"/>
+              <w:shd w:val="clear" w:color="auto" w:fill="auto"/>
+              <w:vAlign w:val="center"/>
+            </w:tcPr>
+            <w:p>
+              <w:pPr>
+                <w:pStyle w:val="Footer"/>
+                <w:rPr>
+                  <w:caps/>
+                  <w:color w:val="808080" w:themeColor="background1" w:themeShade="80"/>
+                  <w:sz w:val="18"/>
+                  <w:szCs w:val="18"/>
+                </w:rPr>
+              </w:pPr>
+              <w:r>
+                <w:rPr>
+                  <w:caps/>
+                  <w:color w:val="808080" w:themeColor="background1" w:themeShade="80"/>
+                  <w:sz w:val="18"/>
+                  <w:szCs w:val="18"/>
+                </w:rPr>
+                <w:t>copyright @2017 LocADOC ptd. LTE. All rights riserved</w:t>
+              </w:r>
+            </w:p>
+          </w:tc>
+        </w:sdtContent>
+      </w:sdt>
+      <w:tc>
+        <w:tcPr>
+          <w:tcW w:w="4674" w:type="dxa"/>
+          <w:shd w:val="clear" w:color="auto" w:fill="auto"/>
+          <w:vAlign w:val="center"/>
+        </w:tcPr>
+        <w:p>
+          <w:pPr>
+            <w:pStyle w:val="Footer"/>
+            <w:jc w:val="right"/>
+            <w:rPr>
+              <w:caps/>
+              <w:color w:val="808080" w:themeColor="background1" w:themeShade="80"/>
+              <w:sz w:val="18"/>
+              <w:szCs w:val="18"/>
+            </w:rPr>
+          </w:pPr>
           <w:r>
             <w:rPr>
               <w:caps/>
@@ -3800,7 +6603,7 @@
               <w:sz w:val="18"/>
               <w:szCs w:val="18"/>
             </w:rPr>
-            <w:t>1</w:t>
+            <w:t>12</w:t>
           </w:r>
           <w:r>
             <w:rPr>
@@ -3925,7 +6728,7 @@
                           <w:sdtPr>
                             <w:alias w:val="Title"/>
                             <w:tag w:val=""/>
-                            <w:id w:val="1189017394"/>
+                            <w:id w:val="979969995"/>
                             <w:dataBinding w:prefixMappings="xmlns:ns0='http://purl.org/dc/elements/1.1/' xmlns:ns1='http://schemas.openxmlformats.org/package/2006/metadata/core-properties' " w:xpath="/ns1:coreProperties[1]/ns0:title[1]" w:storeItemID="{6C3C8BC8-F283-45AE-878A-BAB7291924A1}"/>
                             <w:text/>
                           </w:sdtPr>
@@ -3988,7 +6791,7 @@
                     <w:sdtPr>
                       <w:alias w:val="Title"/>
                       <w:tag w:val=""/>
-                      <w:id w:val="1189017394"/>
+                      <w:id w:val="979969995"/>
                       <w:dataBinding w:prefixMappings="xmlns:ns0='http://purl.org/dc/elements/1.1/' xmlns:ns1='http://schemas.openxmlformats.org/package/2006/metadata/core-properties' " w:xpath="/ns1:coreProperties[1]/ns0:title[1]" w:storeItemID="{6C3C8BC8-F283-45AE-878A-BAB7291924A1}"/>
                       <w:text/>
                     </w:sdtPr>
@@ -5752,10 +8555,31 @@
       <w:szCs w:val="24"/>
     </w:rPr>
   </w:style>
+  <w:style w:type="paragraph" w:styleId="Heading4">
+    <w:name w:val="heading 4"/>
+    <w:basedOn w:val="Normal"/>
+    <w:next w:val="Normal"/>
+    <w:link w:val="Heading4Char"/>
+    <w:uiPriority w:val="9"/>
+    <w:unhideWhenUsed/>
+    <w:qFormat/>
+    <w:rsid w:val="00DB3492"/>
+    <w:pPr>
+      <w:keepNext/>
+      <w:keepLines/>
+      <w:spacing w:before="40" w:after="0"/>
+      <w:outlineLvl w:val="3"/>
+    </w:pPr>
+    <w:rPr>
+      <w:rFonts w:asciiTheme="majorHAnsi" w:eastAsiaTheme="majorEastAsia" w:hAnsiTheme="majorHAnsi" w:cstheme="majorBidi"/>
+      <w:i/>
+      <w:iCs/>
+      <w:color w:val="2F5496" w:themeColor="accent1" w:themeShade="BF"/>
+    </w:rPr>
+  </w:style>
   <w:style w:type="character" w:default="1" w:styleId="DefaultParagraphFont">
     <w:name w:val="Default Paragraph Font"/>
     <w:uiPriority w:val="1"/>
-    <w:semiHidden/>
     <w:unhideWhenUsed/>
   </w:style>
   <w:style w:type="table" w:default="1" w:styleId="TableNormal">
@@ -5964,6 +8788,101 @@
       <w:szCs w:val="24"/>
     </w:rPr>
   </w:style>
+  <w:style w:type="character" w:customStyle="1" w:styleId="Heading4Char">
+    <w:name w:val="Heading 4 Char"/>
+    <w:basedOn w:val="DefaultParagraphFont"/>
+    <w:link w:val="Heading4"/>
+    <w:uiPriority w:val="9"/>
+    <w:rsid w:val="00DB3492"/>
+    <w:rPr>
+      <w:rFonts w:asciiTheme="majorHAnsi" w:eastAsiaTheme="majorEastAsia" w:hAnsiTheme="majorHAnsi" w:cstheme="majorBidi"/>
+      <w:i/>
+      <w:iCs/>
+      <w:color w:val="2F5496" w:themeColor="accent1" w:themeShade="BF"/>
+    </w:rPr>
+  </w:style>
+  <w:style w:type="paragraph" w:styleId="Caption">
+    <w:name w:val="caption"/>
+    <w:basedOn w:val="Normal"/>
+    <w:next w:val="Normal"/>
+    <w:uiPriority w:val="35"/>
+    <w:unhideWhenUsed/>
+    <w:qFormat/>
+    <w:rsid w:val="003A09C8"/>
+    <w:pPr>
+      <w:spacing w:after="200" w:line="240" w:lineRule="auto"/>
+    </w:pPr>
+    <w:rPr>
+      <w:i/>
+      <w:iCs/>
+      <w:color w:val="44546A" w:themeColor="text2"/>
+      <w:sz w:val="18"/>
+      <w:szCs w:val="18"/>
+    </w:rPr>
+  </w:style>
+  <w:style w:type="paragraph" w:styleId="TOCHeading">
+    <w:name w:val="TOC Heading"/>
+    <w:basedOn w:val="Heading1"/>
+    <w:next w:val="Normal"/>
+    <w:uiPriority w:val="39"/>
+    <w:unhideWhenUsed/>
+    <w:qFormat/>
+    <w:rsid w:val="00705F6B"/>
+    <w:pPr>
+      <w:outlineLvl w:val="9"/>
+    </w:pPr>
+    <w:rPr>
+      <w:b w:val="0"/>
+      <w:color w:val="2F5496" w:themeColor="accent1" w:themeShade="BF"/>
+      <w:lang w:val="en-US"/>
+    </w:rPr>
+  </w:style>
+  <w:style w:type="paragraph" w:styleId="TOC1">
+    <w:name w:val="toc 1"/>
+    <w:basedOn w:val="Normal"/>
+    <w:next w:val="Normal"/>
+    <w:autoRedefine/>
+    <w:uiPriority w:val="39"/>
+    <w:unhideWhenUsed/>
+    <w:rsid w:val="00705F6B"/>
+    <w:pPr>
+      <w:spacing w:after="100"/>
+    </w:pPr>
+  </w:style>
+  <w:style w:type="paragraph" w:styleId="TOC2">
+    <w:name w:val="toc 2"/>
+    <w:basedOn w:val="Normal"/>
+    <w:next w:val="Normal"/>
+    <w:autoRedefine/>
+    <w:uiPriority w:val="39"/>
+    <w:unhideWhenUsed/>
+    <w:rsid w:val="00705F6B"/>
+    <w:pPr>
+      <w:spacing w:after="100"/>
+      <w:ind w:left="220"/>
+    </w:pPr>
+  </w:style>
+  <w:style w:type="paragraph" w:styleId="TOC3">
+    <w:name w:val="toc 3"/>
+    <w:basedOn w:val="Normal"/>
+    <w:next w:val="Normal"/>
+    <w:autoRedefine/>
+    <w:uiPriority w:val="39"/>
+    <w:unhideWhenUsed/>
+    <w:rsid w:val="00705F6B"/>
+    <w:pPr>
+      <w:spacing w:after="100"/>
+      <w:ind w:left="440"/>
+    </w:pPr>
+  </w:style>
+  <w:style w:type="paragraph" w:styleId="Bibliography">
+    <w:name w:val="Bibliography"/>
+    <w:basedOn w:val="Normal"/>
+    <w:next w:val="Normal"/>
+    <w:uiPriority w:val="37"/>
+    <w:unhideWhenUsed/>
+    <w:rsid w:val="002C5BED"/>
+  </w:style>
 </w:styles>
 </file>
 
@@ -5999,6 +8918,64 @@
         </w:p>
       </w:docPartBody>
     </w:docPart>
+    <w:docPart>
+      <w:docPartPr>
+        <w:name w:val="FDFBB2A224DC4B1880795629E82EA29D"/>
+        <w:category>
+          <w:name w:val="General"/>
+          <w:gallery w:val="placeholder"/>
+        </w:category>
+        <w:types>
+          <w:type w:val="bbPlcHdr"/>
+        </w:types>
+        <w:behaviors>
+          <w:behavior w:val="content"/>
+        </w:behaviors>
+        <w:guid w:val="{32ADB101-5683-4A1C-A30D-4A62AAE1B7A6}"/>
+      </w:docPartPr>
+      <w:docPartBody>
+        <w:p>
+          <w:pPr>
+            <w:pStyle w:val="FDFBB2A224DC4B1880795629E82EA29D"/>
+          </w:pPr>
+          <w:r>
+            <w:rPr>
+              <w:rStyle w:val="PlaceholderText"/>
+            </w:rPr>
+            <w:t>[Author]</w:t>
+          </w:r>
+        </w:p>
+      </w:docPartBody>
+    </w:docPart>
+    <w:docPart>
+      <w:docPartPr>
+        <w:name w:val="70C8378B13C24A13B69FA710D8FBFF72"/>
+        <w:category>
+          <w:name w:val="General"/>
+          <w:gallery w:val="placeholder"/>
+        </w:category>
+        <w:types>
+          <w:type w:val="bbPlcHdr"/>
+        </w:types>
+        <w:behaviors>
+          <w:behavior w:val="content"/>
+        </w:behaviors>
+        <w:guid w:val="{DF83BF2F-69B5-434A-96F1-4AA38BA423AC}"/>
+      </w:docPartPr>
+      <w:docPartBody>
+        <w:p>
+          <w:pPr>
+            <w:pStyle w:val="70C8378B13C24A13B69FA710D8FBFF72"/>
+          </w:pPr>
+          <w:r>
+            <w:rPr>
+              <w:rStyle w:val="PlaceholderText"/>
+            </w:rPr>
+            <w:t>[Author]</w:t>
+          </w:r>
+        </w:p>
+      </w:docPartBody>
+    </w:docPart>
   </w:docParts>
 </w:glossaryDocument>
 </file>
@@ -6017,7 +8994,7 @@
     <w:charset w:val="00"/>
     <w:family w:val="roman"/>
     <w:pitch w:val="variable"/>
-    <w:sig w:usb0="E0002EFF" w:usb1="C000785B" w:usb2="00000009" w:usb3="00000000" w:csb0="000001FF" w:csb1="00000000"/>
+    <w:sig w:usb0="E0002AFF" w:usb1="C0007843" w:usb2="00000009" w:usb3="00000000" w:csb0="000001FF" w:csb1="00000000"/>
   </w:font>
   <w:font w:name="Courier New">
     <w:panose1 w:val="02070309020205020404"/>
@@ -6038,21 +9015,21 @@
     <w:charset w:val="00"/>
     <w:family w:val="swiss"/>
     <w:pitch w:val="variable"/>
-    <w:sig w:usb0="E0002EFF" w:usb1="C0007843" w:usb2="00000009" w:usb3="00000000" w:csb0="000001FF" w:csb1="00000000"/>
+    <w:sig w:usb0="E0002AFF" w:usb1="C0007843" w:usb2="00000009" w:usb3="00000000" w:csb0="000001FF" w:csb1="00000000"/>
   </w:font>
   <w:font w:name="Calibri">
     <w:panose1 w:val="020F0502020204030204"/>
     <w:charset w:val="00"/>
     <w:family w:val="swiss"/>
     <w:pitch w:val="variable"/>
-    <w:sig w:usb0="E0002AFF" w:usb1="C000247B" w:usb2="00000009" w:usb3="00000000" w:csb0="000001FF" w:csb1="00000000"/>
+    <w:sig w:usb0="E0002AFF" w:usb1="4000ACFF" w:usb2="00000001" w:usb3="00000000" w:csb0="000001FF" w:csb1="00000000"/>
   </w:font>
   <w:font w:name="Calibri Light">
     <w:panose1 w:val="020F0302020204030204"/>
     <w:charset w:val="00"/>
     <w:family w:val="swiss"/>
     <w:pitch w:val="variable"/>
-    <w:sig w:usb0="E0002AFF" w:usb1="C000247B" w:usb2="00000009" w:usb3="00000000" w:csb0="000001FF" w:csb1="00000000"/>
+    <w:sig w:usb0="A0002AEF" w:usb1="4000207B" w:usb2="00000000" w:usb3="00000000" w:csb0="000001FF" w:csb1="00000000"/>
   </w:font>
 </w:fonts>
 </file>
@@ -6075,10 +9052,13 @@
     <w:rsid w:val="0002171B"/>
     <w:rsid w:val="001E48FE"/>
     <w:rsid w:val="00244C6F"/>
+    <w:rsid w:val="00352B94"/>
     <w:rsid w:val="00353CA0"/>
     <w:rsid w:val="008F75AE"/>
+    <w:rsid w:val="00915D16"/>
     <w:rsid w:val="00BC7E84"/>
     <w:rsid w:val="00E2672D"/>
+    <w:rsid w:val="00F94F49"/>
   </w:rsids>
   <m:mathPr>
     <m:mathFont m:val="Cambria Math"/>
@@ -6535,7 +9515,7 @@
     <w:basedOn w:val="DefaultParagraphFont"/>
     <w:uiPriority w:val="99"/>
     <w:semiHidden/>
-    <w:rsid w:val="00BC7E84"/>
+    <w:rsid w:val="00352B94"/>
     <w:rPr>
       <w:color w:val="808080"/>
     </w:rPr>
@@ -6543,6 +9523,22 @@
   <w:style w:type="paragraph" w:customStyle="1" w:styleId="9519E211F1D1444D8223ED800E489EB7">
     <w:name w:val="9519E211F1D1444D8223ED800E489EB7"/>
     <w:rsid w:val="00BC7E84"/>
+  </w:style>
+  <w:style w:type="paragraph" w:customStyle="1" w:styleId="FDFBB2A224DC4B1880795629E82EA29D">
+    <w:name w:val="FDFBB2A224DC4B1880795629E82EA29D"/>
+    <w:rsid w:val="00352B94"/>
+  </w:style>
+  <w:style w:type="paragraph" w:customStyle="1" w:styleId="18E68AB52C0F42FD814314611E568ABA">
+    <w:name w:val="18E68AB52C0F42FD814314611E568ABA"/>
+    <w:rsid w:val="00352B94"/>
+  </w:style>
+  <w:style w:type="paragraph" w:customStyle="1" w:styleId="51E804EE97AA4914909B8E5A275F22DE">
+    <w:name w:val="51E804EE97AA4914909B8E5A275F22DE"/>
+    <w:rsid w:val="00352B94"/>
+  </w:style>
+  <w:style w:type="paragraph" w:customStyle="1" w:styleId="70C8378B13C24A13B69FA710D8FBFF72">
+    <w:name w:val="70C8378B13C24A13B69FA710D8FBFF72"/>
+    <w:rsid w:val="00352B94"/>
   </w:style>
 </w:styles>
 </file>
@@ -6961,11 +9957,77 @@
     <b:URL>https://play.google.com/store/apps/details?id=com.enchantedcloud.photovault</b:URL>
     <b:RefOrder>5</b:RefOrder>
   </b:Source>
+  <b:Source>
+    <b:Tag>Wha</b:Tag>
+    <b:SourceType>InternetSite</b:SourceType>
+    <b:Guid>{D655C5BE-BCED-4957-88D3-FABD805E0550}</b:Guid>
+    <b:Title>What is Waterfall model- advantages, disadvantages and when to use it?</b:Title>
+    <b:ProductionCompany>ISTQB EXAM CERTIFICATION</b:ProductionCompany>
+    <b:URL>http://istqbexamcertification.com/what-is-waterfall-model-advantages-disadvantages-and-when-to-use-it/</b:URL>
+    <b:RefOrder>6</b:RefOrder>
+  </b:Source>
+  <b:Source>
+    <b:Tag>IST</b:Tag>
+    <b:SourceType>InternetSite</b:SourceType>
+    <b:Guid>{4B51F2B5-A2C3-462E-A6D6-97BA3674DAC2}</b:Guid>
+    <b:Author>
+      <b:Author>
+        <b:Corporate>ISTQB EXAM CERTIFICATION</b:Corporate>
+      </b:Author>
+    </b:Author>
+    <b:Title>What is Prototype model- advantages, disadvantages and when to use it?</b:Title>
+    <b:ProductionCompany>ISTQB</b:ProductionCompany>
+    <b:URL>http://istqbexamcertification.com/what-is-prototype-model-advantages-disadvantages-and-when-to-use-it/</b:URL>
+    <b:RefOrder>7</b:RefOrder>
+  </b:Source>
+  <b:Source>
+    <b:Tag>IST1</b:Tag>
+    <b:SourceType>InternetSite</b:SourceType>
+    <b:Guid>{A5247AEB-D89D-4D0C-91C5-ECF7E8C1AB99}</b:Guid>
+    <b:Author>
+      <b:Author>
+        <b:NameList>
+          <b:Person>
+            <b:Last>CERTIFICATION</b:Last>
+            <b:First>ISTQB</b:First>
+            <b:Middle>EXAM</b:Middle>
+          </b:Person>
+        </b:NameList>
+      </b:Author>
+    </b:Author>
+    <b:Title>What is Agile model – advantages, disadvantages and when to use it?</b:Title>
+    <b:ProductionCompany>ISQTB</b:ProductionCompany>
+    <b:URL>http://istqbexamcertification.com/what-is-agile-model-advantages-disadvantages-and-when-to-use-it/</b:URL>
+    <b:RefOrder>8</b:RefOrder>
+  </b:Source>
+  <b:Source>
+    <b:Tag>Chr06</b:Tag>
+    <b:SourceType>InternetSite</b:SourceType>
+    <b:Guid>{17F3656F-F629-4A70-8A07-361E9290CCFF}</b:Guid>
+    <b:Author>
+      <b:Author>
+        <b:NameList>
+          <b:Person>
+            <b:Last>Christensson</b:Last>
+            <b:First>Per</b:First>
+          </b:Person>
+        </b:NameList>
+      </b:Author>
+    </b:Author>
+    <b:Title>RUP</b:Title>
+    <b:ProductionCompany>TechTerms</b:ProductionCompany>
+    <b:Year>2006</b:Year>
+    <b:YearAccessed>2017</b:YearAccessed>
+    <b:MonthAccessed>July</b:MonthAccessed>
+    <b:DayAccessed>25</b:DayAccessed>
+    <b:URL>https://techterms.com/definition/rup</b:URL>
+    <b:RefOrder>9</b:RefOrder>
+  </b:Source>
 </b:Sources>
 </file>
 
 <file path=customXml/itemProps1.xml><?xml version="1.0" encoding="utf-8"?>
-<ds:datastoreItem xmlns:ds="http://schemas.openxmlformats.org/officeDocument/2006/customXml" ds:itemID="{322C6016-7FE0-4E27-A0E8-4ED836EAA5F3}">
+<ds:datastoreItem xmlns:ds="http://schemas.openxmlformats.org/officeDocument/2006/customXml" ds:itemID="{FDC8D0A8-6197-445C-A38A-E8838B762C3B}">
   <ds:schemaRefs>
     <ds:schemaRef ds:uri="http://schemas.openxmlformats.org/officeDocument/2006/bibliography"/>
   </ds:schemaRefs>

</xml_diff>

<commit_message>
Added system architecture to proposal
</commit_message>
<xml_diff>
--- a/Project_Proposal_SS173D.docx
+++ b/Project_Proposal_SS173D.docx
@@ -387,6 +387,13 @@
     </w:p>
     <w:sdt>
       <w:sdtPr>
+        <w:rPr>
+          <w:rFonts w:asciiTheme="minorHAnsi" w:eastAsiaTheme="minorHAnsi" w:hAnsiTheme="minorHAnsi" w:cstheme="minorBidi"/>
+          <w:color w:val="auto"/>
+          <w:sz w:val="22"/>
+          <w:szCs w:val="22"/>
+          <w:lang w:val="en-SG"/>
+        </w:rPr>
         <w:id w:val="-1499575435"/>
         <w:docPartObj>
           <w:docPartGallery w:val="Table of Contents"/>
@@ -395,14 +402,9 @@
       </w:sdtPr>
       <w:sdtEndPr>
         <w:rPr>
-          <w:rFonts w:asciiTheme="minorHAnsi" w:eastAsiaTheme="minorHAnsi" w:hAnsiTheme="minorHAnsi" w:cstheme="minorBidi"/>
           <w:b/>
           <w:bCs/>
           <w:noProof/>
-          <w:color w:val="auto"/>
-          <w:sz w:val="22"/>
-          <w:szCs w:val="22"/>
-          <w:lang w:val="en-SG"/>
         </w:rPr>
       </w:sdtEndPr>
       <w:sdtContent>
@@ -430,12 +432,12 @@
             <w:fldChar w:fldCharType="begin"/>
           </w:r>
           <w:r>
-            <w:instrText xml:space="preserve"> TOC \o "1-3" \h \z \u </w:instrText>
+            <w:instrText xml:space="preserve"> TOC \o "1-2" \h \z \u </w:instrText>
           </w:r>
           <w:r>
             <w:fldChar w:fldCharType="separate"/>
           </w:r>
-          <w:hyperlink w:anchor="_Toc488795361" w:history="1">
+          <w:hyperlink w:anchor="_Toc488844100" w:history="1">
             <w:r>
               <w:rPr>
                 <w:rStyle w:val="Hyperlink"/>
@@ -462,7 +464,7 @@
                 <w:noProof/>
                 <w:webHidden/>
               </w:rPr>
-              <w:instrText xml:space="preserve"> PAGEREF _Toc488795361 \h </w:instrText>
+              <w:instrText xml:space="preserve"> PAGEREF _Toc488844100 \h </w:instrText>
             </w:r>
             <w:r>
               <w:rPr>
@@ -505,7 +507,7 @@
               <w:lang w:eastAsia="en-SG"/>
             </w:rPr>
           </w:pPr>
-          <w:hyperlink w:anchor="_Toc488795362" w:history="1">
+          <w:hyperlink w:anchor="_Toc488844101" w:history="1">
             <w:r>
               <w:rPr>
                 <w:rStyle w:val="Hyperlink"/>
@@ -532,7 +534,7 @@
                 <w:noProof/>
                 <w:webHidden/>
               </w:rPr>
-              <w:instrText xml:space="preserve"> PAGEREF _Toc488795362 \h </w:instrText>
+              <w:instrText xml:space="preserve"> PAGEREF _Toc488844101 \h </w:instrText>
             </w:r>
             <w:r>
               <w:rPr>
@@ -575,7 +577,7 @@
               <w:lang w:eastAsia="en-SG"/>
             </w:rPr>
           </w:pPr>
-          <w:hyperlink w:anchor="_Toc488795363" w:history="1">
+          <w:hyperlink w:anchor="_Toc488844102" w:history="1">
             <w:r>
               <w:rPr>
                 <w:rStyle w:val="Hyperlink"/>
@@ -602,7 +604,7 @@
                 <w:noProof/>
                 <w:webHidden/>
               </w:rPr>
-              <w:instrText xml:space="preserve"> PAGEREF _Toc488795363 \h </w:instrText>
+              <w:instrText xml:space="preserve"> PAGEREF _Toc488844102 \h </w:instrText>
             </w:r>
             <w:r>
               <w:rPr>
@@ -645,7 +647,7 @@
               <w:lang w:eastAsia="en-SG"/>
             </w:rPr>
           </w:pPr>
-          <w:hyperlink w:anchor="_Toc488795364" w:history="1">
+          <w:hyperlink w:anchor="_Toc488844103" w:history="1">
             <w:r>
               <w:rPr>
                 <w:rStyle w:val="Hyperlink"/>
@@ -672,7 +674,7 @@
                 <w:noProof/>
                 <w:webHidden/>
               </w:rPr>
-              <w:instrText xml:space="preserve"> PAGEREF _Toc488795364 \h </w:instrText>
+              <w:instrText xml:space="preserve"> PAGEREF _Toc488844103 \h </w:instrText>
             </w:r>
             <w:r>
               <w:rPr>
@@ -715,7 +717,7 @@
               <w:lang w:eastAsia="en-SG"/>
             </w:rPr>
           </w:pPr>
-          <w:hyperlink w:anchor="_Toc488795365" w:history="1">
+          <w:hyperlink w:anchor="_Toc488844104" w:history="1">
             <w:r>
               <w:rPr>
                 <w:rStyle w:val="Hyperlink"/>
@@ -742,7 +744,7 @@
                 <w:noProof/>
                 <w:webHidden/>
               </w:rPr>
-              <w:instrText xml:space="preserve"> PAGEREF _Toc488795365 \h </w:instrText>
+              <w:instrText xml:space="preserve"> PAGEREF _Toc488844104 \h </w:instrText>
             </w:r>
             <w:r>
               <w:rPr>
@@ -785,7 +787,7 @@
               <w:lang w:eastAsia="en-SG"/>
             </w:rPr>
           </w:pPr>
-          <w:hyperlink w:anchor="_Toc488795366" w:history="1">
+          <w:hyperlink w:anchor="_Toc488844105" w:history="1">
             <w:r>
               <w:rPr>
                 <w:rStyle w:val="Hyperlink"/>
@@ -812,7 +814,7 @@
                 <w:noProof/>
                 <w:webHidden/>
               </w:rPr>
-              <w:instrText xml:space="preserve"> PAGEREF _Toc488795366 \h </w:instrText>
+              <w:instrText xml:space="preserve"> PAGEREF _Toc488844105 \h </w:instrText>
             </w:r>
             <w:r>
               <w:rPr>
@@ -855,7 +857,7 @@
               <w:lang w:eastAsia="en-SG"/>
             </w:rPr>
           </w:pPr>
-          <w:hyperlink w:anchor="_Toc488795367" w:history="1">
+          <w:hyperlink w:anchor="_Toc488844106" w:history="1">
             <w:r>
               <w:rPr>
                 <w:rStyle w:val="Hyperlink"/>
@@ -882,7 +884,7 @@
                 <w:noProof/>
                 <w:webHidden/>
               </w:rPr>
-              <w:instrText xml:space="preserve"> PAGEREF _Toc488795367 \h </w:instrText>
+              <w:instrText xml:space="preserve"> PAGEREF _Toc488844106 \h </w:instrText>
             </w:r>
             <w:r>
               <w:rPr>
@@ -903,356 +905,6 @@
                 <w:webHidden/>
               </w:rPr>
               <w:t>6</w:t>
-            </w:r>
-            <w:r>
-              <w:rPr>
-                <w:noProof/>
-                <w:webHidden/>
-              </w:rPr>
-              <w:fldChar w:fldCharType="end"/>
-            </w:r>
-          </w:hyperlink>
-        </w:p>
-        <w:p>
-          <w:pPr>
-            <w:pStyle w:val="TOC3"/>
-            <w:tabs>
-              <w:tab w:val="right" w:leader="dot" w:pos="9016"/>
-            </w:tabs>
-            <w:rPr>
-              <w:rFonts w:eastAsiaTheme="minorEastAsia"/>
-              <w:noProof/>
-              <w:lang w:eastAsia="en-SG"/>
-            </w:rPr>
-          </w:pPr>
-          <w:hyperlink w:anchor="_Toc488795368" w:history="1">
-            <w:r>
-              <w:rPr>
-                <w:rStyle w:val="Hyperlink"/>
-                <w:noProof/>
-              </w:rPr>
-              <w:t>Login</w:t>
-            </w:r>
-            <w:r>
-              <w:rPr>
-                <w:noProof/>
-                <w:webHidden/>
-              </w:rPr>
-              <w:tab/>
-            </w:r>
-            <w:r>
-              <w:rPr>
-                <w:noProof/>
-                <w:webHidden/>
-              </w:rPr>
-              <w:fldChar w:fldCharType="begin"/>
-            </w:r>
-            <w:r>
-              <w:rPr>
-                <w:noProof/>
-                <w:webHidden/>
-              </w:rPr>
-              <w:instrText xml:space="preserve"> PAGEREF _Toc488795368 \h </w:instrText>
-            </w:r>
-            <w:r>
-              <w:rPr>
-                <w:noProof/>
-                <w:webHidden/>
-              </w:rPr>
-            </w:r>
-            <w:r>
-              <w:rPr>
-                <w:noProof/>
-                <w:webHidden/>
-              </w:rPr>
-              <w:fldChar w:fldCharType="separate"/>
-            </w:r>
-            <w:r>
-              <w:rPr>
-                <w:noProof/>
-                <w:webHidden/>
-              </w:rPr>
-              <w:t>6</w:t>
-            </w:r>
-            <w:r>
-              <w:rPr>
-                <w:noProof/>
-                <w:webHidden/>
-              </w:rPr>
-              <w:fldChar w:fldCharType="end"/>
-            </w:r>
-          </w:hyperlink>
-        </w:p>
-        <w:p>
-          <w:pPr>
-            <w:pStyle w:val="TOC3"/>
-            <w:tabs>
-              <w:tab w:val="right" w:leader="dot" w:pos="9016"/>
-            </w:tabs>
-            <w:rPr>
-              <w:rFonts w:eastAsiaTheme="minorEastAsia"/>
-              <w:noProof/>
-              <w:lang w:eastAsia="en-SG"/>
-            </w:rPr>
-          </w:pPr>
-          <w:hyperlink w:anchor="_Toc488795369" w:history="1">
-            <w:r>
-              <w:rPr>
-                <w:rStyle w:val="Hyperlink"/>
-                <w:noProof/>
-              </w:rPr>
-              <w:t>PDF Viewer</w:t>
-            </w:r>
-            <w:r>
-              <w:rPr>
-                <w:noProof/>
-                <w:webHidden/>
-              </w:rPr>
-              <w:tab/>
-            </w:r>
-            <w:r>
-              <w:rPr>
-                <w:noProof/>
-                <w:webHidden/>
-              </w:rPr>
-              <w:fldChar w:fldCharType="begin"/>
-            </w:r>
-            <w:r>
-              <w:rPr>
-                <w:noProof/>
-                <w:webHidden/>
-              </w:rPr>
-              <w:instrText xml:space="preserve"> PAGEREF _Toc488795369 \h </w:instrText>
-            </w:r>
-            <w:r>
-              <w:rPr>
-                <w:noProof/>
-                <w:webHidden/>
-              </w:rPr>
-            </w:r>
-            <w:r>
-              <w:rPr>
-                <w:noProof/>
-                <w:webHidden/>
-              </w:rPr>
-              <w:fldChar w:fldCharType="separate"/>
-            </w:r>
-            <w:r>
-              <w:rPr>
-                <w:noProof/>
-                <w:webHidden/>
-              </w:rPr>
-              <w:t>6</w:t>
-            </w:r>
-            <w:r>
-              <w:rPr>
-                <w:noProof/>
-                <w:webHidden/>
-              </w:rPr>
-              <w:fldChar w:fldCharType="end"/>
-            </w:r>
-          </w:hyperlink>
-        </w:p>
-        <w:p>
-          <w:pPr>
-            <w:pStyle w:val="TOC3"/>
-            <w:tabs>
-              <w:tab w:val="right" w:leader="dot" w:pos="9016"/>
-            </w:tabs>
-            <w:rPr>
-              <w:rFonts w:eastAsiaTheme="minorEastAsia"/>
-              <w:noProof/>
-              <w:lang w:eastAsia="en-SG"/>
-            </w:rPr>
-          </w:pPr>
-          <w:hyperlink w:anchor="_Toc488795370" w:history="1">
-            <w:r>
-              <w:rPr>
-                <w:rStyle w:val="Hyperlink"/>
-                <w:noProof/>
-              </w:rPr>
-              <w:t>Encryption and decryption</w:t>
-            </w:r>
-            <w:r>
-              <w:rPr>
-                <w:noProof/>
-                <w:webHidden/>
-              </w:rPr>
-              <w:tab/>
-            </w:r>
-            <w:r>
-              <w:rPr>
-                <w:noProof/>
-                <w:webHidden/>
-              </w:rPr>
-              <w:fldChar w:fldCharType="begin"/>
-            </w:r>
-            <w:r>
-              <w:rPr>
-                <w:noProof/>
-                <w:webHidden/>
-              </w:rPr>
-              <w:instrText xml:space="preserve"> PAGEREF _Toc488795370 \h </w:instrText>
-            </w:r>
-            <w:r>
-              <w:rPr>
-                <w:noProof/>
-                <w:webHidden/>
-              </w:rPr>
-            </w:r>
-            <w:r>
-              <w:rPr>
-                <w:noProof/>
-                <w:webHidden/>
-              </w:rPr>
-              <w:fldChar w:fldCharType="separate"/>
-            </w:r>
-            <w:r>
-              <w:rPr>
-                <w:noProof/>
-                <w:webHidden/>
-              </w:rPr>
-              <w:t>6</w:t>
-            </w:r>
-            <w:r>
-              <w:rPr>
-                <w:noProof/>
-                <w:webHidden/>
-              </w:rPr>
-              <w:fldChar w:fldCharType="end"/>
-            </w:r>
-          </w:hyperlink>
-        </w:p>
-        <w:p>
-          <w:pPr>
-            <w:pStyle w:val="TOC3"/>
-            <w:tabs>
-              <w:tab w:val="right" w:leader="dot" w:pos="9016"/>
-            </w:tabs>
-            <w:rPr>
-              <w:rFonts w:eastAsiaTheme="minorEastAsia"/>
-              <w:noProof/>
-              <w:lang w:eastAsia="en-SG"/>
-            </w:rPr>
-          </w:pPr>
-          <w:hyperlink w:anchor="_Toc488795371" w:history="1">
-            <w:r>
-              <w:rPr>
-                <w:rStyle w:val="Hyperlink"/>
-                <w:noProof/>
-              </w:rPr>
-              <w:t>Migration</w:t>
-            </w:r>
-            <w:r>
-              <w:rPr>
-                <w:noProof/>
-                <w:webHidden/>
-              </w:rPr>
-              <w:tab/>
-            </w:r>
-            <w:r>
-              <w:rPr>
-                <w:noProof/>
-                <w:webHidden/>
-              </w:rPr>
-              <w:fldChar w:fldCharType="begin"/>
-            </w:r>
-            <w:r>
-              <w:rPr>
-                <w:noProof/>
-                <w:webHidden/>
-              </w:rPr>
-              <w:instrText xml:space="preserve"> PAGEREF _Toc488795371 \h </w:instrText>
-            </w:r>
-            <w:r>
-              <w:rPr>
-                <w:noProof/>
-                <w:webHidden/>
-              </w:rPr>
-            </w:r>
-            <w:r>
-              <w:rPr>
-                <w:noProof/>
-                <w:webHidden/>
-              </w:rPr>
-              <w:fldChar w:fldCharType="separate"/>
-            </w:r>
-            <w:r>
-              <w:rPr>
-                <w:noProof/>
-                <w:webHidden/>
-              </w:rPr>
-              <w:t>6</w:t>
-            </w:r>
-            <w:r>
-              <w:rPr>
-                <w:noProof/>
-                <w:webHidden/>
-              </w:rPr>
-              <w:fldChar w:fldCharType="end"/>
-            </w:r>
-          </w:hyperlink>
-        </w:p>
-        <w:p>
-          <w:pPr>
-            <w:pStyle w:val="TOC3"/>
-            <w:tabs>
-              <w:tab w:val="right" w:leader="dot" w:pos="9016"/>
-            </w:tabs>
-            <w:rPr>
-              <w:rFonts w:eastAsiaTheme="minorEastAsia"/>
-              <w:noProof/>
-              <w:lang w:eastAsia="en-SG"/>
-            </w:rPr>
-          </w:pPr>
-          <w:hyperlink w:anchor="_Toc488795372" w:history="1">
-            <w:r>
-              <w:rPr>
-                <w:rStyle w:val="Hyperlink"/>
-                <w:noProof/>
-              </w:rPr>
-              <w:t>Highest level use case diagram</w:t>
-            </w:r>
-            <w:r>
-              <w:rPr>
-                <w:noProof/>
-                <w:webHidden/>
-              </w:rPr>
-              <w:tab/>
-            </w:r>
-            <w:r>
-              <w:rPr>
-                <w:noProof/>
-                <w:webHidden/>
-              </w:rPr>
-              <w:fldChar w:fldCharType="begin"/>
-            </w:r>
-            <w:r>
-              <w:rPr>
-                <w:noProof/>
-                <w:webHidden/>
-              </w:rPr>
-              <w:instrText xml:space="preserve"> PAGEREF _Toc488795372 \h </w:instrText>
-            </w:r>
-            <w:r>
-              <w:rPr>
-                <w:noProof/>
-                <w:webHidden/>
-              </w:rPr>
-            </w:r>
-            <w:r>
-              <w:rPr>
-                <w:noProof/>
-                <w:webHidden/>
-              </w:rPr>
-              <w:fldChar w:fldCharType="separate"/>
-            </w:r>
-            <w:r>
-              <w:rPr>
-                <w:noProof/>
-                <w:webHidden/>
-              </w:rPr>
-              <w:t>7</w:t>
             </w:r>
             <w:r>
               <w:rPr>
@@ -1275,7 +927,7 @@
               <w:lang w:eastAsia="en-SG"/>
             </w:rPr>
           </w:pPr>
-          <w:hyperlink w:anchor="_Toc488795373" w:history="1">
+          <w:hyperlink w:anchor="_Toc488844107" w:history="1">
             <w:r>
               <w:rPr>
                 <w:rStyle w:val="Hyperlink"/>
@@ -1302,7 +954,7 @@
                 <w:noProof/>
                 <w:webHidden/>
               </w:rPr>
-              <w:instrText xml:space="preserve"> PAGEREF _Toc488795373 \h </w:instrText>
+              <w:instrText xml:space="preserve"> PAGEREF _Toc488844107 \h </w:instrText>
             </w:r>
             <w:r>
               <w:rPr>
@@ -1345,7 +997,7 @@
               <w:lang w:eastAsia="en-SG"/>
             </w:rPr>
           </w:pPr>
-          <w:hyperlink w:anchor="_Toc488795374" w:history="1">
+          <w:hyperlink w:anchor="_Toc488844108" w:history="1">
             <w:r>
               <w:rPr>
                 <w:rStyle w:val="Hyperlink"/>
@@ -1372,7 +1024,7 @@
                 <w:noProof/>
                 <w:webHidden/>
               </w:rPr>
-              <w:instrText xml:space="preserve"> PAGEREF _Toc488795374 \h </w:instrText>
+              <w:instrText xml:space="preserve"> PAGEREF _Toc488844108 \h </w:instrText>
             </w:r>
             <w:r>
               <w:rPr>
@@ -1415,7 +1067,7 @@
               <w:lang w:eastAsia="en-SG"/>
             </w:rPr>
           </w:pPr>
-          <w:hyperlink w:anchor="_Toc488795375" w:history="1">
+          <w:hyperlink w:anchor="_Toc488844109" w:history="1">
             <w:r>
               <w:rPr>
                 <w:rStyle w:val="Hyperlink"/>
@@ -1443,7 +1095,7 @@
                 <w:noProof/>
                 <w:webHidden/>
               </w:rPr>
-              <w:instrText xml:space="preserve"> PAGEREF _Toc488795375 \h </w:instrText>
+              <w:instrText xml:space="preserve"> PAGEREF _Toc488844109 \h </w:instrText>
             </w:r>
             <w:r>
               <w:rPr>
@@ -1486,7 +1138,7 @@
               <w:lang w:eastAsia="en-SG"/>
             </w:rPr>
           </w:pPr>
-          <w:hyperlink w:anchor="_Toc488795376" w:history="1">
+          <w:hyperlink w:anchor="_Toc488844110" w:history="1">
             <w:r>
               <w:rPr>
                 <w:rStyle w:val="Hyperlink"/>
@@ -1513,7 +1165,7 @@
                 <w:noProof/>
                 <w:webHidden/>
               </w:rPr>
-              <w:instrText xml:space="preserve"> PAGEREF _Toc488795376 \h </w:instrText>
+              <w:instrText xml:space="preserve"> PAGEREF _Toc488844110 \h </w:instrText>
             </w:r>
             <w:r>
               <w:rPr>
@@ -1556,13 +1208,13 @@
               <w:lang w:eastAsia="en-SG"/>
             </w:rPr>
           </w:pPr>
-          <w:hyperlink w:anchor="_Toc488795377" w:history="1">
+          <w:hyperlink w:anchor="_Toc488844111" w:history="1">
             <w:r>
               <w:rPr>
                 <w:rStyle w:val="Hyperlink"/>
                 <w:noProof/>
               </w:rPr>
-              <w:t>Risk List</w:t>
+              <w:t>System Architecture</w:t>
             </w:r>
             <w:r>
               <w:rPr>
@@ -1583,7 +1235,147 @@
                 <w:noProof/>
                 <w:webHidden/>
               </w:rPr>
-              <w:instrText xml:space="preserve"> PAGEREF _Toc488795377 \h </w:instrText>
+              <w:instrText xml:space="preserve"> PAGEREF _Toc488844111 \h </w:instrText>
+            </w:r>
+            <w:r>
+              <w:rPr>
+                <w:noProof/>
+                <w:webHidden/>
+              </w:rPr>
+            </w:r>
+            <w:r>
+              <w:rPr>
+                <w:noProof/>
+                <w:webHidden/>
+              </w:rPr>
+              <w:fldChar w:fldCharType="separate"/>
+            </w:r>
+            <w:r>
+              <w:rPr>
+                <w:noProof/>
+                <w:webHidden/>
+              </w:rPr>
+              <w:t>11</w:t>
+            </w:r>
+            <w:r>
+              <w:rPr>
+                <w:noProof/>
+                <w:webHidden/>
+              </w:rPr>
+              <w:fldChar w:fldCharType="end"/>
+            </w:r>
+          </w:hyperlink>
+        </w:p>
+        <w:p>
+          <w:pPr>
+            <w:pStyle w:val="TOC2"/>
+            <w:tabs>
+              <w:tab w:val="right" w:leader="dot" w:pos="9016"/>
+            </w:tabs>
+            <w:rPr>
+              <w:rFonts w:eastAsiaTheme="minorEastAsia"/>
+              <w:noProof/>
+              <w:lang w:eastAsia="en-SG"/>
+            </w:rPr>
+          </w:pPr>
+          <w:hyperlink w:anchor="_Toc488844112" w:history="1">
+            <w:r>
+              <w:rPr>
+                <w:rStyle w:val="Hyperlink"/>
+                <w:noProof/>
+              </w:rPr>
+              <w:t>Design principles of the application:</w:t>
+            </w:r>
+            <w:r>
+              <w:rPr>
+                <w:noProof/>
+                <w:webHidden/>
+              </w:rPr>
+              <w:tab/>
+            </w:r>
+            <w:r>
+              <w:rPr>
+                <w:noProof/>
+                <w:webHidden/>
+              </w:rPr>
+              <w:fldChar w:fldCharType="begin"/>
+            </w:r>
+            <w:r>
+              <w:rPr>
+                <w:noProof/>
+                <w:webHidden/>
+              </w:rPr>
+              <w:instrText xml:space="preserve"> PAGEREF _Toc488844112 \h </w:instrText>
+            </w:r>
+            <w:r>
+              <w:rPr>
+                <w:noProof/>
+                <w:webHidden/>
+              </w:rPr>
+            </w:r>
+            <w:r>
+              <w:rPr>
+                <w:noProof/>
+                <w:webHidden/>
+              </w:rPr>
+              <w:fldChar w:fldCharType="separate"/>
+            </w:r>
+            <w:r>
+              <w:rPr>
+                <w:noProof/>
+                <w:webHidden/>
+              </w:rPr>
+              <w:t>11</w:t>
+            </w:r>
+            <w:r>
+              <w:rPr>
+                <w:noProof/>
+                <w:webHidden/>
+              </w:rPr>
+              <w:fldChar w:fldCharType="end"/>
+            </w:r>
+          </w:hyperlink>
+        </w:p>
+        <w:p>
+          <w:pPr>
+            <w:pStyle w:val="TOC2"/>
+            <w:tabs>
+              <w:tab w:val="right" w:leader="dot" w:pos="9016"/>
+            </w:tabs>
+            <w:rPr>
+              <w:rFonts w:eastAsiaTheme="minorEastAsia"/>
+              <w:noProof/>
+              <w:lang w:eastAsia="en-SG"/>
+            </w:rPr>
+          </w:pPr>
+          <w:hyperlink w:anchor="_Toc488844113" w:history="1">
+            <w:r>
+              <w:rPr>
+                <w:rStyle w:val="Hyperlink"/>
+                <w:noProof/>
+              </w:rPr>
+              <w:t>The proposed application will have the following quality:</w:t>
+            </w:r>
+            <w:r>
+              <w:rPr>
+                <w:noProof/>
+                <w:webHidden/>
+              </w:rPr>
+              <w:tab/>
+            </w:r>
+            <w:r>
+              <w:rPr>
+                <w:noProof/>
+                <w:webHidden/>
+              </w:rPr>
+              <w:fldChar w:fldCharType="begin"/>
+            </w:r>
+            <w:r>
+              <w:rPr>
+                <w:noProof/>
+                <w:webHidden/>
+              </w:rPr>
+              <w:instrText xml:space="preserve"> PAGEREF _Toc488844113 \h </w:instrText>
             </w:r>
             <w:r>
               <w:rPr>
@@ -1626,12 +1418,82 @@
               <w:lang w:eastAsia="en-SG"/>
             </w:rPr>
           </w:pPr>
-          <w:hyperlink w:anchor="_Toc488795378" w:history="1">
+          <w:hyperlink w:anchor="_Toc488844114" w:history="1">
             <w:r>
               <w:rPr>
                 <w:rStyle w:val="Hyperlink"/>
                 <w:noProof/>
               </w:rPr>
+              <w:t>Risk List</w:t>
+            </w:r>
+            <w:r>
+              <w:rPr>
+                <w:noProof/>
+                <w:webHidden/>
+              </w:rPr>
+              <w:tab/>
+            </w:r>
+            <w:r>
+              <w:rPr>
+                <w:noProof/>
+                <w:webHidden/>
+              </w:rPr>
+              <w:fldChar w:fldCharType="begin"/>
+            </w:r>
+            <w:r>
+              <w:rPr>
+                <w:noProof/>
+                <w:webHidden/>
+              </w:rPr>
+              <w:instrText xml:space="preserve"> PAGEREF _Toc488844114 \h </w:instrText>
+            </w:r>
+            <w:r>
+              <w:rPr>
+                <w:noProof/>
+                <w:webHidden/>
+              </w:rPr>
+            </w:r>
+            <w:r>
+              <w:rPr>
+                <w:noProof/>
+                <w:webHidden/>
+              </w:rPr>
+              <w:fldChar w:fldCharType="separate"/>
+            </w:r>
+            <w:r>
+              <w:rPr>
+                <w:noProof/>
+                <w:webHidden/>
+              </w:rPr>
+              <w:t>13</w:t>
+            </w:r>
+            <w:r>
+              <w:rPr>
+                <w:noProof/>
+                <w:webHidden/>
+              </w:rPr>
+              <w:fldChar w:fldCharType="end"/>
+            </w:r>
+          </w:hyperlink>
+        </w:p>
+        <w:p>
+          <w:pPr>
+            <w:pStyle w:val="TOC1"/>
+            <w:tabs>
+              <w:tab w:val="right" w:leader="dot" w:pos="9016"/>
+            </w:tabs>
+            <w:rPr>
+              <w:rFonts w:eastAsiaTheme="minorEastAsia"/>
+              <w:noProof/>
+              <w:lang w:eastAsia="en-SG"/>
+            </w:rPr>
+          </w:pPr>
+          <w:hyperlink w:anchor="_Toc488844115" w:history="1">
+            <w:r>
+              <w:rPr>
+                <w:rStyle w:val="Hyperlink"/>
+                <w:noProof/>
+              </w:rPr>
               <w:t>References</w:t>
             </w:r>
             <w:r>
@@ -1653,7 +1515,7 @@
                 <w:noProof/>
                 <w:webHidden/>
               </w:rPr>
-              <w:instrText xml:space="preserve"> PAGEREF _Toc488795378 \h </w:instrText>
+              <w:instrText xml:space="preserve"> PAGEREF _Toc488844115 \h </w:instrText>
             </w:r>
             <w:r>
               <w:rPr>
@@ -1673,7 +1535,7 @@
                 <w:noProof/>
                 <w:webHidden/>
               </w:rPr>
-              <w:t>12</w:t>
+              <w:t>14</w:t>
             </w:r>
             <w:r>
               <w:rPr>
@@ -1686,11 +1548,6 @@
         </w:p>
         <w:p>
           <w:r>
-            <w:rPr>
-              <w:b/>
-              <w:bCs/>
-              <w:noProof/>
-            </w:rPr>
             <w:fldChar w:fldCharType="end"/>
           </w:r>
         </w:p>
@@ -1705,8 +1562,6 @@
       <w:r>
         <w:tab/>
       </w:r>
-      <w:bookmarkStart w:id="0" w:name="_GoBack"/>
-      <w:bookmarkEnd w:id="0"/>
     </w:p>
     <w:p/>
     <w:p/>
@@ -1733,7 +1588,7 @@
       <w:pPr>
         <w:pStyle w:val="Heading1"/>
       </w:pPr>
-      <w:bookmarkStart w:id="1" w:name="_Toc488795361"/>
+      <w:bookmarkStart w:id="0" w:name="_Toc488844100"/>
       <w:r>
         <w:lastRenderedPageBreak/>
         <w:t>Project Team</w:t>
@@ -1741,7 +1596,7 @@
       <w:r>
         <w:t xml:space="preserve"> structure</w:t>
       </w:r>
-      <w:bookmarkEnd w:id="1"/>
+      <w:bookmarkEnd w:id="0"/>
       <w:r>
         <w:t xml:space="preserve"> </w:t>
       </w:r>
@@ -2323,12 +2178,12 @@
       <w:pPr>
         <w:pStyle w:val="Heading1"/>
       </w:pPr>
-      <w:bookmarkStart w:id="2" w:name="_Toc488795362"/>
+      <w:bookmarkStart w:id="1" w:name="_Toc488844101"/>
       <w:r>
         <w:lastRenderedPageBreak/>
         <w:t>Market Survey</w:t>
       </w:r>
-      <w:bookmarkEnd w:id="2"/>
+      <w:bookmarkEnd w:id="1"/>
     </w:p>
     <w:p>
       <w:r>
@@ -2535,7 +2390,6 @@
                 <w:id w:val="1053435993"/>
                 <w:citation/>
               </w:sdtPr>
-              <w:sdtEndPr/>
               <w:sdtContent>
                 <w:r>
                   <w:rPr>
@@ -2834,7 +2688,6 @@
                 <w:id w:val="1980268178"/>
                 <w:citation/>
               </w:sdtPr>
-              <w:sdtEndPr/>
               <w:sdtContent>
                 <w:r>
                   <w:rPr>
@@ -3092,7 +2945,6 @@
                 <w:id w:val="-1294055638"/>
                 <w:citation/>
               </w:sdtPr>
-              <w:sdtEndPr/>
               <w:sdtContent>
                 <w:r>
                   <w:rPr>
@@ -3396,7 +3248,6 @@
               <w:rPr>
                 <w:b/>
               </w:rPr>
-              <w:lastRenderedPageBreak/>
               <w:t>File Locker – Lock any file</w:t>
             </w:r>
             <w:sdt>
@@ -3407,7 +3258,6 @@
                 <w:id w:val="1536242189"/>
                 <w:citation/>
               </w:sdtPr>
-              <w:sdtEndPr/>
               <w:sdtContent>
                 <w:r>
                   <w:rPr>
@@ -3759,7 +3609,6 @@
                 <w:id w:val="-1065034150"/>
                 <w:citation/>
               </w:sdtPr>
-              <w:sdtEndPr/>
               <w:sdtContent>
                 <w:r>
                   <w:rPr>
@@ -3977,11 +3826,11 @@
       <w:pPr>
         <w:pStyle w:val="Heading2"/>
       </w:pPr>
-      <w:bookmarkStart w:id="3" w:name="_Toc488795363"/>
+      <w:bookmarkStart w:id="2" w:name="_Toc488844102"/>
       <w:r>
         <w:t>Conclusion</w:t>
       </w:r>
-      <w:bookmarkEnd w:id="3"/>
+      <w:bookmarkEnd w:id="2"/>
       <w:r>
         <w:t xml:space="preserve"> </w:t>
       </w:r>
@@ -4025,25 +3874,25 @@
       <w:pPr>
         <w:pStyle w:val="Heading1"/>
       </w:pPr>
-      <w:bookmarkStart w:id="4" w:name="_Toc488795364"/>
+      <w:bookmarkStart w:id="3" w:name="_Toc488844103"/>
       <w:r>
         <w:lastRenderedPageBreak/>
         <w:t>Project Scope</w:t>
       </w:r>
+      <w:bookmarkEnd w:id="3"/>
+    </w:p>
+    <w:p>
+      <w:pPr>
+        <w:pStyle w:val="Heading2"/>
+      </w:pPr>
+      <w:bookmarkStart w:id="4" w:name="_Toc488844104"/>
+      <w:r>
+        <w:t>Projec</w:t>
+      </w:r>
+      <w:r>
+        <w:t>t purpose</w:t>
+      </w:r>
       <w:bookmarkEnd w:id="4"/>
-    </w:p>
-    <w:p>
-      <w:pPr>
-        <w:pStyle w:val="Heading2"/>
-      </w:pPr>
-      <w:bookmarkStart w:id="5" w:name="_Toc488795365"/>
-      <w:r>
-        <w:t>Projec</w:t>
-      </w:r>
-      <w:r>
-        <w:t>t purpose</w:t>
-      </w:r>
-      <w:bookmarkEnd w:id="5"/>
       <w:r>
         <w:t xml:space="preserve"> </w:t>
       </w:r>
@@ -4152,11 +4001,11 @@
       <w:pPr>
         <w:pStyle w:val="Heading2"/>
       </w:pPr>
-      <w:bookmarkStart w:id="6" w:name="_Toc488795366"/>
+      <w:bookmarkStart w:id="5" w:name="_Toc488844105"/>
       <w:r>
         <w:t>Target Users</w:t>
       </w:r>
-      <w:bookmarkEnd w:id="6"/>
+      <w:bookmarkEnd w:id="5"/>
     </w:p>
     <w:p>
       <w:r>
@@ -4269,12 +4118,12 @@
       <w:pPr>
         <w:pStyle w:val="Heading2"/>
       </w:pPr>
-      <w:bookmarkStart w:id="7" w:name="_Toc488795367"/>
+      <w:bookmarkStart w:id="6" w:name="_Toc488844106"/>
       <w:r>
         <w:lastRenderedPageBreak/>
         <w:t>Proposed features</w:t>
       </w:r>
-      <w:bookmarkEnd w:id="7"/>
+      <w:bookmarkEnd w:id="6"/>
       <w:r>
         <w:t xml:space="preserve"> </w:t>
       </w:r>
@@ -4288,13 +4137,8 @@
       <w:pPr>
         <w:pStyle w:val="Heading3"/>
       </w:pPr>
-      <w:bookmarkStart w:id="8" w:name="_Toc488795368"/>
-      <w:r>
-        <w:t>Login</w:t>
-      </w:r>
-      <w:bookmarkEnd w:id="8"/>
-      <w:r>
-        <w:t xml:space="preserve"> </w:t>
+      <w:r>
+        <w:t xml:space="preserve">Login </w:t>
       </w:r>
     </w:p>
     <w:p>
@@ -4411,11 +4255,9 @@
       <w:pPr>
         <w:pStyle w:val="Heading3"/>
       </w:pPr>
-      <w:bookmarkStart w:id="9" w:name="_Toc488795369"/>
       <w:r>
         <w:t>PDF Viewer</w:t>
       </w:r>
-      <w:bookmarkEnd w:id="9"/>
     </w:p>
     <w:p>
       <w:pPr>
@@ -4477,13 +4319,8 @@
       <w:pPr>
         <w:pStyle w:val="Heading3"/>
       </w:pPr>
-      <w:bookmarkStart w:id="10" w:name="_Toc488795370"/>
-      <w:r>
-        <w:t>Encryption and decryption</w:t>
-      </w:r>
-      <w:bookmarkEnd w:id="10"/>
-      <w:r>
-        <w:t xml:space="preserve"> </w:t>
+      <w:r>
+        <w:t xml:space="preserve">Encryption and decryption </w:t>
       </w:r>
     </w:p>
     <w:p>
@@ -4620,13 +4457,8 @@
       <w:pPr>
         <w:pStyle w:val="Heading3"/>
       </w:pPr>
-      <w:bookmarkStart w:id="11" w:name="_Toc488795371"/>
-      <w:r>
-        <w:t>Migration</w:t>
-      </w:r>
-      <w:bookmarkEnd w:id="11"/>
-      <w:r>
-        <w:t xml:space="preserve"> </w:t>
+      <w:r>
+        <w:t xml:space="preserve">Migration </w:t>
       </w:r>
     </w:p>
     <w:p>
@@ -4646,12 +4478,10 @@
       <w:pPr>
         <w:pStyle w:val="Heading3"/>
       </w:pPr>
-      <w:bookmarkStart w:id="12" w:name="_Toc488795372"/>
       <w:r>
         <w:lastRenderedPageBreak/>
         <w:t>Highest level use case diagram</w:t>
       </w:r>
-      <w:bookmarkEnd w:id="12"/>
     </w:p>
     <w:p>
       <w:pPr>
@@ -4760,7 +4590,7 @@
       <w:pPr>
         <w:pStyle w:val="Heading1"/>
       </w:pPr>
-      <w:bookmarkStart w:id="13" w:name="_Toc488795373"/>
+      <w:bookmarkStart w:id="7" w:name="_Toc488844107"/>
       <w:r>
         <w:lastRenderedPageBreak/>
         <w:t xml:space="preserve">Programming </w:t>
@@ -4771,17 +4601,17 @@
       <w:r>
         <w:t>methodologies</w:t>
       </w:r>
-      <w:bookmarkEnd w:id="13"/>
+      <w:bookmarkEnd w:id="7"/>
     </w:p>
     <w:p>
       <w:pPr>
         <w:pStyle w:val="Heading2"/>
       </w:pPr>
-      <w:bookmarkStart w:id="14" w:name="_Toc488795374"/>
+      <w:bookmarkStart w:id="8" w:name="_Toc488844108"/>
       <w:r>
         <w:t>Waterfall</w:t>
       </w:r>
-      <w:bookmarkEnd w:id="14"/>
+      <w:bookmarkEnd w:id="8"/>
     </w:p>
     <w:p>
       <w:r>
@@ -4898,14 +4728,14 @@
           <w:lang w:val="en-AU"/>
         </w:rPr>
       </w:pPr>
-      <w:bookmarkStart w:id="15" w:name="_Toc488795375"/>
+      <w:bookmarkStart w:id="9" w:name="_Toc488844109"/>
       <w:r>
         <w:rPr>
           <w:lang w:val="en-AU"/>
         </w:rPr>
         <w:t>Prototyping model</w:t>
       </w:r>
-      <w:bookmarkEnd w:id="15"/>
+      <w:bookmarkEnd w:id="9"/>
     </w:p>
     <w:p>
       <w:r>
@@ -5032,12 +4862,12 @@
       <w:pPr>
         <w:pStyle w:val="Heading2"/>
       </w:pPr>
-      <w:bookmarkStart w:id="16" w:name="_Toc488795376"/>
+      <w:bookmarkStart w:id="10" w:name="_Toc488844110"/>
       <w:r>
         <w:lastRenderedPageBreak/>
         <w:t>Agile model</w:t>
       </w:r>
-      <w:bookmarkEnd w:id="16"/>
+      <w:bookmarkEnd w:id="10"/>
     </w:p>
     <w:p>
       <w:r>
@@ -5250,6 +5080,9 @@
         <w:keepNext/>
       </w:pPr>
       <w:r>
+        <w:rPr>
+          <w:noProof/>
+        </w:rPr>
         <w:lastRenderedPageBreak/>
         <w:drawing>
           <wp:inline distT="0" distB="0" distL="0" distR="0" wp14:anchorId="5252325D" wp14:editId="2F08D3C4">
@@ -5353,16 +5186,477 @@
     <w:p/>
     <w:p/>
     <w:p/>
+    <w:p/>
     <w:p>
       <w:pPr>
         <w:pStyle w:val="Heading1"/>
       </w:pPr>
-      <w:bookmarkStart w:id="17" w:name="_Toc488795377"/>
+      <w:bookmarkStart w:id="11" w:name="_Toc488844111"/>
+      <w:r>
+        <w:lastRenderedPageBreak/>
+        <w:t>System Architecture</w:t>
+      </w:r>
+      <w:bookmarkEnd w:id="11"/>
+    </w:p>
+    <w:p>
+      <w:pPr>
+        <w:rPr>
+          <w:sz w:val="24"/>
+          <w:szCs w:val="24"/>
+        </w:rPr>
+      </w:pPr>
+      <w:r>
+        <w:rPr>
+          <w:sz w:val="24"/>
+          <w:szCs w:val="24"/>
+        </w:rPr>
+        <w:t xml:space="preserve">The architecture adopted by the application will be standalone. Standalone means that the application will operate independently by itself without having to rely on or being a part of another system. Since the main purpose of the application is to secure the user’s data, standalone would be the best option to have the best security and reliability. It is because the data stays within the application itself and it does not have to depend on other system to operate. </w:t>
+      </w:r>
+    </w:p>
+    <w:p>
+      <w:pPr>
+        <w:rPr>
+          <w:sz w:val="24"/>
+          <w:szCs w:val="24"/>
+        </w:rPr>
+      </w:pPr>
+      <w:r>
+        <w:rPr>
+          <w:sz w:val="24"/>
+          <w:szCs w:val="24"/>
+        </w:rPr>
+        <w:t>Other architecture that have been considered are client-server and web-based. Client-server opens more possibilities for the application to have more interesting features, however it also raises more threats such as network attacks. In addition, there would be a cost to set up the server and maintenance of the server itself. All of this can apply for web-based architecture too since it uses a server. Additionally, web-based is less desirable due to its performance issue because there is no local storage for the application so the performance is very dependent on network connection to access the data.</w:t>
+      </w:r>
+    </w:p>
+    <w:p>
+      <w:pPr>
+        <w:rPr>
+          <w:sz w:val="24"/>
+          <w:szCs w:val="24"/>
+        </w:rPr>
+      </w:pPr>
+    </w:p>
+    <w:p>
+      <w:pPr>
+        <w:pStyle w:val="Heading2"/>
+      </w:pPr>
+      <w:bookmarkStart w:id="12" w:name="_Toc488844112"/>
+      <w:r>
+        <w:t>Design principles of the application:</w:t>
+      </w:r>
+      <w:bookmarkEnd w:id="12"/>
+    </w:p>
+    <w:p>
+      <w:pPr>
+        <w:pStyle w:val="Heading3"/>
+      </w:pPr>
+      <w:r>
+        <w:t>Modularity</w:t>
+      </w:r>
+    </w:p>
+    <w:p>
+      <w:pPr>
+        <w:rPr>
+          <w:sz w:val="24"/>
+          <w:szCs w:val="24"/>
+        </w:rPr>
+      </w:pPr>
+      <w:r>
+        <w:rPr>
+          <w:sz w:val="24"/>
+          <w:szCs w:val="24"/>
+        </w:rPr>
+        <w:t>separating the functionality of a program into independent, interchangeable modules, such that each contains everything necessary to execute only one aspect of the desired functionality.</w:t>
+      </w:r>
+    </w:p>
+    <w:p>
+      <w:pPr>
+        <w:pStyle w:val="Heading3"/>
+        <w:rPr>
+          <w:b w:val="0"/>
+        </w:rPr>
+      </w:pPr>
+      <w:r>
+        <w:t>High Cohesion</w:t>
+      </w:r>
+    </w:p>
+    <w:p>
+      <w:pPr>
+        <w:rPr>
+          <w:b/>
+          <w:sz w:val="24"/>
+          <w:szCs w:val="24"/>
+        </w:rPr>
+      </w:pPr>
+      <w:r>
+        <w:rPr>
+          <w:b/>
+          <w:sz w:val="24"/>
+          <w:szCs w:val="24"/>
+        </w:rPr>
+        <w:t>E</w:t>
+      </w:r>
+      <w:r>
+        <w:rPr>
+          <w:sz w:val="24"/>
+          <w:szCs w:val="24"/>
+        </w:rPr>
+        <w:t xml:space="preserve">ach module </w:t>
+      </w:r>
+      <w:r>
+        <w:rPr>
+          <w:sz w:val="24"/>
+          <w:szCs w:val="24"/>
+        </w:rPr>
+        <w:t>has</w:t>
+      </w:r>
+      <w:r>
+        <w:rPr>
+          <w:sz w:val="24"/>
+          <w:szCs w:val="24"/>
+        </w:rPr>
+        <w:t xml:space="preserve"> functions and elements that are strongly related, only to </w:t>
+      </w:r>
+      <w:r>
+        <w:rPr>
+          <w:sz w:val="24"/>
+          <w:szCs w:val="24"/>
+        </w:rPr>
+        <w:t>fulfil</w:t>
+      </w:r>
+      <w:r>
+        <w:rPr>
+          <w:sz w:val="24"/>
+          <w:szCs w:val="24"/>
+        </w:rPr>
+        <w:t xml:space="preserve"> one </w:t>
+      </w:r>
+      <w:proofErr w:type="gramStart"/>
+      <w:r>
+        <w:rPr>
+          <w:sz w:val="24"/>
+          <w:szCs w:val="24"/>
+        </w:rPr>
+        <w:t>particular purpose</w:t>
+      </w:r>
+      <w:proofErr w:type="gramEnd"/>
+      <w:r>
+        <w:rPr>
+          <w:sz w:val="24"/>
+          <w:szCs w:val="24"/>
+        </w:rPr>
+        <w:t xml:space="preserve"> or task</w:t>
+      </w:r>
+    </w:p>
+    <w:p>
+      <w:pPr>
+        <w:pStyle w:val="Heading3"/>
+      </w:pPr>
+      <w:r>
+        <w:t>Low Coupling</w:t>
+      </w:r>
+      <w:bookmarkStart w:id="13" w:name="_GoBack"/>
+      <w:bookmarkEnd w:id="13"/>
+    </w:p>
+    <w:p>
+      <w:pPr>
+        <w:rPr>
+          <w:sz w:val="24"/>
+          <w:szCs w:val="24"/>
+        </w:rPr>
+      </w:pPr>
+      <w:r>
+        <w:rPr>
+          <w:sz w:val="24"/>
+          <w:szCs w:val="24"/>
+        </w:rPr>
+        <w:t xml:space="preserve"> modules are loosely coupled and independent so that a change in one module do not affect the other modules</w:t>
+      </w:r>
+    </w:p>
+    <w:p>
+      <w:pPr>
+        <w:pStyle w:val="Heading3"/>
+      </w:pPr>
+      <w:r>
+        <w:t>Standardization</w:t>
+      </w:r>
+    </w:p>
+    <w:p>
+      <w:pPr>
+        <w:rPr>
+          <w:sz w:val="24"/>
+          <w:szCs w:val="24"/>
+        </w:rPr>
+      </w:pPr>
+      <w:r>
+        <w:rPr>
+          <w:sz w:val="24"/>
+          <w:szCs w:val="24"/>
+        </w:rPr>
+        <w:t>I</w:t>
+      </w:r>
+      <w:r>
+        <w:rPr>
+          <w:sz w:val="24"/>
+          <w:szCs w:val="24"/>
+        </w:rPr>
+        <w:t>mplementation will conform to standard that has been established and agreed by different parties, this is crucial for things like security</w:t>
+      </w:r>
+    </w:p>
+    <w:p>
+      <w:pPr>
+        <w:rPr>
+          <w:sz w:val="24"/>
+          <w:szCs w:val="24"/>
+        </w:rPr>
+      </w:pPr>
+    </w:p>
+    <w:p>
+      <w:pPr>
+        <w:pStyle w:val="Heading2"/>
+      </w:pPr>
+      <w:bookmarkStart w:id="14" w:name="_Toc488844113"/>
+      <w:r>
+        <w:t>The proposed application will have the following quality:</w:t>
+      </w:r>
+      <w:bookmarkEnd w:id="14"/>
+    </w:p>
+    <w:p>
+      <w:pPr>
+        <w:pStyle w:val="Heading3"/>
+        <w:rPr>
+          <w:b w:val="0"/>
+        </w:rPr>
+      </w:pPr>
+      <w:r>
+        <w:t>Extensibility</w:t>
+      </w:r>
+    </w:p>
+    <w:p>
+      <w:pPr>
+        <w:rPr>
+          <w:sz w:val="24"/>
+          <w:szCs w:val="24"/>
+        </w:rPr>
+      </w:pPr>
+      <w:r>
+        <w:rPr>
+          <w:sz w:val="24"/>
+          <w:szCs w:val="24"/>
+        </w:rPr>
+        <w:t xml:space="preserve">The proposed application can add additional functionality without changing or damaging much of the current system. New data types can be added </w:t>
+      </w:r>
+      <w:proofErr w:type="gramStart"/>
+      <w:r>
+        <w:rPr>
+          <w:sz w:val="24"/>
+          <w:szCs w:val="24"/>
+        </w:rPr>
+        <w:t>as long as</w:t>
+      </w:r>
+      <w:proofErr w:type="gramEnd"/>
+      <w:r>
+        <w:rPr>
+          <w:sz w:val="24"/>
+          <w:szCs w:val="24"/>
+        </w:rPr>
+        <w:t xml:space="preserve"> it is supported by the android</w:t>
+      </w:r>
+    </w:p>
+    <w:p>
+      <w:pPr>
+        <w:pStyle w:val="Heading3"/>
+        <w:rPr>
+          <w:b w:val="0"/>
+        </w:rPr>
+      </w:pPr>
+      <w:r>
+        <w:lastRenderedPageBreak/>
+        <w:t>Maintainability</w:t>
+      </w:r>
+    </w:p>
+    <w:p>
+      <w:pPr>
+        <w:rPr>
+          <w:sz w:val="24"/>
+          <w:szCs w:val="24"/>
+        </w:rPr>
+      </w:pPr>
+      <w:r>
+        <w:rPr>
+          <w:sz w:val="24"/>
+          <w:szCs w:val="24"/>
+        </w:rPr>
+        <w:t>Following the design principles of high cohesion and low coupling, small modifications will not be a problem. Changing one module will not affect other modules significantly.</w:t>
+      </w:r>
+    </w:p>
+    <w:p>
+      <w:pPr>
+        <w:pStyle w:val="Heading3"/>
+        <w:rPr>
+          <w:b w:val="0"/>
+        </w:rPr>
+      </w:pPr>
+      <w:r>
+        <w:t>Performance</w:t>
+      </w:r>
+    </w:p>
+    <w:p>
+      <w:pPr>
+        <w:rPr>
+          <w:sz w:val="24"/>
+          <w:szCs w:val="24"/>
+        </w:rPr>
+      </w:pPr>
+      <w:r>
+        <w:rPr>
+          <w:sz w:val="24"/>
+          <w:szCs w:val="24"/>
+        </w:rPr>
+        <w:t>The response time will be in acceptable manner even with the hug</w:t>
+      </w:r>
+      <w:r>
+        <w:rPr>
+          <w:sz w:val="24"/>
+          <w:szCs w:val="24"/>
+        </w:rPr>
+        <w:t xml:space="preserve">e amount of data that are </w:t>
+      </w:r>
+      <w:r>
+        <w:rPr>
+          <w:sz w:val="24"/>
+          <w:szCs w:val="24"/>
+        </w:rPr>
+        <w:t xml:space="preserve">processed. Efficient encryption algorithm </w:t>
+      </w:r>
+      <w:r>
+        <w:rPr>
+          <w:sz w:val="24"/>
+          <w:szCs w:val="24"/>
+        </w:rPr>
+        <w:t>is</w:t>
+      </w:r>
+      <w:r>
+        <w:rPr>
+          <w:sz w:val="24"/>
+          <w:szCs w:val="24"/>
+        </w:rPr>
+        <w:t xml:space="preserve"> used as well as other processing algorithm</w:t>
+      </w:r>
+    </w:p>
+    <w:p>
+      <w:pPr>
+        <w:pStyle w:val="Heading3"/>
+        <w:rPr>
+          <w:b w:val="0"/>
+        </w:rPr>
+      </w:pPr>
+      <w:r>
+        <w:t>Usability</w:t>
+      </w:r>
+    </w:p>
+    <w:p>
+      <w:pPr>
+        <w:rPr>
+          <w:sz w:val="24"/>
+          <w:szCs w:val="24"/>
+        </w:rPr>
+      </w:pPr>
+      <w:r>
+        <w:rPr>
+          <w:sz w:val="24"/>
+          <w:szCs w:val="24"/>
+        </w:rPr>
+        <w:t>Adapting KISS (Keep It Simple Stupid) principle in designing interfaces will give user easier times in learning and figuring out the proposed application. It lets user to take less time to perform a certain task.</w:t>
+      </w:r>
+    </w:p>
+    <w:p>
+      <w:pPr>
+        <w:pStyle w:val="Heading3"/>
+        <w:rPr>
+          <w:b w:val="0"/>
+        </w:rPr>
+      </w:pPr>
+      <w:r>
+        <w:t>Compatibility</w:t>
+      </w:r>
+    </w:p>
+    <w:p>
+      <w:pPr>
+        <w:rPr>
+          <w:sz w:val="24"/>
+          <w:szCs w:val="24"/>
+        </w:rPr>
+      </w:pPr>
+      <w:r>
+        <w:rPr>
+          <w:sz w:val="24"/>
+          <w:szCs w:val="24"/>
+        </w:rPr>
+        <w:t>The proposed application will be able to run in various type of android devices as well as different version of android.</w:t>
+      </w:r>
+    </w:p>
+    <w:p>
+      <w:pPr>
+        <w:pStyle w:val="Heading3"/>
+        <w:rPr>
+          <w:b w:val="0"/>
+        </w:rPr>
+      </w:pPr>
+      <w:r>
+        <w:t>Security</w:t>
+      </w:r>
+    </w:p>
+    <w:p>
+      <w:r>
+        <w:rPr>
+          <w:sz w:val="24"/>
+          <w:szCs w:val="24"/>
+        </w:rPr>
+        <w:t>Data are kept safe by encryption and login is required to have access. Security meas</w:t>
+      </w:r>
+      <w:r>
+        <w:rPr>
+          <w:sz w:val="24"/>
+          <w:szCs w:val="24"/>
+        </w:rPr>
+        <w:t>ures like protection against SQL</w:t>
+      </w:r>
+      <w:r>
+        <w:rPr>
+          <w:sz w:val="24"/>
+          <w:szCs w:val="24"/>
+        </w:rPr>
+        <w:t xml:space="preserve"> injection or encryption algorithm will follow standard</w:t>
+      </w:r>
+    </w:p>
+    <w:p/>
+    <w:p/>
+    <w:p/>
+    <w:p/>
+    <w:p/>
+    <w:p/>
+    <w:p/>
+    <w:p/>
+    <w:p/>
+    <w:p/>
+    <w:p/>
+    <w:p/>
+    <w:p/>
+    <w:p/>
+    <w:p/>
+    <w:p/>
+    <w:p/>
+    <w:p>
+      <w:pPr>
+        <w:pStyle w:val="Heading1"/>
+      </w:pPr>
+      <w:bookmarkStart w:id="15" w:name="_Toc488844114"/>
       <w:r>
         <w:lastRenderedPageBreak/>
         <w:t>Risk List</w:t>
       </w:r>
-      <w:bookmarkEnd w:id="17"/>
+      <w:bookmarkEnd w:id="15"/>
     </w:p>
     <w:p/>
     <w:tbl>
@@ -5606,24 +5900,22 @@
     <w:p/>
     <w:p/>
     <w:p/>
-    <w:bookmarkStart w:id="18" w:name="_Toc488795378" w:displacedByCustomXml="next"/>
+    <w:bookmarkStart w:id="16" w:name="_Toc488844115" w:displacedByCustomXml="next"/>
     <w:sdt>
       <w:sdtPr>
+        <w:rPr>
+          <w:rFonts w:asciiTheme="minorHAnsi" w:eastAsiaTheme="minorHAnsi" w:hAnsiTheme="minorHAnsi" w:cstheme="minorBidi"/>
+          <w:b w:val="0"/>
+          <w:color w:val="auto"/>
+          <w:sz w:val="22"/>
+          <w:szCs w:val="22"/>
+        </w:rPr>
         <w:id w:val="-164787895"/>
         <w:docPartObj>
           <w:docPartGallery w:val="Bibliographies"/>
           <w:docPartUnique/>
         </w:docPartObj>
       </w:sdtPr>
-      <w:sdtEndPr>
-        <w:rPr>
-          <w:rFonts w:asciiTheme="minorHAnsi" w:eastAsiaTheme="minorHAnsi" w:hAnsiTheme="minorHAnsi" w:cstheme="minorBidi"/>
-          <w:b w:val="0"/>
-          <w:color w:val="auto"/>
-          <w:sz w:val="22"/>
-          <w:szCs w:val="22"/>
-        </w:rPr>
-      </w:sdtEndPr>
       <w:sdtContent>
         <w:p>
           <w:pPr>
@@ -5632,7 +5924,7 @@
           <w:r>
             <w:t>References</w:t>
           </w:r>
-          <w:bookmarkEnd w:id="18"/>
+          <w:bookmarkEnd w:id="16"/>
         </w:p>
         <w:sdt>
           <w:sdtPr>
@@ -6234,7 +6526,6 @@
           <w:dataBinding w:prefixMappings="xmlns:ns0='http://purl.org/dc/elements/1.1/' xmlns:ns1='http://schemas.openxmlformats.org/package/2006/metadata/core-properties' " w:xpath="/ns1:coreProperties[1]/ns0:creator[1]" w:storeItemID="{6C3C8BC8-F283-45AE-878A-BAB7291924A1}"/>
           <w:text/>
         </w:sdtPr>
-        <w:sdtEndPr/>
         <w:sdtContent>
           <w:tc>
             <w:tcPr>
@@ -6603,7 +6894,7 @@
               <w:sz w:val="18"/>
               <w:szCs w:val="18"/>
             </w:rPr>
-            <w:t>12</w:t>
+            <w:t>1</w:t>
           </w:r>
           <w:r>
             <w:rPr>
@@ -6732,7 +7023,6 @@
                             <w:dataBinding w:prefixMappings="xmlns:ns0='http://purl.org/dc/elements/1.1/' xmlns:ns1='http://schemas.openxmlformats.org/package/2006/metadata/core-properties' " w:xpath="/ns1:coreProperties[1]/ns0:title[1]" w:storeItemID="{6C3C8BC8-F283-45AE-878A-BAB7291924A1}"/>
                             <w:text/>
                           </w:sdtPr>
-                          <w:sdtEndPr/>
                           <w:sdtContent>
                             <w:p>
                               <w:pPr>
@@ -6744,16 +7034,7 @@
                                 </w:rPr>
                               </w:pPr>
                               <w:r>
-                                <w:t>LocADoc – Location based document</w:t>
-                              </w:r>
-                              <w:r>
-                                <w:t xml:space="preserve"> </w:t>
-                              </w:r>
-                              <w:r>
-                                <w:t>locking</w:t>
-                              </w:r>
-                              <w:r>
-                                <w:t xml:space="preserve"> application </w:t>
+                                <w:t xml:space="preserve">LocADoc – Location based document locking application </w:t>
                               </w:r>
                               <w:r>
                                 <w:tab/>
@@ -6795,7 +7076,6 @@
                       <w:dataBinding w:prefixMappings="xmlns:ns0='http://purl.org/dc/elements/1.1/' xmlns:ns1='http://schemas.openxmlformats.org/package/2006/metadata/core-properties' " w:xpath="/ns1:coreProperties[1]/ns0:title[1]" w:storeItemID="{6C3C8BC8-F283-45AE-878A-BAB7291924A1}"/>
                       <w:text/>
                     </w:sdtPr>
-                    <w:sdtEndPr/>
                     <w:sdtContent>
                       <w:p>
                         <w:pPr>
@@ -6807,16 +7087,7 @@
                           </w:rPr>
                         </w:pPr>
                         <w:r>
-                          <w:t>LocADoc – Location based document</w:t>
-                        </w:r>
-                        <w:r>
-                          <w:t xml:space="preserve"> </w:t>
-                        </w:r>
-                        <w:r>
-                          <w:t>locking</w:t>
-                        </w:r>
-                        <w:r>
-                          <w:t xml:space="preserve"> application </w:t>
+                          <w:t xml:space="preserve">LocADoc – Location based document locking application </w:t>
                         </w:r>
                         <w:r>
                           <w:tab/>
@@ -8541,7 +8812,7 @@
     <w:uiPriority w:val="9"/>
     <w:unhideWhenUsed/>
     <w:qFormat/>
-    <w:rsid w:val="00504095"/>
+    <w:rsid w:val="007010B9"/>
     <w:pPr>
       <w:keepNext/>
       <w:keepLines/>
@@ -8550,6 +8821,7 @@
     </w:pPr>
     <w:rPr>
       <w:rFonts w:asciiTheme="majorHAnsi" w:eastAsiaTheme="majorEastAsia" w:hAnsiTheme="majorHAnsi" w:cstheme="majorBidi"/>
+      <w:b/>
       <w:color w:val="1F3763" w:themeColor="accent1" w:themeShade="7F"/>
       <w:sz w:val="24"/>
       <w:szCs w:val="24"/>
@@ -8563,7 +8835,7 @@
     <w:uiPriority w:val="9"/>
     <w:unhideWhenUsed/>
     <w:qFormat/>
-    <w:rsid w:val="00DB3492"/>
+    <w:rsid w:val="007010B9"/>
     <w:pPr>
       <w:keepNext/>
       <w:keepLines/>
@@ -8572,6 +8844,7 @@
     </w:pPr>
     <w:rPr>
       <w:rFonts w:asciiTheme="majorHAnsi" w:eastAsiaTheme="majorEastAsia" w:hAnsiTheme="majorHAnsi" w:cstheme="majorBidi"/>
+      <w:b/>
       <w:i/>
       <w:iCs/>
       <w:color w:val="2F5496" w:themeColor="accent1" w:themeShade="BF"/>
@@ -8580,6 +8853,7 @@
   <w:style w:type="character" w:default="1" w:styleId="DefaultParagraphFont">
     <w:name w:val="Default Paragraph Font"/>
     <w:uiPriority w:val="1"/>
+    <w:semiHidden/>
     <w:unhideWhenUsed/>
   </w:style>
   <w:style w:type="table" w:default="1" w:styleId="TableNormal">
@@ -8780,9 +9054,10 @@
     <w:basedOn w:val="DefaultParagraphFont"/>
     <w:link w:val="Heading3"/>
     <w:uiPriority w:val="9"/>
-    <w:rsid w:val="00504095"/>
+    <w:rsid w:val="007010B9"/>
     <w:rPr>
       <w:rFonts w:asciiTheme="majorHAnsi" w:eastAsiaTheme="majorEastAsia" w:hAnsiTheme="majorHAnsi" w:cstheme="majorBidi"/>
+      <w:b/>
       <w:color w:val="1F3763" w:themeColor="accent1" w:themeShade="7F"/>
       <w:sz w:val="24"/>
       <w:szCs w:val="24"/>
@@ -8793,9 +9068,10 @@
     <w:basedOn w:val="DefaultParagraphFont"/>
     <w:link w:val="Heading4"/>
     <w:uiPriority w:val="9"/>
-    <w:rsid w:val="00DB3492"/>
+    <w:rsid w:val="007010B9"/>
     <w:rPr>
       <w:rFonts w:asciiTheme="majorHAnsi" w:eastAsiaTheme="majorEastAsia" w:hAnsiTheme="majorHAnsi" w:cstheme="majorBidi"/>
+      <w:b/>
       <w:i/>
       <w:iCs/>
       <w:color w:val="2F5496" w:themeColor="accent1" w:themeShade="BF"/>
@@ -8994,7 +9270,7 @@
     <w:charset w:val="00"/>
     <w:family w:val="roman"/>
     <w:pitch w:val="variable"/>
-    <w:sig w:usb0="E0002AFF" w:usb1="C0007843" w:usb2="00000009" w:usb3="00000000" w:csb0="000001FF" w:csb1="00000000"/>
+    <w:sig w:usb0="E0002AFF" w:usb1="C0007841" w:usb2="00000009" w:usb3="00000000" w:csb0="000001FF" w:csb1="00000000"/>
   </w:font>
   <w:font w:name="Courier New">
     <w:panose1 w:val="02070309020205020404"/>
@@ -9056,6 +9332,7 @@
     <w:rsid w:val="00353CA0"/>
     <w:rsid w:val="008F75AE"/>
     <w:rsid w:val="00915D16"/>
+    <w:rsid w:val="00B659F9"/>
     <w:rsid w:val="00BC7E84"/>
     <w:rsid w:val="00E2672D"/>
     <w:rsid w:val="00F94F49"/>
@@ -10027,7 +10304,7 @@
 </file>
 
 <file path=customXml/itemProps1.xml><?xml version="1.0" encoding="utf-8"?>
-<ds:datastoreItem xmlns:ds="http://schemas.openxmlformats.org/officeDocument/2006/customXml" ds:itemID="{FDC8D0A8-6197-445C-A38A-E8838B762C3B}">
+<ds:datastoreItem xmlns:ds="http://schemas.openxmlformats.org/officeDocument/2006/customXml" ds:itemID="{EB362D03-6A7B-46E7-A480-E8D91576A867}">
   <ds:schemaRefs>
     <ds:schemaRef ds:uri="http://schemas.openxmlformats.org/officeDocument/2006/bibliography"/>
   </ds:schemaRefs>

</xml_diff>

<commit_message>
Changes made to project plan and proposal
- Completed project plan for 19 weeks.
- Added proposed programming language section to the proposal
</commit_message>
<xml_diff>
--- a/Project_Proposal_SS173D.docx
+++ b/Project_Proposal_SS173D.docx
@@ -437,13 +437,13 @@
           <w:r>
             <w:fldChar w:fldCharType="separate"/>
           </w:r>
-          <w:hyperlink w:anchor="_Toc488844100" w:history="1">
+          <w:hyperlink w:anchor="_Toc488871337" w:history="1">
             <w:r>
               <w:rPr>
                 <w:rStyle w:val="Hyperlink"/>
                 <w:noProof/>
               </w:rPr>
-              <w:t>Project Team structure</w:t>
+              <w:t>Project team structure</w:t>
             </w:r>
             <w:r>
               <w:rPr>
@@ -464,7 +464,77 @@
                 <w:noProof/>
                 <w:webHidden/>
               </w:rPr>
-              <w:instrText xml:space="preserve"> PAGEREF _Toc488844100 \h </w:instrText>
+              <w:instrText xml:space="preserve"> PAGEREF _Toc488871337 \h </w:instrText>
+            </w:r>
+            <w:r>
+              <w:rPr>
+                <w:noProof/>
+                <w:webHidden/>
+              </w:rPr>
+            </w:r>
+            <w:r>
+              <w:rPr>
+                <w:noProof/>
+                <w:webHidden/>
+              </w:rPr>
+              <w:fldChar w:fldCharType="separate"/>
+            </w:r>
+            <w:r>
+              <w:rPr>
+                <w:noProof/>
+                <w:webHidden/>
+              </w:rPr>
+              <w:t>1</w:t>
+            </w:r>
+            <w:r>
+              <w:rPr>
+                <w:noProof/>
+                <w:webHidden/>
+              </w:rPr>
+              <w:fldChar w:fldCharType="end"/>
+            </w:r>
+          </w:hyperlink>
+        </w:p>
+        <w:p>
+          <w:pPr>
+            <w:pStyle w:val="TOC2"/>
+            <w:tabs>
+              <w:tab w:val="right" w:leader="dot" w:pos="9016"/>
+            </w:tabs>
+            <w:rPr>
+              <w:rFonts w:eastAsiaTheme="minorEastAsia"/>
+              <w:noProof/>
+              <w:lang w:eastAsia="en-SG"/>
+            </w:rPr>
+          </w:pPr>
+          <w:hyperlink w:anchor="_Toc488871338" w:history="1">
+            <w:r>
+              <w:rPr>
+                <w:rStyle w:val="Hyperlink"/>
+                <w:noProof/>
+              </w:rPr>
+              <w:t>Project Gantt chart</w:t>
+            </w:r>
+            <w:r>
+              <w:rPr>
+                <w:noProof/>
+                <w:webHidden/>
+              </w:rPr>
+              <w:tab/>
+            </w:r>
+            <w:r>
+              <w:rPr>
+                <w:noProof/>
+                <w:webHidden/>
+              </w:rPr>
+              <w:fldChar w:fldCharType="begin"/>
+            </w:r>
+            <w:r>
+              <w:rPr>
+                <w:noProof/>
+                <w:webHidden/>
+              </w:rPr>
+              <w:instrText xml:space="preserve"> PAGEREF _Toc488871338 \h </w:instrText>
             </w:r>
             <w:r>
               <w:rPr>
@@ -507,7 +577,7 @@
               <w:lang w:eastAsia="en-SG"/>
             </w:rPr>
           </w:pPr>
-          <w:hyperlink w:anchor="_Toc488844101" w:history="1">
+          <w:hyperlink w:anchor="_Toc488871339" w:history="1">
             <w:r>
               <w:rPr>
                 <w:rStyle w:val="Hyperlink"/>
@@ -534,7 +604,7 @@
                 <w:noProof/>
                 <w:webHidden/>
               </w:rPr>
-              <w:instrText xml:space="preserve"> PAGEREF _Toc488844101 \h </w:instrText>
+              <w:instrText xml:space="preserve"> PAGEREF _Toc488871339 \h </w:instrText>
             </w:r>
             <w:r>
               <w:rPr>
@@ -577,7 +647,7 @@
               <w:lang w:eastAsia="en-SG"/>
             </w:rPr>
           </w:pPr>
-          <w:hyperlink w:anchor="_Toc488844102" w:history="1">
+          <w:hyperlink w:anchor="_Toc488871340" w:history="1">
             <w:r>
               <w:rPr>
                 <w:rStyle w:val="Hyperlink"/>
@@ -604,7 +674,7 @@
                 <w:noProof/>
                 <w:webHidden/>
               </w:rPr>
-              <w:instrText xml:space="preserve"> PAGEREF _Toc488844102 \h </w:instrText>
+              <w:instrText xml:space="preserve"> PAGEREF _Toc488871340 \h </w:instrText>
             </w:r>
             <w:r>
               <w:rPr>
@@ -647,7 +717,7 @@
               <w:lang w:eastAsia="en-SG"/>
             </w:rPr>
           </w:pPr>
-          <w:hyperlink w:anchor="_Toc488844103" w:history="1">
+          <w:hyperlink w:anchor="_Toc488871341" w:history="1">
             <w:r>
               <w:rPr>
                 <w:rStyle w:val="Hyperlink"/>
@@ -674,7 +744,7 @@
                 <w:noProof/>
                 <w:webHidden/>
               </w:rPr>
-              <w:instrText xml:space="preserve"> PAGEREF _Toc488844103 \h </w:instrText>
+              <w:instrText xml:space="preserve"> PAGEREF _Toc488871341 \h </w:instrText>
             </w:r>
             <w:r>
               <w:rPr>
@@ -717,7 +787,7 @@
               <w:lang w:eastAsia="en-SG"/>
             </w:rPr>
           </w:pPr>
-          <w:hyperlink w:anchor="_Toc488844104" w:history="1">
+          <w:hyperlink w:anchor="_Toc488871342" w:history="1">
             <w:r>
               <w:rPr>
                 <w:rStyle w:val="Hyperlink"/>
@@ -744,7 +814,7 @@
                 <w:noProof/>
                 <w:webHidden/>
               </w:rPr>
-              <w:instrText xml:space="preserve"> PAGEREF _Toc488844104 \h </w:instrText>
+              <w:instrText xml:space="preserve"> PAGEREF _Toc488871342 \h </w:instrText>
             </w:r>
             <w:r>
               <w:rPr>
@@ -787,7 +857,7 @@
               <w:lang w:eastAsia="en-SG"/>
             </w:rPr>
           </w:pPr>
-          <w:hyperlink w:anchor="_Toc488844105" w:history="1">
+          <w:hyperlink w:anchor="_Toc488871343" w:history="1">
             <w:r>
               <w:rPr>
                 <w:rStyle w:val="Hyperlink"/>
@@ -814,7 +884,7 @@
                 <w:noProof/>
                 <w:webHidden/>
               </w:rPr>
-              <w:instrText xml:space="preserve"> PAGEREF _Toc488844105 \h </w:instrText>
+              <w:instrText xml:space="preserve"> PAGEREF _Toc488871343 \h </w:instrText>
             </w:r>
             <w:r>
               <w:rPr>
@@ -857,7 +927,7 @@
               <w:lang w:eastAsia="en-SG"/>
             </w:rPr>
           </w:pPr>
-          <w:hyperlink w:anchor="_Toc488844106" w:history="1">
+          <w:hyperlink w:anchor="_Toc488871344" w:history="1">
             <w:r>
               <w:rPr>
                 <w:rStyle w:val="Hyperlink"/>
@@ -884,7 +954,7 @@
                 <w:noProof/>
                 <w:webHidden/>
               </w:rPr>
-              <w:instrText xml:space="preserve"> PAGEREF _Toc488844106 \h </w:instrText>
+              <w:instrText xml:space="preserve"> PAGEREF _Toc488871344 \h </w:instrText>
             </w:r>
             <w:r>
               <w:rPr>
@@ -904,7 +974,7 @@
                 <w:noProof/>
                 <w:webHidden/>
               </w:rPr>
-              <w:t>6</w:t>
+              <w:t>5</w:t>
             </w:r>
             <w:r>
               <w:rPr>
@@ -927,7 +997,7 @@
               <w:lang w:eastAsia="en-SG"/>
             </w:rPr>
           </w:pPr>
-          <w:hyperlink w:anchor="_Toc488844107" w:history="1">
+          <w:hyperlink w:anchor="_Toc488871345" w:history="1">
             <w:r>
               <w:rPr>
                 <w:rStyle w:val="Hyperlink"/>
@@ -954,7 +1024,7 @@
                 <w:noProof/>
                 <w:webHidden/>
               </w:rPr>
-              <w:instrText xml:space="preserve"> PAGEREF _Toc488844107 \h </w:instrText>
+              <w:instrText xml:space="preserve"> PAGEREF _Toc488871345 \h </w:instrText>
             </w:r>
             <w:r>
               <w:rPr>
@@ -974,7 +1044,7 @@
                 <w:noProof/>
                 <w:webHidden/>
               </w:rPr>
-              <w:t>8</w:t>
+              <w:t>7</w:t>
             </w:r>
             <w:r>
               <w:rPr>
@@ -997,7 +1067,7 @@
               <w:lang w:eastAsia="en-SG"/>
             </w:rPr>
           </w:pPr>
-          <w:hyperlink w:anchor="_Toc488844108" w:history="1">
+          <w:hyperlink w:anchor="_Toc488871346" w:history="1">
             <w:r>
               <w:rPr>
                 <w:rStyle w:val="Hyperlink"/>
@@ -1024,7 +1094,7 @@
                 <w:noProof/>
                 <w:webHidden/>
               </w:rPr>
-              <w:instrText xml:space="preserve"> PAGEREF _Toc488844108 \h </w:instrText>
+              <w:instrText xml:space="preserve"> PAGEREF _Toc488871346 \h </w:instrText>
             </w:r>
             <w:r>
               <w:rPr>
@@ -1044,7 +1114,7 @@
                 <w:noProof/>
                 <w:webHidden/>
               </w:rPr>
-              <w:t>8</w:t>
+              <w:t>7</w:t>
             </w:r>
             <w:r>
               <w:rPr>
@@ -1067,7 +1137,7 @@
               <w:lang w:eastAsia="en-SG"/>
             </w:rPr>
           </w:pPr>
-          <w:hyperlink w:anchor="_Toc488844109" w:history="1">
+          <w:hyperlink w:anchor="_Toc488871347" w:history="1">
             <w:r>
               <w:rPr>
                 <w:rStyle w:val="Hyperlink"/>
@@ -1095,7 +1165,7 @@
                 <w:noProof/>
                 <w:webHidden/>
               </w:rPr>
-              <w:instrText xml:space="preserve"> PAGEREF _Toc488844109 \h </w:instrText>
+              <w:instrText xml:space="preserve"> PAGEREF _Toc488871347 \h </w:instrText>
             </w:r>
             <w:r>
               <w:rPr>
@@ -1115,7 +1185,7 @@
                 <w:noProof/>
                 <w:webHidden/>
               </w:rPr>
-              <w:t>8</w:t>
+              <w:t>7</w:t>
             </w:r>
             <w:r>
               <w:rPr>
@@ -1138,7 +1208,7 @@
               <w:lang w:eastAsia="en-SG"/>
             </w:rPr>
           </w:pPr>
-          <w:hyperlink w:anchor="_Toc488844110" w:history="1">
+          <w:hyperlink w:anchor="_Toc488871348" w:history="1">
             <w:r>
               <w:rPr>
                 <w:rStyle w:val="Hyperlink"/>
@@ -1165,7 +1235,7 @@
                 <w:noProof/>
                 <w:webHidden/>
               </w:rPr>
-              <w:instrText xml:space="preserve"> PAGEREF _Toc488844110 \h </w:instrText>
+              <w:instrText xml:space="preserve"> PAGEREF _Toc488871348 \h </w:instrText>
             </w:r>
             <w:r>
               <w:rPr>
@@ -1185,7 +1255,7 @@
                 <w:noProof/>
                 <w:webHidden/>
               </w:rPr>
-              <w:t>9</w:t>
+              <w:t>8</w:t>
             </w:r>
             <w:r>
               <w:rPr>
@@ -1208,12 +1278,82 @@
               <w:lang w:eastAsia="en-SG"/>
             </w:rPr>
           </w:pPr>
-          <w:hyperlink w:anchor="_Toc488844111" w:history="1">
+          <w:hyperlink w:anchor="_Toc488871349" w:history="1">
             <w:r>
               <w:rPr>
                 <w:rStyle w:val="Hyperlink"/>
                 <w:noProof/>
               </w:rPr>
+              <w:t>Proposed application development language</w:t>
+            </w:r>
+            <w:r>
+              <w:rPr>
+                <w:noProof/>
+                <w:webHidden/>
+              </w:rPr>
+              <w:tab/>
+            </w:r>
+            <w:r>
+              <w:rPr>
+                <w:noProof/>
+                <w:webHidden/>
+              </w:rPr>
+              <w:fldChar w:fldCharType="begin"/>
+            </w:r>
+            <w:r>
+              <w:rPr>
+                <w:noProof/>
+                <w:webHidden/>
+              </w:rPr>
+              <w:instrText xml:space="preserve"> PAGEREF _Toc488871349 \h </w:instrText>
+            </w:r>
+            <w:r>
+              <w:rPr>
+                <w:noProof/>
+                <w:webHidden/>
+              </w:rPr>
+            </w:r>
+            <w:r>
+              <w:rPr>
+                <w:noProof/>
+                <w:webHidden/>
+              </w:rPr>
+              <w:fldChar w:fldCharType="separate"/>
+            </w:r>
+            <w:r>
+              <w:rPr>
+                <w:noProof/>
+                <w:webHidden/>
+              </w:rPr>
+              <w:t>10</w:t>
+            </w:r>
+            <w:r>
+              <w:rPr>
+                <w:noProof/>
+                <w:webHidden/>
+              </w:rPr>
+              <w:fldChar w:fldCharType="end"/>
+            </w:r>
+          </w:hyperlink>
+        </w:p>
+        <w:p>
+          <w:pPr>
+            <w:pStyle w:val="TOC1"/>
+            <w:tabs>
+              <w:tab w:val="right" w:leader="dot" w:pos="9016"/>
+            </w:tabs>
+            <w:rPr>
+              <w:rFonts w:eastAsiaTheme="minorEastAsia"/>
+              <w:noProof/>
+              <w:lang w:eastAsia="en-SG"/>
+            </w:rPr>
+          </w:pPr>
+          <w:hyperlink w:anchor="_Toc488871350" w:history="1">
+            <w:r>
+              <w:rPr>
+                <w:rStyle w:val="Hyperlink"/>
+                <w:noProof/>
+              </w:rPr>
               <w:t>System Architecture</w:t>
             </w:r>
             <w:r>
@@ -1235,7 +1375,7 @@
                 <w:noProof/>
                 <w:webHidden/>
               </w:rPr>
-              <w:instrText xml:space="preserve"> PAGEREF _Toc488844111 \h </w:instrText>
+              <w:instrText xml:space="preserve"> PAGEREF _Toc488871350 \h </w:instrText>
             </w:r>
             <w:r>
               <w:rPr>
@@ -1255,7 +1395,7 @@
                 <w:noProof/>
                 <w:webHidden/>
               </w:rPr>
-              <w:t>11</w:t>
+              <w:t>10</w:t>
             </w:r>
             <w:r>
               <w:rPr>
@@ -1278,7 +1418,7 @@
               <w:lang w:eastAsia="en-SG"/>
             </w:rPr>
           </w:pPr>
-          <w:hyperlink w:anchor="_Toc488844112" w:history="1">
+          <w:hyperlink w:anchor="_Toc488871351" w:history="1">
             <w:r>
               <w:rPr>
                 <w:rStyle w:val="Hyperlink"/>
@@ -1305,7 +1445,7 @@
                 <w:noProof/>
                 <w:webHidden/>
               </w:rPr>
-              <w:instrText xml:space="preserve"> PAGEREF _Toc488844112 \h </w:instrText>
+              <w:instrText xml:space="preserve"> PAGEREF _Toc488871351 \h </w:instrText>
             </w:r>
             <w:r>
               <w:rPr>
@@ -1348,7 +1488,7 @@
               <w:lang w:eastAsia="en-SG"/>
             </w:rPr>
           </w:pPr>
-          <w:hyperlink w:anchor="_Toc488844113" w:history="1">
+          <w:hyperlink w:anchor="_Toc488871352" w:history="1">
             <w:r>
               <w:rPr>
                 <w:rStyle w:val="Hyperlink"/>
@@ -1375,7 +1515,7 @@
                 <w:noProof/>
                 <w:webHidden/>
               </w:rPr>
-              <w:instrText xml:space="preserve"> PAGEREF _Toc488844113 \h </w:instrText>
+              <w:instrText xml:space="preserve"> PAGEREF _Toc488871352 \h </w:instrText>
             </w:r>
             <w:r>
               <w:rPr>
@@ -1418,7 +1558,7 @@
               <w:lang w:eastAsia="en-SG"/>
             </w:rPr>
           </w:pPr>
-          <w:hyperlink w:anchor="_Toc488844114" w:history="1">
+          <w:hyperlink w:anchor="_Toc488871353" w:history="1">
             <w:r>
               <w:rPr>
                 <w:rStyle w:val="Hyperlink"/>
@@ -1445,7 +1585,7 @@
                 <w:noProof/>
                 <w:webHidden/>
               </w:rPr>
-              <w:instrText xml:space="preserve"> PAGEREF _Toc488844114 \h </w:instrText>
+              <w:instrText xml:space="preserve"> PAGEREF _Toc488871353 \h </w:instrText>
             </w:r>
             <w:r>
               <w:rPr>
@@ -1465,7 +1605,7 @@
                 <w:noProof/>
                 <w:webHidden/>
               </w:rPr>
-              <w:t>13</w:t>
+              <w:t>12</w:t>
             </w:r>
             <w:r>
               <w:rPr>
@@ -1488,7 +1628,7 @@
               <w:lang w:eastAsia="en-SG"/>
             </w:rPr>
           </w:pPr>
-          <w:hyperlink w:anchor="_Toc488844115" w:history="1">
+          <w:hyperlink w:anchor="_Toc488871354" w:history="1">
             <w:r>
               <w:rPr>
                 <w:rStyle w:val="Hyperlink"/>
@@ -1515,7 +1655,7 @@
                 <w:noProof/>
                 <w:webHidden/>
               </w:rPr>
-              <w:instrText xml:space="preserve"> PAGEREF _Toc488844115 \h </w:instrText>
+              <w:instrText xml:space="preserve"> PAGEREF _Toc488871354 \h </w:instrText>
             </w:r>
             <w:r>
               <w:rPr>
@@ -1535,7 +1675,7 @@
                 <w:noProof/>
                 <w:webHidden/>
               </w:rPr>
-              <w:t>14</w:t>
+              <w:t>13</w:t>
             </w:r>
             <w:r>
               <w:rPr>
@@ -1588,10 +1728,13 @@
       <w:pPr>
         <w:pStyle w:val="Heading1"/>
       </w:pPr>
-      <w:bookmarkStart w:id="0" w:name="_Toc488844100"/>
+      <w:bookmarkStart w:id="0" w:name="_Toc488871337"/>
       <w:r>
         <w:lastRenderedPageBreak/>
-        <w:t>Project Team</w:t>
+        <w:t>Project t</w:t>
+      </w:r>
+      <w:r>
+        <w:t>eam</w:t>
       </w:r>
       <w:r>
         <w:t xml:space="preserve"> structure</w:t>
@@ -2074,6 +2217,64 @@
         <w:t xml:space="preserve"> be taken. </w:t>
       </w:r>
     </w:p>
+    <w:p>
+      <w:pPr>
+        <w:pStyle w:val="Heading2"/>
+      </w:pPr>
+      <w:bookmarkStart w:id="1" w:name="_Toc488871338"/>
+      <w:r>
+        <w:t>Proje</w:t>
+      </w:r>
+      <w:r>
+        <w:t>ct Gantt c</w:t>
+      </w:r>
+      <w:r>
+        <w:t>hart</w:t>
+      </w:r>
+      <w:bookmarkEnd w:id="1"/>
+    </w:p>
+    <w:p>
+      <w:r>
+        <w:rPr>
+          <w:noProof/>
+        </w:rPr>
+        <w:drawing>
+          <wp:inline distT="0" distB="0" distL="0" distR="0" wp14:anchorId="6280EF98" wp14:editId="35B7648F">
+            <wp:extent cx="5731510" cy="2004695"/>
+            <wp:effectExtent l="0" t="0" r="2540" b="0"/>
+            <wp:docPr id="8" name="Picture 8"/>
+            <wp:cNvGraphicFramePr>
+              <a:graphicFrameLocks xmlns:a="http://schemas.openxmlformats.org/drawingml/2006/main" noChangeAspect="1"/>
+            </wp:cNvGraphicFramePr>
+            <a:graphic xmlns:a="http://schemas.openxmlformats.org/drawingml/2006/main">
+              <a:graphicData uri="http://schemas.openxmlformats.org/drawingml/2006/picture">
+                <pic:pic xmlns:pic="http://schemas.openxmlformats.org/drawingml/2006/picture">
+                  <pic:nvPicPr>
+                    <pic:cNvPr id="1" name=""/>
+                    <pic:cNvPicPr/>
+                  </pic:nvPicPr>
+                  <pic:blipFill>
+                    <a:blip r:embed="rId17"/>
+                    <a:stretch>
+                      <a:fillRect/>
+                    </a:stretch>
+                  </pic:blipFill>
+                  <pic:spPr>
+                    <a:xfrm>
+                      <a:off x="0" y="0"/>
+                      <a:ext cx="5731510" cy="2004695"/>
+                    </a:xfrm>
+                    <a:prstGeom prst="rect">
+                      <a:avLst/>
+                    </a:prstGeom>
+                  </pic:spPr>
+                </pic:pic>
+              </a:graphicData>
+            </a:graphic>
+          </wp:inline>
+        </w:drawing>
+      </w:r>
+    </w:p>
     <w:p/>
     <w:p>
       <w:pPr>
@@ -2121,69 +2322,14 @@
     </w:p>
     <w:p>
       <w:pPr>
-        <w:tabs>
-          <w:tab w:val="left" w:pos="3707"/>
-        </w:tabs>
-        <w:rPr>
-          <w:sz w:val="40"/>
-          <w:szCs w:val="40"/>
-        </w:rPr>
-      </w:pPr>
-    </w:p>
-    <w:p>
-      <w:pPr>
-        <w:tabs>
-          <w:tab w:val="left" w:pos="3707"/>
-        </w:tabs>
-        <w:rPr>
-          <w:sz w:val="40"/>
-          <w:szCs w:val="40"/>
-        </w:rPr>
-      </w:pPr>
-    </w:p>
-    <w:p>
-      <w:pPr>
-        <w:tabs>
-          <w:tab w:val="left" w:pos="3707"/>
-        </w:tabs>
-        <w:rPr>
-          <w:sz w:val="40"/>
-          <w:szCs w:val="40"/>
-        </w:rPr>
-      </w:pPr>
-    </w:p>
-    <w:p>
-      <w:pPr>
-        <w:tabs>
-          <w:tab w:val="left" w:pos="3707"/>
-        </w:tabs>
-        <w:rPr>
-          <w:sz w:val="40"/>
-          <w:szCs w:val="40"/>
-        </w:rPr>
-      </w:pPr>
-    </w:p>
-    <w:p>
-      <w:pPr>
-        <w:tabs>
-          <w:tab w:val="left" w:pos="3707"/>
-        </w:tabs>
-        <w:rPr>
-          <w:sz w:val="40"/>
-          <w:szCs w:val="40"/>
-        </w:rPr>
-      </w:pPr>
-    </w:p>
-    <w:p>
-      <w:pPr>
         <w:pStyle w:val="Heading1"/>
       </w:pPr>
-      <w:bookmarkStart w:id="1" w:name="_Toc488844101"/>
+      <w:bookmarkStart w:id="2" w:name="_Toc488871339"/>
       <w:r>
         <w:lastRenderedPageBreak/>
         <w:t>Market Survey</w:t>
       </w:r>
-      <w:bookmarkEnd w:id="1"/>
+      <w:bookmarkEnd w:id="2"/>
     </w:p>
     <w:p>
       <w:r>
@@ -2390,6 +2536,7 @@
                 <w:id w:val="1053435993"/>
                 <w:citation/>
               </w:sdtPr>
+              <w:sdtEndPr/>
               <w:sdtContent>
                 <w:r>
                   <w:rPr>
@@ -2688,6 +2835,7 @@
                 <w:id w:val="1980268178"/>
                 <w:citation/>
               </w:sdtPr>
+              <w:sdtEndPr/>
               <w:sdtContent>
                 <w:r>
                   <w:rPr>
@@ -2945,6 +3093,7 @@
                 <w:id w:val="-1294055638"/>
                 <w:citation/>
               </w:sdtPr>
+              <w:sdtEndPr/>
               <w:sdtContent>
                 <w:r>
                   <w:rPr>
@@ -3248,6 +3397,7 @@
               <w:rPr>
                 <w:b/>
               </w:rPr>
+              <w:lastRenderedPageBreak/>
               <w:t>File Locker – Lock any file</w:t>
             </w:r>
             <w:sdt>
@@ -3258,6 +3408,7 @@
                 <w:id w:val="1536242189"/>
                 <w:citation/>
               </w:sdtPr>
+              <w:sdtEndPr/>
               <w:sdtContent>
                 <w:r>
                   <w:rPr>
@@ -3609,6 +3760,7 @@
                 <w:id w:val="-1065034150"/>
                 <w:citation/>
               </w:sdtPr>
+              <w:sdtEndPr/>
               <w:sdtContent>
                 <w:r>
                   <w:rPr>
@@ -3826,11 +3978,11 @@
       <w:pPr>
         <w:pStyle w:val="Heading2"/>
       </w:pPr>
-      <w:bookmarkStart w:id="2" w:name="_Toc488844102"/>
+      <w:bookmarkStart w:id="3" w:name="_Toc488871340"/>
       <w:r>
         <w:t>Conclusion</w:t>
       </w:r>
-      <w:bookmarkEnd w:id="2"/>
+      <w:bookmarkEnd w:id="3"/>
       <w:r>
         <w:t xml:space="preserve"> </w:t>
       </w:r>
@@ -3869,30 +4021,32 @@
     <w:p/>
     <w:p/>
     <w:p/>
-    <w:p/>
     <w:p>
       <w:pPr>
         <w:pStyle w:val="Heading1"/>
       </w:pPr>
-      <w:bookmarkStart w:id="3" w:name="_Toc488844103"/>
+      <w:bookmarkStart w:id="4" w:name="_Toc488871341"/>
       <w:r>
         <w:lastRenderedPageBreak/>
-        <w:t>Project Scope</w:t>
-      </w:r>
-      <w:bookmarkEnd w:id="3"/>
+        <w:t>P</w:t>
+      </w:r>
+      <w:r>
+        <w:t>roject Scope</w:t>
+      </w:r>
+      <w:bookmarkEnd w:id="4"/>
     </w:p>
     <w:p>
       <w:pPr>
         <w:pStyle w:val="Heading2"/>
       </w:pPr>
-      <w:bookmarkStart w:id="4" w:name="_Toc488844104"/>
+      <w:bookmarkStart w:id="5" w:name="_Toc488871342"/>
       <w:r>
         <w:t>Projec</w:t>
       </w:r>
       <w:r>
         <w:t>t purpose</w:t>
       </w:r>
-      <w:bookmarkEnd w:id="4"/>
+      <w:bookmarkEnd w:id="5"/>
       <w:r>
         <w:t xml:space="preserve"> </w:t>
       </w:r>
@@ -4001,11 +4155,11 @@
       <w:pPr>
         <w:pStyle w:val="Heading2"/>
       </w:pPr>
-      <w:bookmarkStart w:id="5" w:name="_Toc488844105"/>
+      <w:bookmarkStart w:id="6" w:name="_Toc488871343"/>
       <w:r>
         <w:t>Target Users</w:t>
       </w:r>
-      <w:bookmarkEnd w:id="5"/>
+      <w:bookmarkEnd w:id="6"/>
     </w:p>
     <w:p>
       <w:r>
@@ -4106,24 +4260,15 @@
         <w:t>A school may want to let the authorized staff to review an exam paper on the move while keeping the document within the restricted zone.</w:t>
       </w:r>
     </w:p>
-    <w:p/>
-    <w:p/>
-    <w:p/>
-    <w:p/>
-    <w:p/>
-    <w:p/>
-    <w:p/>
-    <w:p/>
     <w:p>
       <w:pPr>
         <w:pStyle w:val="Heading2"/>
       </w:pPr>
-      <w:bookmarkStart w:id="6" w:name="_Toc488844106"/>
-      <w:r>
-        <w:lastRenderedPageBreak/>
+      <w:bookmarkStart w:id="7" w:name="_Toc488871344"/>
+      <w:r>
         <w:t>Proposed features</w:t>
       </w:r>
-      <w:bookmarkEnd w:id="6"/>
+      <w:bookmarkEnd w:id="7"/>
       <w:r>
         <w:t xml:space="preserve"> </w:t>
       </w:r>
@@ -4248,7 +4393,11 @@
         <w:t xml:space="preserve">The user </w:t>
       </w:r>
       <w:r>
-        <w:t>can set a password recovery location with a small radius for password recovery. The user needs to be at this location to change password. The must set a challenge question with an appropriate answer. The user can set change their password recovery settings when they are logged in.</w:t>
+        <w:t xml:space="preserve">can set a password recovery location with a small radius for password recovery. The user needs to be at this location to change password. The must set a challenge question with an </w:t>
+      </w:r>
+      <w:r>
+        <w:lastRenderedPageBreak/>
+        <w:t>appropriate answer. The user can set change their password recovery settings when they are logged in.</w:t>
       </w:r>
     </w:p>
     <w:p>
@@ -4479,7 +4628,6 @@
         <w:pStyle w:val="Heading3"/>
       </w:pPr>
       <w:r>
-        <w:lastRenderedPageBreak/>
         <w:t>Highest level use case diagram</w:t>
       </w:r>
     </w:p>
@@ -4509,7 +4657,7 @@
                     </pic:cNvPicPr>
                   </pic:nvPicPr>
                   <pic:blipFill>
-                    <a:blip r:embed="rId17">
+                    <a:blip r:embed="rId18">
                       <a:extLst>
                         <a:ext uri="{28A0092B-C50C-407E-A947-70E740481C1C}">
                           <a14:useLocalDpi xmlns:a14="http://schemas.microsoft.com/office/drawing/2010/main" val="0"/>
@@ -4564,6 +4712,9 @@
         <w:t>1</w:t>
       </w:r>
       <w:r>
+        <w:rPr>
+          <w:noProof/>
+        </w:rPr>
         <w:fldChar w:fldCharType="end"/>
       </w:r>
       <w:r>
@@ -4572,25 +4723,11 @@
     </w:p>
     <w:p/>
     <w:p/>
-    <w:p/>
-    <w:p/>
-    <w:p/>
-    <w:p/>
-    <w:p/>
-    <w:p/>
-    <w:p/>
-    <w:p/>
-    <w:p/>
-    <w:p/>
-    <w:p/>
-    <w:p/>
-    <w:p/>
-    <w:p/>
     <w:p>
       <w:pPr>
         <w:pStyle w:val="Heading1"/>
       </w:pPr>
-      <w:bookmarkStart w:id="7" w:name="_Toc488844107"/>
+      <w:bookmarkStart w:id="8" w:name="_Toc488871345"/>
       <w:r>
         <w:lastRenderedPageBreak/>
         <w:t xml:space="preserve">Programming </w:t>
@@ -4601,17 +4738,17 @@
       <w:r>
         <w:t>methodologies</w:t>
       </w:r>
-      <w:bookmarkEnd w:id="7"/>
+      <w:bookmarkEnd w:id="8"/>
     </w:p>
     <w:p>
       <w:pPr>
         <w:pStyle w:val="Heading2"/>
       </w:pPr>
-      <w:bookmarkStart w:id="8" w:name="_Toc488844108"/>
+      <w:bookmarkStart w:id="9" w:name="_Toc488871346"/>
       <w:r>
         <w:t>Waterfall</w:t>
       </w:r>
-      <w:bookmarkEnd w:id="8"/>
+      <w:bookmarkEnd w:id="9"/>
     </w:p>
     <w:p>
       <w:r>
@@ -4622,6 +4759,7 @@
           <w:id w:val="-1720278813"/>
           <w:citation/>
         </w:sdtPr>
+        <w:sdtEndPr/>
         <w:sdtContent>
           <w:r>
             <w:fldChar w:fldCharType="begin"/>
@@ -4671,7 +4809,7 @@
                     <pic:cNvPicPr/>
                   </pic:nvPicPr>
                   <pic:blipFill>
-                    <a:blip r:embed="rId18"/>
+                    <a:blip r:embed="rId19"/>
                     <a:stretch>
                       <a:fillRect/>
                     </a:stretch>
@@ -4715,6 +4853,9 @@
         <w:t>2</w:t>
       </w:r>
       <w:r>
+        <w:rPr>
+          <w:noProof/>
+        </w:rPr>
         <w:fldChar w:fldCharType="end"/>
       </w:r>
       <w:r>
@@ -4728,14 +4869,14 @@
           <w:lang w:val="en-AU"/>
         </w:rPr>
       </w:pPr>
-      <w:bookmarkStart w:id="9" w:name="_Toc488844109"/>
+      <w:bookmarkStart w:id="10" w:name="_Toc488871347"/>
       <w:r>
         <w:rPr>
           <w:lang w:val="en-AU"/>
         </w:rPr>
         <w:t>Prototyping model</w:t>
       </w:r>
-      <w:bookmarkEnd w:id="9"/>
+      <w:bookmarkEnd w:id="10"/>
     </w:p>
     <w:p>
       <w:r>
@@ -4746,6 +4887,7 @@
           <w:id w:val="1263725121"/>
           <w:citation/>
         </w:sdtPr>
+        <w:sdtEndPr/>
         <w:sdtContent>
           <w:r>
             <w:fldChar w:fldCharType="begin"/>
@@ -4801,7 +4943,7 @@
                     <pic:cNvPicPr/>
                   </pic:nvPicPr>
                   <pic:blipFill>
-                    <a:blip r:embed="rId19"/>
+                    <a:blip r:embed="rId20"/>
                     <a:stretch>
                       <a:fillRect/>
                     </a:stretch>
@@ -4845,6 +4987,9 @@
         <w:t>3</w:t>
       </w:r>
       <w:r>
+        <w:rPr>
+          <w:noProof/>
+        </w:rPr>
         <w:fldChar w:fldCharType="end"/>
       </w:r>
       <w:r>
@@ -4862,12 +5007,12 @@
       <w:pPr>
         <w:pStyle w:val="Heading2"/>
       </w:pPr>
-      <w:bookmarkStart w:id="10" w:name="_Toc488844110"/>
+      <w:bookmarkStart w:id="11" w:name="_Toc488871348"/>
       <w:r>
         <w:lastRenderedPageBreak/>
         <w:t>Agile model</w:t>
       </w:r>
-      <w:bookmarkEnd w:id="10"/>
+      <w:bookmarkEnd w:id="11"/>
     </w:p>
     <w:p>
       <w:r>
@@ -4884,6 +5029,7 @@
           <w:id w:val="1464312072"/>
           <w:citation/>
         </w:sdtPr>
+        <w:sdtEndPr/>
         <w:sdtContent>
           <w:r>
             <w:fldChar w:fldCharType="begin"/>
@@ -4939,7 +5085,7 @@
                     <pic:cNvPicPr/>
                   </pic:nvPicPr>
                   <pic:blipFill>
-                    <a:blip r:embed="rId20"/>
+                    <a:blip r:embed="rId21"/>
                     <a:stretch>
                       <a:fillRect/>
                     </a:stretch>
@@ -4983,6 +5129,9 @@
         <w:t>4</w:t>
       </w:r>
       <w:r>
+        <w:rPr>
+          <w:noProof/>
+        </w:rPr>
         <w:fldChar w:fldCharType="end"/>
       </w:r>
       <w:r>
@@ -5044,6 +5193,7 @@
           <w:id w:val="-70203160"/>
           <w:citation/>
         </w:sdtPr>
+        <w:sdtEndPr/>
         <w:sdtContent>
           <w:r>
             <w:fldChar w:fldCharType="begin"/>
@@ -5100,7 +5250,7 @@
                     <pic:cNvPicPr/>
                   </pic:nvPicPr>
                   <pic:blipFill>
-                    <a:blip r:embed="rId21"/>
+                    <a:blip r:embed="rId22"/>
                     <a:stretch>
                       <a:fillRect/>
                     </a:stretch>
@@ -5144,6 +5294,9 @@
         <w:t>5</w:t>
       </w:r>
       <w:r>
+        <w:rPr>
+          <w:noProof/>
+        </w:rPr>
         <w:fldChar w:fldCharType="end"/>
       </w:r>
       <w:r>
@@ -5155,21 +5308,7 @@
         <w:t xml:space="preserve">After considering above different models we have decided RUP is the most suitable for this project as it allow us to decide the business case, </w:t>
       </w:r>
       <w:r>
-        <w:t xml:space="preserve">need less involvement of end </w:t>
-      </w:r>
-      <w:proofErr w:type="gramStart"/>
-      <w:r>
-        <w:t xml:space="preserve">user </w:t>
-      </w:r>
-      <w:r>
-        <w:t xml:space="preserve"> </w:t>
-      </w:r>
-      <w:r>
-        <w:t>and</w:t>
-      </w:r>
-      <w:proofErr w:type="gramEnd"/>
-      <w:r>
-        <w:t xml:space="preserve"> gives flexibility to make changes during later part of the development process.</w:t>
+        <w:t>need less involvement of end user and gives flexibility to make changes during later part of the development process.</w:t>
       </w:r>
     </w:p>
     <w:p/>
@@ -5191,12 +5330,300 @@
       <w:pPr>
         <w:pStyle w:val="Heading1"/>
       </w:pPr>
-      <w:bookmarkStart w:id="11" w:name="_Toc488844111"/>
+      <w:bookmarkStart w:id="12" w:name="_Toc488871349"/>
       <w:r>
         <w:lastRenderedPageBreak/>
+        <w:t>Proposed application development language</w:t>
+      </w:r>
+      <w:bookmarkEnd w:id="12"/>
+    </w:p>
+    <w:tbl>
+      <w:tblPr>
+        <w:tblStyle w:val="TableGrid"/>
+        <w:tblW w:w="9067" w:type="dxa"/>
+        <w:tblLook w:val="04A0" w:firstRow="1" w:lastRow="0" w:firstColumn="1" w:lastColumn="0" w:noHBand="0" w:noVBand="1"/>
+      </w:tblPr>
+      <w:tblGrid>
+        <w:gridCol w:w="1803"/>
+        <w:gridCol w:w="1803"/>
+        <w:gridCol w:w="1803"/>
+        <w:gridCol w:w="3658"/>
+      </w:tblGrid>
+      <w:tr>
+        <w:tc>
+          <w:tcPr>
+            <w:tcW w:w="1803" w:type="dxa"/>
+          </w:tcPr>
+          <w:p>
+            <w:r>
+              <w:t xml:space="preserve">Language </w:t>
+            </w:r>
+          </w:p>
+        </w:tc>
+        <w:tc>
+          <w:tcPr>
+            <w:tcW w:w="1803" w:type="dxa"/>
+          </w:tcPr>
+          <w:p>
+            <w:r>
+              <w:t>IDE</w:t>
+            </w:r>
+          </w:p>
+        </w:tc>
+        <w:tc>
+          <w:tcPr>
+            <w:tcW w:w="1803" w:type="dxa"/>
+          </w:tcPr>
+          <w:p>
+            <w:r>
+              <w:t>Developer</w:t>
+            </w:r>
+          </w:p>
+        </w:tc>
+        <w:tc>
+          <w:tcPr>
+            <w:tcW w:w="3658" w:type="dxa"/>
+          </w:tcPr>
+          <w:p>
+            <w:r>
+              <w:t xml:space="preserve">Description  </w:t>
+            </w:r>
+          </w:p>
+        </w:tc>
+      </w:tr>
+      <w:tr>
+        <w:tc>
+          <w:tcPr>
+            <w:tcW w:w="1803" w:type="dxa"/>
+          </w:tcPr>
+          <w:p>
+            <w:r>
+              <w:t>Java</w:t>
+            </w:r>
+          </w:p>
+        </w:tc>
+        <w:tc>
+          <w:tcPr>
+            <w:tcW w:w="1803" w:type="dxa"/>
+          </w:tcPr>
+          <w:p>
+            <w:r>
+              <w:t xml:space="preserve">Android SDK, </w:t>
+            </w:r>
+          </w:p>
+          <w:p>
+            <w:r>
+              <w:t>Eclipse + Android ADT</w:t>
+            </w:r>
+          </w:p>
+        </w:tc>
+        <w:tc>
+          <w:tcPr>
+            <w:tcW w:w="1803" w:type="dxa"/>
+          </w:tcPr>
+          <w:p>
+            <w:r>
+              <w:t xml:space="preserve">Android </w:t>
+            </w:r>
+          </w:p>
+        </w:tc>
+        <w:tc>
+          <w:tcPr>
+            <w:tcW w:w="3658" w:type="dxa"/>
+          </w:tcPr>
+          <w:p>
+            <w:r>
+              <w:t xml:space="preserve">Java is used to develop android native app and java is the official language for development android application using android studio. </w:t>
+            </w:r>
+          </w:p>
+        </w:tc>
+      </w:tr>
+      <w:tr>
+        <w:tc>
+          <w:tcPr>
+            <w:tcW w:w="1803" w:type="dxa"/>
+          </w:tcPr>
+          <w:p>
+            <w:r>
+              <w:t xml:space="preserve">C++ </w:t>
+            </w:r>
+          </w:p>
+        </w:tc>
+        <w:tc>
+          <w:tcPr>
+            <w:tcW w:w="1803" w:type="dxa"/>
+          </w:tcPr>
+          <w:p>
+            <w:r>
+              <w:t>QT</w:t>
+            </w:r>
+          </w:p>
+        </w:tc>
+        <w:tc>
+          <w:tcPr>
+            <w:tcW w:w="1803" w:type="dxa"/>
+          </w:tcPr>
+          <w:p>
+            <w:r>
+              <w:t>The QT company</w:t>
+            </w:r>
+          </w:p>
+        </w:tc>
+        <w:tc>
+          <w:tcPr>
+            <w:tcW w:w="3658" w:type="dxa"/>
+          </w:tcPr>
+          <w:p>
+            <w:r>
+              <w:t xml:space="preserve">An android application can be developed in C++ using </w:t>
+            </w:r>
+            <w:proofErr w:type="spellStart"/>
+            <w:r>
+              <w:t>Qt</w:t>
+            </w:r>
+            <w:proofErr w:type="spellEnd"/>
+            <w:r>
+              <w:t xml:space="preserve"> libraries. It archives the same speed as natively developed app but the app package size is significantly large. Using C++ will also require more development time.</w:t>
+            </w:r>
+          </w:p>
+          <w:p/>
+        </w:tc>
+      </w:tr>
+      <w:tr>
+        <w:tc>
+          <w:tcPr>
+            <w:tcW w:w="1803" w:type="dxa"/>
+          </w:tcPr>
+          <w:p>
+            <w:proofErr w:type="spellStart"/>
+            <w:r>
+              <w:t>Kotlin</w:t>
+            </w:r>
+            <w:proofErr w:type="spellEnd"/>
+          </w:p>
+        </w:tc>
+        <w:tc>
+          <w:tcPr>
+            <w:tcW w:w="1803" w:type="dxa"/>
+          </w:tcPr>
+          <w:p>
+            <w:r>
+              <w:t>Android SDK</w:t>
+            </w:r>
+          </w:p>
+        </w:tc>
+        <w:tc>
+          <w:tcPr>
+            <w:tcW w:w="1803" w:type="dxa"/>
+          </w:tcPr>
+          <w:p>
+            <w:proofErr w:type="spellStart"/>
+            <w:r>
+              <w:t>JetBrains</w:t>
+            </w:r>
+            <w:proofErr w:type="spellEnd"/>
+            <w:r>
+              <w:t xml:space="preserve"> and opensource developers</w:t>
+            </w:r>
+          </w:p>
+        </w:tc>
+        <w:tc>
+          <w:tcPr>
+            <w:tcW w:w="3658" w:type="dxa"/>
+          </w:tcPr>
+          <w:p>
+            <w:proofErr w:type="spellStart"/>
+            <w:r>
+              <w:t>Kotlin</w:t>
+            </w:r>
+            <w:proofErr w:type="spellEnd"/>
+            <w:r>
+              <w:t xml:space="preserve"> relatively new programming language that runs on java virtual machine. </w:t>
+            </w:r>
+          </w:p>
+        </w:tc>
+      </w:tr>
+      <w:tr>
+        <w:tc>
+          <w:tcPr>
+            <w:tcW w:w="1803" w:type="dxa"/>
+          </w:tcPr>
+          <w:p>
+            <w:r>
+              <w:t>HTML JavaScript</w:t>
+            </w:r>
+          </w:p>
+        </w:tc>
+        <w:tc>
+          <w:tcPr>
+            <w:tcW w:w="1803" w:type="dxa"/>
+          </w:tcPr>
+          <w:p>
+            <w:r>
+              <w:t xml:space="preserve">Apache </w:t>
+            </w:r>
+            <w:proofErr w:type="spellStart"/>
+            <w:r>
+              <w:t>Cordava</w:t>
+            </w:r>
+            <w:proofErr w:type="spellEnd"/>
+          </w:p>
+        </w:tc>
+        <w:tc>
+          <w:tcPr>
+            <w:tcW w:w="1803" w:type="dxa"/>
+          </w:tcPr>
+          <w:p>
+            <w:r>
+              <w:t>Adobe Systems</w:t>
+            </w:r>
+          </w:p>
+        </w:tc>
+        <w:tc>
+          <w:tcPr>
+            <w:tcW w:w="3658" w:type="dxa"/>
+          </w:tcPr>
+          <w:p>
+            <w:r>
+              <w:t>HTML and Java script can be used to develop web apps that run in android OS and cordava.js help in connecting with systems features such as camera, accelerometer and GPS. This method normally produces apps which are slower that natively developed apps.</w:t>
+            </w:r>
+          </w:p>
+        </w:tc>
+      </w:tr>
+    </w:tbl>
+    <w:p/>
+    <w:p>
+      <w:r>
+        <w:t xml:space="preserve">There are other methods used to develop an android application but none have the same flexibility and speed as the natively developed apps using java. </w:t>
+      </w:r>
+      <w:proofErr w:type="gramStart"/>
+      <w:r>
+        <w:t>Hence</w:t>
+      </w:r>
+      <w:proofErr w:type="gramEnd"/>
+      <w:r>
+        <w:t xml:space="preserve"> we have considered in using java and android SDK to develop this solution.</w:t>
+      </w:r>
+      <w:r>
+        <w:t xml:space="preserve"> Android SDK</w:t>
+      </w:r>
+      <w:r>
+        <w:t xml:space="preserve"> also uses XML to define the user interface </w:t>
+      </w:r>
+      <w:r>
+        <w:t>elements.</w:t>
+      </w:r>
+    </w:p>
+    <w:p/>
+    <w:p>
+      <w:pPr>
+        <w:pStyle w:val="Heading1"/>
+      </w:pPr>
+      <w:bookmarkStart w:id="13" w:name="_Toc488871350"/>
+      <w:r>
         <w:t>System Architecture</w:t>
       </w:r>
-      <w:bookmarkEnd w:id="11"/>
+      <w:bookmarkEnd w:id="13"/>
     </w:p>
     <w:p>
       <w:pPr>
@@ -5225,26 +5652,34 @@
           <w:sz w:val="24"/>
           <w:szCs w:val="24"/>
         </w:rPr>
-        <w:t>Other architecture that have been considered are client-server and web-based. Client-server opens more possibilities for the application to have more interesting features, however it also raises more threats such as network attacks. In addition, there would be a cost to set up the server and maintenance of the server itself. All of this can apply for web-based architecture too since it uses a server. Additionally, web-based is less desirable due to its performance issue because there is no local storage for the application so the performance is very dependent on network connection to access the data.</w:t>
-      </w:r>
-    </w:p>
-    <w:p>
-      <w:pPr>
+        <w:t xml:space="preserve">Other architecture that have been considered are client-server and web-based. Client-server opens more possibilities for the application to have more interesting features, however it also raises more threats such as network attacks. In addition, there would be a cost to set up the server and maintenance of the server itself. All of this can apply for web-based architecture too since it uses a server. Additionally, web-based is less desirable due to its </w:t>
+      </w:r>
+      <w:r>
         <w:rPr>
           <w:sz w:val="24"/>
           <w:szCs w:val="24"/>
         </w:rPr>
+        <w:lastRenderedPageBreak/>
+        <w:t>performance issue because there is no local storage for the application so the performance is very dependent on network connection to access the data.</w:t>
+      </w:r>
+    </w:p>
+    <w:p>
+      <w:pPr>
+        <w:rPr>
+          <w:sz w:val="24"/>
+          <w:szCs w:val="24"/>
+        </w:rPr>
       </w:pPr>
     </w:p>
     <w:p>
       <w:pPr>
         <w:pStyle w:val="Heading2"/>
       </w:pPr>
-      <w:bookmarkStart w:id="12" w:name="_Toc488844112"/>
+      <w:bookmarkStart w:id="14" w:name="_Toc488871351"/>
       <w:r>
         <w:t>Design principles of the application:</w:t>
       </w:r>
-      <w:bookmarkEnd w:id="12"/>
+      <w:bookmarkEnd w:id="14"/>
     </w:p>
     <w:p>
       <w:pPr>
@@ -5355,8 +5790,6 @@
       <w:r>
         <w:t>Low Coupling</w:t>
       </w:r>
-      <w:bookmarkStart w:id="13" w:name="_GoBack"/>
-      <w:bookmarkEnd w:id="13"/>
     </w:p>
     <w:p>
       <w:pPr>
@@ -5415,11 +5848,11 @@
       <w:pPr>
         <w:pStyle w:val="Heading2"/>
       </w:pPr>
-      <w:bookmarkStart w:id="14" w:name="_Toc488844113"/>
+      <w:bookmarkStart w:id="15" w:name="_Toc488871352"/>
       <w:r>
         <w:t>The proposed application will have the following quality:</w:t>
       </w:r>
-      <w:bookmarkEnd w:id="14"/>
+      <w:bookmarkEnd w:id="15"/>
     </w:p>
     <w:p>
       <w:pPr>
@@ -5471,7 +5904,6 @@
         </w:rPr>
       </w:pPr>
       <w:r>
-        <w:lastRenderedPageBreak/>
         <w:t>Maintainability</w:t>
       </w:r>
     </w:p>
@@ -5604,6 +6036,7 @@
         </w:rPr>
       </w:pPr>
       <w:r>
+        <w:lastRenderedPageBreak/>
         <w:t>Security</w:t>
       </w:r>
     </w:p>
@@ -5630,33 +6063,15 @@
         <w:t xml:space="preserve"> injection or encryption algorithm will follow standard</w:t>
       </w:r>
     </w:p>
-    <w:p/>
-    <w:p/>
-    <w:p/>
-    <w:p/>
-    <w:p/>
-    <w:p/>
-    <w:p/>
-    <w:p/>
-    <w:p/>
-    <w:p/>
-    <w:p/>
-    <w:p/>
-    <w:p/>
-    <w:p/>
-    <w:p/>
-    <w:p/>
-    <w:p/>
     <w:p>
       <w:pPr>
         <w:pStyle w:val="Heading1"/>
       </w:pPr>
-      <w:bookmarkStart w:id="15" w:name="_Toc488844114"/>
-      <w:r>
-        <w:lastRenderedPageBreak/>
+      <w:bookmarkStart w:id="16" w:name="_Toc488871353"/>
+      <w:r>
         <w:t>Risk List</w:t>
       </w:r>
-      <w:bookmarkEnd w:id="15"/>
+      <w:bookmarkEnd w:id="16"/>
     </w:p>
     <w:p/>
     <w:tbl>
@@ -5897,10 +6312,9 @@
     <w:p/>
     <w:p/>
     <w:p/>
-    <w:p/>
-    <w:p/>
-    <w:p/>
-    <w:bookmarkStart w:id="16" w:name="_Toc488844115" w:displacedByCustomXml="next"/>
+    <w:bookmarkStart w:id="17" w:name="_GoBack" w:displacedByCustomXml="next"/>
+    <w:bookmarkEnd w:id="17" w:displacedByCustomXml="next"/>
+    <w:bookmarkStart w:id="18" w:name="_Toc488871354" w:displacedByCustomXml="next"/>
     <w:sdt>
       <w:sdtPr>
         <w:rPr>
@@ -5916,6 +6330,7 @@
           <w:docPartUnique/>
         </w:docPartObj>
       </w:sdtPr>
+      <w:sdtEndPr/>
       <w:sdtContent>
         <w:p>
           <w:pPr>
@@ -5924,13 +6339,14 @@
           <w:r>
             <w:t>References</w:t>
           </w:r>
-          <w:bookmarkEnd w:id="16"/>
+          <w:bookmarkEnd w:id="18"/>
         </w:p>
         <w:sdt>
           <w:sdtPr>
             <w:id w:val="-573587230"/>
             <w:bibliography/>
           </w:sdtPr>
+          <w:sdtEndPr/>
           <w:sdtContent>
             <w:p>
               <w:pPr>
@@ -6404,9 +6820,8 @@
         </w:sdt>
       </w:sdtContent>
     </w:sdt>
-    <w:p/>
     <w:sectPr>
-      <w:footerReference w:type="default" r:id="rId22"/>
+      <w:footerReference w:type="default" r:id="rId23"/>
       <w:pgSz w:w="11906" w:h="16838"/>
       <w:pgMar w:top="1440" w:right="1440" w:bottom="1440" w:left="1440" w:header="708" w:footer="708" w:gutter="0"/>
       <w:pgNumType w:start="1"/>
@@ -6526,6 +6941,7 @@
           <w:dataBinding w:prefixMappings="xmlns:ns0='http://purl.org/dc/elements/1.1/' xmlns:ns1='http://schemas.openxmlformats.org/package/2006/metadata/core-properties' " w:xpath="/ns1:coreProperties[1]/ns0:creator[1]" w:storeItemID="{6C3C8BC8-F283-45AE-878A-BAB7291924A1}"/>
           <w:text/>
         </w:sdtPr>
+        <w:sdtEndPr/>
         <w:sdtContent>
           <w:tc>
             <w:tcPr>
@@ -6669,6 +7085,7 @@
           <w:dataBinding w:prefixMappings="xmlns:ns0='http://purl.org/dc/elements/1.1/' xmlns:ns1='http://schemas.openxmlformats.org/package/2006/metadata/core-properties' " w:xpath="/ns1:coreProperties[1]/ns0:creator[1]" w:storeItemID="{6C3C8BC8-F283-45AE-878A-BAB7291924A1}"/>
           <w:text/>
         </w:sdtPr>
+        <w:sdtEndPr/>
         <w:sdtContent>
           <w:tc>
             <w:tcPr>
@@ -6812,6 +7229,7 @@
           <w:dataBinding w:prefixMappings="xmlns:ns0='http://purl.org/dc/elements/1.1/' xmlns:ns1='http://schemas.openxmlformats.org/package/2006/metadata/core-properties' " w:xpath="/ns1:coreProperties[1]/ns0:creator[1]" w:storeItemID="{6C3C8BC8-F283-45AE-878A-BAB7291924A1}"/>
           <w:text/>
         </w:sdtPr>
+        <w:sdtEndPr/>
         <w:sdtContent>
           <w:tc>
             <w:tcPr>
@@ -7023,6 +7441,7 @@
                             <w:dataBinding w:prefixMappings="xmlns:ns0='http://purl.org/dc/elements/1.1/' xmlns:ns1='http://schemas.openxmlformats.org/package/2006/metadata/core-properties' " w:xpath="/ns1:coreProperties[1]/ns0:title[1]" w:storeItemID="{6C3C8BC8-F283-45AE-878A-BAB7291924A1}"/>
                             <w:text/>
                           </w:sdtPr>
+                          <w:sdtEndPr/>
                           <w:sdtContent>
                             <w:p>
                               <w:pPr>
@@ -7076,6 +7495,7 @@
                       <w:dataBinding w:prefixMappings="xmlns:ns0='http://purl.org/dc/elements/1.1/' xmlns:ns1='http://schemas.openxmlformats.org/package/2006/metadata/core-properties' " w:xpath="/ns1:coreProperties[1]/ns0:title[1]" w:storeItemID="{6C3C8BC8-F283-45AE-878A-BAB7291924A1}"/>
                       <w:text/>
                     </w:sdtPr>
+                    <w:sdtEndPr/>
                     <w:sdtContent>
                       <w:p>
                         <w:pPr>
@@ -9270,7 +9690,7 @@
     <w:charset w:val="00"/>
     <w:family w:val="roman"/>
     <w:pitch w:val="variable"/>
-    <w:sig w:usb0="E0002AFF" w:usb1="C0007841" w:usb2="00000009" w:usb3="00000000" w:csb0="000001FF" w:csb1="00000000"/>
+    <w:sig w:usb0="E0002EFF" w:usb1="C000785B" w:usb2="00000009" w:usb3="00000000" w:csb0="000001FF" w:csb1="00000000"/>
   </w:font>
   <w:font w:name="Courier New">
     <w:panose1 w:val="02070309020205020404"/>
@@ -9291,21 +9711,21 @@
     <w:charset w:val="00"/>
     <w:family w:val="swiss"/>
     <w:pitch w:val="variable"/>
-    <w:sig w:usb0="E0002AFF" w:usb1="C0007843" w:usb2="00000009" w:usb3="00000000" w:csb0="000001FF" w:csb1="00000000"/>
+    <w:sig w:usb0="E0002EFF" w:usb1="C0007843" w:usb2="00000009" w:usb3="00000000" w:csb0="000001FF" w:csb1="00000000"/>
   </w:font>
   <w:font w:name="Calibri">
     <w:panose1 w:val="020F0502020204030204"/>
     <w:charset w:val="00"/>
     <w:family w:val="swiss"/>
     <w:pitch w:val="variable"/>
-    <w:sig w:usb0="E0002AFF" w:usb1="4000ACFF" w:usb2="00000001" w:usb3="00000000" w:csb0="000001FF" w:csb1="00000000"/>
+    <w:sig w:usb0="E0002AFF" w:usb1="C000247B" w:usb2="00000009" w:usb3="00000000" w:csb0="000001FF" w:csb1="00000000"/>
   </w:font>
   <w:font w:name="Calibri Light">
     <w:panose1 w:val="020F0302020204030204"/>
     <w:charset w:val="00"/>
     <w:family w:val="swiss"/>
     <w:pitch w:val="variable"/>
-    <w:sig w:usb0="A0002AEF" w:usb1="4000207B" w:usb2="00000000" w:usb3="00000000" w:csb0="000001FF" w:csb1="00000000"/>
+    <w:sig w:usb0="E0002AFF" w:usb1="C000247B" w:usb2="00000009" w:usb3="00000000" w:csb0="000001FF" w:csb1="00000000"/>
   </w:font>
 </w:fonts>
 </file>
@@ -9328,12 +9748,14 @@
     <w:rsid w:val="0002171B"/>
     <w:rsid w:val="001E48FE"/>
     <w:rsid w:val="00244C6F"/>
+    <w:rsid w:val="00251C47"/>
     <w:rsid w:val="00352B94"/>
     <w:rsid w:val="00353CA0"/>
     <w:rsid w:val="008F75AE"/>
     <w:rsid w:val="00915D16"/>
     <w:rsid w:val="00B659F9"/>
     <w:rsid w:val="00BC7E84"/>
+    <w:rsid w:val="00C00B4A"/>
     <w:rsid w:val="00E2672D"/>
     <w:rsid w:val="00F94F49"/>
   </w:rsids>
@@ -10304,7 +10726,7 @@
 </file>
 
 <file path=customXml/itemProps1.xml><?xml version="1.0" encoding="utf-8"?>
-<ds:datastoreItem xmlns:ds="http://schemas.openxmlformats.org/officeDocument/2006/customXml" ds:itemID="{EB362D03-6A7B-46E7-A480-E8D91576A867}">
+<ds:datastoreItem xmlns:ds="http://schemas.openxmlformats.org/officeDocument/2006/customXml" ds:itemID="{C25E1734-3ED0-4AF2-8760-2915DCFB45C9}">
   <ds:schemaRefs>
     <ds:schemaRef ds:uri="http://schemas.openxmlformats.org/officeDocument/2006/bibliography"/>
   </ds:schemaRefs>

</xml_diff>

<commit_message>
Added a comparison on web services
</commit_message>
<xml_diff>
--- a/Project_Proposal_SS173D.docx
+++ b/Project_Proposal_SS173D.docx
@@ -6,6 +6,8 @@
       <w:pPr>
         <w:jc w:val="both"/>
       </w:pPr>
+      <w:bookmarkStart w:id="0" w:name="_GoBack"/>
+      <w:bookmarkEnd w:id="0"/>
       <w:r>
         <w:br w:type="textWrapping" w:clear="all"/>
       </w:r>
@@ -472,8 +474,6 @@
             <w:t>Table of Contents</w:t>
           </w:r>
         </w:p>
-        <w:bookmarkStart w:id="0" w:name="_GoBack"/>
-        <w:bookmarkEnd w:id="0"/>
         <w:p>
           <w:pPr>
             <w:pStyle w:val="TOC1"/>
@@ -2380,31 +2380,13 @@
                 <w:szCs w:val="24"/>
               </w:rPr>
             </w:pPr>
-            <w:proofErr w:type="spellStart"/>
             <w:r>
               <w:rPr>
                 <w:sz w:val="24"/>
                 <w:szCs w:val="24"/>
               </w:rPr>
-              <w:t>Rivaldo</w:t>
-            </w:r>
-            <w:proofErr w:type="spellEnd"/>
-            <w:r>
-              <w:rPr>
-                <w:sz w:val="24"/>
-                <w:szCs w:val="24"/>
-              </w:rPr>
-              <w:t xml:space="preserve"> </w:t>
-            </w:r>
-            <w:proofErr w:type="spellStart"/>
-            <w:r>
-              <w:rPr>
-                <w:sz w:val="24"/>
-                <w:szCs w:val="24"/>
-              </w:rPr>
-              <w:t>Erawan</w:t>
-            </w:r>
-            <w:proofErr w:type="spellEnd"/>
+              <w:t>Rivaldo Erawan</w:t>
+            </w:r>
           </w:p>
         </w:tc>
         <w:tc>
@@ -2481,17 +2463,8 @@
                 <w:sz w:val="24"/>
                 <w:szCs w:val="24"/>
               </w:rPr>
-              <w:t xml:space="preserve">Kim </w:t>
-            </w:r>
-            <w:proofErr w:type="spellStart"/>
-            <w:r>
-              <w:rPr>
-                <w:sz w:val="24"/>
-                <w:szCs w:val="24"/>
-              </w:rPr>
-              <w:t>Heoncheol</w:t>
-            </w:r>
-            <w:proofErr w:type="spellEnd"/>
+              <w:t>Kim Heoncheol</w:t>
+            </w:r>
           </w:p>
         </w:tc>
         <w:tc>
@@ -2948,6 +2921,7 @@
                 <w:id w:val="1053435993"/>
                 <w:citation/>
               </w:sdtPr>
+              <w:sdtEndPr/>
               <w:sdtContent>
                 <w:r>
                   <w:rPr>
@@ -3272,6 +3246,7 @@
                 <w:id w:val="1980268178"/>
                 <w:citation/>
               </w:sdtPr>
+              <w:sdtEndPr/>
               <w:sdtContent>
                 <w:r>
                   <w:rPr>
@@ -3556,6 +3531,7 @@
                 <w:id w:val="-1294055638"/>
                 <w:citation/>
               </w:sdtPr>
+              <w:sdtEndPr/>
               <w:sdtContent>
                 <w:r>
                   <w:rPr>
@@ -3885,6 +3861,7 @@
                 <w:id w:val="1536242189"/>
                 <w:citation/>
               </w:sdtPr>
+              <w:sdtEndPr/>
               <w:sdtContent>
                 <w:r>
                   <w:rPr>
@@ -3955,21 +3932,7 @@
               <w:rPr>
                 <w:rFonts w:cstheme="minorHAnsi"/>
               </w:rPr>
-              <w:t xml:space="preserve">File Lock lets </w:t>
-            </w:r>
-            <w:proofErr w:type="gramStart"/>
-            <w:r>
-              <w:rPr>
-                <w:rFonts w:cstheme="minorHAnsi"/>
-              </w:rPr>
-              <w:t>you</w:t>
-            </w:r>
-            <w:proofErr w:type="gramEnd"/>
-            <w:r>
-              <w:rPr>
-                <w:rFonts w:cstheme="minorHAnsi"/>
-              </w:rPr>
-              <w:t xml:space="preserve"> password-protect your personal files (ex: photos</w:t>
+              <w:t>File Lock lets you password-protect your personal files (ex: photos</w:t>
             </w:r>
             <w:r>
               <w:rPr>
@@ -4130,21 +4093,7 @@
               <w:rPr>
                 <w:rFonts w:cstheme="minorHAnsi"/>
               </w:rPr>
-              <w:t xml:space="preserve">Intuitive interface for </w:t>
-            </w:r>
-            <w:proofErr w:type="gramStart"/>
-            <w:r>
-              <w:rPr>
-                <w:rFonts w:cstheme="minorHAnsi"/>
-              </w:rPr>
-              <w:t>a great experience</w:t>
-            </w:r>
-            <w:proofErr w:type="gramEnd"/>
-            <w:r>
-              <w:rPr>
-                <w:rFonts w:cstheme="minorHAnsi"/>
-              </w:rPr>
-              <w:t>.</w:t>
+              <w:t>Intuitive interface for a great experience.</w:t>
             </w:r>
           </w:p>
           <w:p>
@@ -4253,6 +4202,7 @@
                 <w:id w:val="-1065034150"/>
                 <w:citation/>
               </w:sdtPr>
+              <w:sdtEndPr/>
               <w:sdtContent>
                 <w:r>
                   <w:rPr>
@@ -4504,15 +4454,7 @@
         <w:jc w:val="both"/>
       </w:pPr>
       <w:r>
-        <w:t xml:space="preserve">The table above shows a comparison between 5 software applications available in the market. This survey shows the </w:t>
-      </w:r>
-      <w:proofErr w:type="gramStart"/>
-      <w:r>
-        <w:t>different types</w:t>
-      </w:r>
-      <w:proofErr w:type="gramEnd"/>
-      <w:r>
-        <w:t xml:space="preserve"> of platform the application can run on. It provides information on the features that have been used. The most common feature in all these app is that they use encrypted password for securing files such as images, videos, documents, etc. Major drawback noted from the table is the lack of password recovery and the encryption/decryption of files is not location based.</w:t>
+        <w:t>The table above shows a comparison between 5 software applications available in the market. This survey shows the different types of platform the application can run on. It provides information on the features that have been used. The most common feature in all these app is that they use encrypted password for securing files such as images, videos, documents, etc. Major drawback noted from the table is the lack of password recovery and the encryption/decryption of files is not location based.</w:t>
       </w:r>
     </w:p>
     <w:p>
@@ -4787,18 +4729,10 @@
         <w:t xml:space="preserve">There are several applications </w:t>
       </w:r>
       <w:r>
-        <w:t xml:space="preserve">for this solution in the market, here are few of </w:t>
-      </w:r>
-      <w:proofErr w:type="gramStart"/>
-      <w:r>
-        <w:t>them</w:t>
-      </w:r>
-      <w:r>
-        <w:t>:-</w:t>
-      </w:r>
-      <w:proofErr w:type="gramEnd"/>
-      <w:r>
-        <w:t xml:space="preserve"> </w:t>
+        <w:t>for this solution in the market, here are few of them</w:t>
+      </w:r>
+      <w:r>
+        <w:t xml:space="preserve">:- </w:t>
       </w:r>
     </w:p>
     <w:p>
@@ -4836,13 +4770,8 @@
         </w:numPr>
         <w:jc w:val="both"/>
       </w:pPr>
-      <w:proofErr w:type="gramStart"/>
-      <w:r>
-        <w:t>General public</w:t>
-      </w:r>
-      <w:proofErr w:type="gramEnd"/>
-      <w:r>
-        <w:t xml:space="preserve"> may want to store their personal information and keep it within their safe zone such as their home.</w:t>
+      <w:r>
+        <w:t>General public may want to store their personal information and keep it within their safe zone such as their home.</w:t>
       </w:r>
     </w:p>
     <w:p>
@@ -4945,27 +4874,7 @@
           <w:sz w:val="18"/>
           <w:szCs w:val="18"/>
         </w:rPr>
-        <w:t xml:space="preserve">e user </w:t>
-      </w:r>
-      <w:proofErr w:type="gramStart"/>
-      <w:r>
-        <w:rPr>
-          <w:rFonts w:ascii="Arial" w:hAnsi="Arial"/>
-          <w:color w:val="000000" w:themeColor="text1"/>
-          <w:sz w:val="18"/>
-          <w:szCs w:val="18"/>
-        </w:rPr>
-        <w:t>has to</w:t>
-      </w:r>
-      <w:proofErr w:type="gramEnd"/>
-      <w:r>
-        <w:rPr>
-          <w:rFonts w:ascii="Arial" w:hAnsi="Arial"/>
-          <w:color w:val="000000" w:themeColor="text1"/>
-          <w:sz w:val="18"/>
-          <w:szCs w:val="18"/>
-        </w:rPr>
-        <w:t xml:space="preserve"> login to access the files. The location is verified only after the user logins.</w:t>
+        <w:t>e user has to login to access the files. The location is verified only after the user logins.</w:t>
       </w:r>
       <w:r>
         <w:rPr>
@@ -5345,14 +5254,27 @@
       <w:r>
         <w:t xml:space="preserve">Figure </w:t>
       </w:r>
-      <w:fldSimple w:instr=" SEQ Figure \* ARABIC ">
-        <w:r>
-          <w:rPr>
-            <w:noProof/>
-          </w:rPr>
-          <w:t>1</w:t>
-        </w:r>
-      </w:fldSimple>
+      <w:r>
+        <w:fldChar w:fldCharType="begin"/>
+      </w:r>
+      <w:r>
+        <w:instrText xml:space="preserve"> SEQ Figure \* ARABIC </w:instrText>
+      </w:r>
+      <w:r>
+        <w:fldChar w:fldCharType="separate"/>
+      </w:r>
+      <w:r>
+        <w:rPr>
+          <w:noProof/>
+        </w:rPr>
+        <w:t>1</w:t>
+      </w:r>
+      <w:r>
+        <w:rPr>
+          <w:noProof/>
+        </w:rPr>
+        <w:fldChar w:fldCharType="end"/>
+      </w:r>
       <w:r>
         <w:t>: highest level use case diagram</w:t>
       </w:r>
@@ -5408,6 +5330,7 @@
           <w:id w:val="-1720278813"/>
           <w:citation/>
         </w:sdtPr>
+        <w:sdtEndPr/>
         <w:sdtContent>
           <w:r>
             <w:fldChar w:fldCharType="begin"/>
@@ -5487,14 +5410,27 @@
       <w:r>
         <w:t xml:space="preserve">Figure </w:t>
       </w:r>
-      <w:fldSimple w:instr=" SEQ Figure \* ARABIC ">
-        <w:r>
-          <w:rPr>
-            <w:noProof/>
-          </w:rPr>
-          <w:t>2</w:t>
-        </w:r>
-      </w:fldSimple>
+      <w:r>
+        <w:fldChar w:fldCharType="begin"/>
+      </w:r>
+      <w:r>
+        <w:instrText xml:space="preserve"> SEQ Figure \* ARABIC </w:instrText>
+      </w:r>
+      <w:r>
+        <w:fldChar w:fldCharType="separate"/>
+      </w:r>
+      <w:r>
+        <w:rPr>
+          <w:noProof/>
+        </w:rPr>
+        <w:t>2</w:t>
+      </w:r>
+      <w:r>
+        <w:rPr>
+          <w:noProof/>
+        </w:rPr>
+        <w:fldChar w:fldCharType="end"/>
+      </w:r>
       <w:r>
         <w:t>: water fall model</w:t>
       </w:r>
@@ -5561,14 +5497,27 @@
                             <w:r>
                               <w:t xml:space="preserve">Figure </w:t>
                             </w:r>
-                            <w:fldSimple w:instr=" SEQ Figure \* ARABIC ">
-                              <w:r>
-                                <w:rPr>
-                                  <w:noProof/>
-                                </w:rPr>
-                                <w:t>3</w:t>
-                              </w:r>
-                            </w:fldSimple>
+                            <w:r>
+                              <w:fldChar w:fldCharType="begin"/>
+                            </w:r>
+                            <w:r>
+                              <w:instrText xml:space="preserve"> SEQ Figure \* ARABIC </w:instrText>
+                            </w:r>
+                            <w:r>
+                              <w:fldChar w:fldCharType="separate"/>
+                            </w:r>
+                            <w:r>
+                              <w:rPr>
+                                <w:noProof/>
+                              </w:rPr>
+                              <w:t>3</w:t>
+                            </w:r>
+                            <w:r>
+                              <w:rPr>
+                                <w:noProof/>
+                              </w:rPr>
+                              <w:fldChar w:fldCharType="end"/>
+                            </w:r>
                             <w:r>
                               <w:t>:</w:t>
                             </w:r>
@@ -5611,14 +5560,27 @@
                       <w:r>
                         <w:t xml:space="preserve">Figure </w:t>
                       </w:r>
-                      <w:fldSimple w:instr=" SEQ Figure \* ARABIC ">
-                        <w:r>
-                          <w:rPr>
-                            <w:noProof/>
-                          </w:rPr>
-                          <w:t>3</w:t>
-                        </w:r>
-                      </w:fldSimple>
+                      <w:r>
+                        <w:fldChar w:fldCharType="begin"/>
+                      </w:r>
+                      <w:r>
+                        <w:instrText xml:space="preserve"> SEQ Figure \* ARABIC </w:instrText>
+                      </w:r>
+                      <w:r>
+                        <w:fldChar w:fldCharType="separate"/>
+                      </w:r>
+                      <w:r>
+                        <w:rPr>
+                          <w:noProof/>
+                        </w:rPr>
+                        <w:t>3</w:t>
+                      </w:r>
+                      <w:r>
+                        <w:rPr>
+                          <w:noProof/>
+                        </w:rPr>
+                        <w:fldChar w:fldCharType="end"/>
+                      </w:r>
                       <w:r>
                         <w:t>:</w:t>
                       </w:r>
@@ -5708,6 +5670,7 @@
           <w:id w:val="1263725121"/>
           <w:citation/>
         </w:sdtPr>
+        <w:sdtEndPr/>
         <w:sdtContent>
           <w:r>
             <w:fldChar w:fldCharType="begin"/>
@@ -5810,14 +5773,30 @@
                             <w:r>
                               <w:t xml:space="preserve">Figure </w:t>
                             </w:r>
-                            <w:fldSimple w:instr=" SEQ Figure \* ARABIC ">
-                              <w:r>
-                                <w:rPr>
-                                  <w:noProof/>
-                                </w:rPr>
-                                <w:t>4</w:t>
-                              </w:r>
-                            </w:fldSimple>
+                            <w:r>
+                              <w:fldChar w:fldCharType="begin"/>
+                            </w:r>
+                            <w:r>
+                              <w:instrText xml:space="preserve"> SEQ F</w:instrText>
+                            </w:r>
+                            <w:r>
+                              <w:instrText xml:space="preserve">igure \* ARABIC </w:instrText>
+                            </w:r>
+                            <w:r>
+                              <w:fldChar w:fldCharType="separate"/>
+                            </w:r>
+                            <w:r>
+                              <w:rPr>
+                                <w:noProof/>
+                              </w:rPr>
+                              <w:t>4</w:t>
+                            </w:r>
+                            <w:r>
+                              <w:rPr>
+                                <w:noProof/>
+                              </w:rPr>
+                              <w:fldChar w:fldCharType="end"/>
+                            </w:r>
                             <w:r>
                               <w:t>:</w:t>
                             </w:r>
@@ -5854,14 +5833,30 @@
                       <w:r>
                         <w:t xml:space="preserve">Figure </w:t>
                       </w:r>
-                      <w:fldSimple w:instr=" SEQ Figure \* ARABIC ">
-                        <w:r>
-                          <w:rPr>
-                            <w:noProof/>
-                          </w:rPr>
-                          <w:t>4</w:t>
-                        </w:r>
-                      </w:fldSimple>
+                      <w:r>
+                        <w:fldChar w:fldCharType="begin"/>
+                      </w:r>
+                      <w:r>
+                        <w:instrText xml:space="preserve"> SEQ F</w:instrText>
+                      </w:r>
+                      <w:r>
+                        <w:instrText xml:space="preserve">igure \* ARABIC </w:instrText>
+                      </w:r>
+                      <w:r>
+                        <w:fldChar w:fldCharType="separate"/>
+                      </w:r>
+                      <w:r>
+                        <w:rPr>
+                          <w:noProof/>
+                        </w:rPr>
+                        <w:t>4</w:t>
+                      </w:r>
+                      <w:r>
+                        <w:rPr>
+                          <w:noProof/>
+                        </w:rPr>
+                        <w:fldChar w:fldCharType="end"/>
+                      </w:r>
                       <w:r>
                         <w:t>:</w:t>
                       </w:r>
@@ -5955,6 +5950,7 @@
           <w:id w:val="1464312072"/>
           <w:citation/>
         </w:sdtPr>
+        <w:sdtEndPr/>
         <w:sdtContent>
           <w:r>
             <w:fldChar w:fldCharType="begin"/>
@@ -6071,13 +6067,8 @@
         <w:t xml:space="preserve"> within the development organisation. </w:t>
       </w:r>
       <w:r>
-        <w:t xml:space="preserve">The development is divided into 4 </w:t>
-      </w:r>
-      <w:proofErr w:type="gramStart"/>
-      <w:r>
-        <w:t>sections:-</w:t>
-      </w:r>
-      <w:proofErr w:type="gramEnd"/>
+        <w:t>The development is divided into 4 sections:-</w:t>
+      </w:r>
     </w:p>
     <w:p>
       <w:pPr>
@@ -6134,14 +6125,27 @@
                             <w:r>
                               <w:t xml:space="preserve">Figure </w:t>
                             </w:r>
-                            <w:fldSimple w:instr=" SEQ Figure \* ARABIC ">
-                              <w:r>
-                                <w:rPr>
-                                  <w:noProof/>
-                                </w:rPr>
-                                <w:t>5</w:t>
-                              </w:r>
-                            </w:fldSimple>
+                            <w:r>
+                              <w:fldChar w:fldCharType="begin"/>
+                            </w:r>
+                            <w:r>
+                              <w:instrText xml:space="preserve"> SEQ Figure \* ARABIC </w:instrText>
+                            </w:r>
+                            <w:r>
+                              <w:fldChar w:fldCharType="separate"/>
+                            </w:r>
+                            <w:r>
+                              <w:rPr>
+                                <w:noProof/>
+                              </w:rPr>
+                              <w:t>5</w:t>
+                            </w:r>
+                            <w:r>
+                              <w:rPr>
+                                <w:noProof/>
+                              </w:rPr>
+                              <w:fldChar w:fldCharType="end"/>
+                            </w:r>
                             <w:r>
                               <w:t xml:space="preserve">: </w:t>
                             </w:r>
@@ -6178,14 +6182,27 @@
                       <w:r>
                         <w:t xml:space="preserve">Figure </w:t>
                       </w:r>
-                      <w:fldSimple w:instr=" SEQ Figure \* ARABIC ">
-                        <w:r>
-                          <w:rPr>
-                            <w:noProof/>
-                          </w:rPr>
-                          <w:t>5</w:t>
-                        </w:r>
-                      </w:fldSimple>
+                      <w:r>
+                        <w:fldChar w:fldCharType="begin"/>
+                      </w:r>
+                      <w:r>
+                        <w:instrText xml:space="preserve"> SEQ Figure \* ARABIC </w:instrText>
+                      </w:r>
+                      <w:r>
+                        <w:fldChar w:fldCharType="separate"/>
+                      </w:r>
+                      <w:r>
+                        <w:rPr>
+                          <w:noProof/>
+                        </w:rPr>
+                        <w:t>5</w:t>
+                      </w:r>
+                      <w:r>
+                        <w:rPr>
+                          <w:noProof/>
+                        </w:rPr>
+                        <w:fldChar w:fldCharType="end"/>
+                      </w:r>
                       <w:r>
                         <w:t xml:space="preserve">: </w:t>
                       </w:r>
@@ -6241,6 +6258,7 @@
           <w:id w:val="-70203160"/>
           <w:citation/>
         </w:sdtPr>
+        <w:sdtEndPr/>
         <w:sdtContent>
           <w:r>
             <w:fldChar w:fldCharType="begin"/>
@@ -6543,15 +6561,7 @@
               <w:jc w:val="both"/>
             </w:pPr>
             <w:r>
-              <w:t xml:space="preserve">An android application can be developed in C++ using </w:t>
-            </w:r>
-            <w:proofErr w:type="spellStart"/>
-            <w:r>
-              <w:t>Qt</w:t>
-            </w:r>
-            <w:proofErr w:type="spellEnd"/>
-            <w:r>
-              <w:t xml:space="preserve"> libraries. It archives the same speed as natively developed app but the app package size is significantly large. Using C++ will also require more development time.</w:t>
+              <w:t>An android application can be developed in C++ using Qt libraries. It archives the same speed as natively developed app but the app package size is significantly large. Using C++ will also require more development time.</w:t>
             </w:r>
           </w:p>
           <w:p>
@@ -6570,11 +6580,9 @@
             <w:pPr>
               <w:jc w:val="both"/>
             </w:pPr>
-            <w:proofErr w:type="spellStart"/>
             <w:r>
               <w:t>Kotlin</w:t>
             </w:r>
-            <w:proofErr w:type="spellEnd"/>
           </w:p>
         </w:tc>
         <w:tc>
@@ -6598,13 +6606,8 @@
             <w:pPr>
               <w:jc w:val="both"/>
             </w:pPr>
-            <w:proofErr w:type="spellStart"/>
-            <w:r>
-              <w:t>JetBrains</w:t>
-            </w:r>
-            <w:proofErr w:type="spellEnd"/>
-            <w:r>
-              <w:t xml:space="preserve"> and opensource developers</w:t>
+            <w:r>
+              <w:t>JetBrains and opensource developers</w:t>
             </w:r>
           </w:p>
         </w:tc>
@@ -6616,13 +6619,8 @@
             <w:pPr>
               <w:jc w:val="both"/>
             </w:pPr>
-            <w:proofErr w:type="spellStart"/>
-            <w:r>
-              <w:t>Kotlin</w:t>
-            </w:r>
-            <w:proofErr w:type="spellEnd"/>
-            <w:r>
-              <w:t xml:space="preserve"> relatively new programming language that runs on java virtual machine. </w:t>
+            <w:r>
+              <w:t xml:space="preserve">Kotlin relatively new programming language that runs on java virtual machine. </w:t>
             </w:r>
           </w:p>
         </w:tc>
@@ -6650,13 +6648,8 @@
               <w:jc w:val="both"/>
             </w:pPr>
             <w:r>
-              <w:t xml:space="preserve">Apache </w:t>
-            </w:r>
-            <w:proofErr w:type="spellStart"/>
-            <w:r>
-              <w:t>Cordava</w:t>
-            </w:r>
-            <w:proofErr w:type="spellEnd"/>
+              <w:t>Apache Cordava</w:t>
+            </w:r>
           </w:p>
         </w:tc>
         <w:tc>
@@ -6791,6 +6784,7 @@
           <w:id w:val="1697583135"/>
           <w:citation/>
         </w:sdtPr>
+        <w:sdtEndPr/>
         <w:sdtContent>
           <w:r>
             <w:fldChar w:fldCharType="begin"/>
@@ -7301,6 +7295,7 @@
           <w:id w:val="1334801343"/>
           <w:citation/>
         </w:sdtPr>
+        <w:sdtEndPr/>
         <w:sdtContent>
           <w:r>
             <w:fldChar w:fldCharType="begin"/>
@@ -7838,16 +7833,8 @@
               <w:rPr>
                 <w:rFonts w:hint="eastAsia"/>
               </w:rPr>
-              <w:t xml:space="preserve">- </w:t>
-            </w:r>
-            <w:proofErr w:type="spellStart"/>
-            <w:r>
-              <w:rPr>
-                <w:rFonts w:hint="eastAsia"/>
-              </w:rPr>
-              <w:t>iMessage</w:t>
-            </w:r>
-            <w:proofErr w:type="spellEnd"/>
+              <w:t>- iMessage</w:t>
+            </w:r>
           </w:p>
           <w:p>
             <w:pPr>
@@ -7932,21 +7919,7 @@
               <w:rPr>
                 <w:rFonts w:hint="eastAsia"/>
               </w:rPr>
-              <w:t xml:space="preserve">: plug mobile device into the Monitor with Keyboard and Mouse then get the interface such as Desktop. </w:t>
-            </w:r>
-            <w:proofErr w:type="gramStart"/>
-            <w:r>
-              <w:rPr>
-                <w:rFonts w:hint="eastAsia"/>
-              </w:rPr>
-              <w:t>Thus</w:t>
-            </w:r>
-            <w:proofErr w:type="gramEnd"/>
-            <w:r>
-              <w:rPr>
-                <w:rFonts w:hint="eastAsia"/>
-              </w:rPr>
-              <w:t xml:space="preserve"> use the phone like PC.</w:t>
+              <w:t>: plug mobile device into the Monitor with Keyboard and Mouse then get the interface such as Desktop. Thus use the phone like PC.</w:t>
             </w:r>
           </w:p>
           <w:p>
@@ -8166,21 +8139,7 @@
               <w:rPr>
                 <w:rFonts w:hint="eastAsia"/>
               </w:rPr>
-              <w:t xml:space="preserve">or example, </w:t>
-            </w:r>
-            <w:proofErr w:type="gramStart"/>
-            <w:r>
-              <w:rPr>
-                <w:rFonts w:hint="eastAsia"/>
-              </w:rPr>
-              <w:t>Playing</w:t>
-            </w:r>
-            <w:proofErr w:type="gramEnd"/>
-            <w:r>
-              <w:rPr>
-                <w:rFonts w:hint="eastAsia"/>
-              </w:rPr>
-              <w:t xml:space="preserve"> music, setting timer or alarm and so on.</w:t>
+              <w:t>or example, Playing music, setting timer or alarm and so on.</w:t>
             </w:r>
           </w:p>
         </w:tc>
@@ -8325,21 +8284,7 @@
                 <w:rFonts w:hint="eastAsia"/>
               </w:rPr>
               <w:lastRenderedPageBreak/>
-              <w:t xml:space="preserve">- it has reinforced security in Google Play store after </w:t>
-            </w:r>
-            <w:proofErr w:type="spellStart"/>
-            <w:r>
-              <w:rPr>
-                <w:rFonts w:hint="eastAsia"/>
-              </w:rPr>
-              <w:t>stagefright</w:t>
-            </w:r>
-            <w:proofErr w:type="spellEnd"/>
-            <w:r>
-              <w:rPr>
-                <w:rFonts w:hint="eastAsia"/>
-              </w:rPr>
-              <w:t xml:space="preserve"> attack in 2015</w:t>
+              <w:t>- it has reinforced security in Google Play store after stagefright attack in 2015</w:t>
             </w:r>
           </w:p>
           <w:p>
@@ -8514,30 +8459,16 @@
               <w:rPr>
                 <w:rFonts w:hint="eastAsia"/>
               </w:rPr>
-              <w:t xml:space="preserve">- Like Android, IOS is one of the OS that a lot of users use in nowadays. </w:t>
-            </w:r>
-            <w:proofErr w:type="gramStart"/>
+              <w:t>- Like Android, IOS is one of the OS that a lot of users use in nowadays. T</w:t>
+            </w:r>
+            <w:r>
+              <w:t>h</w:t>
+            </w:r>
             <w:r>
               <w:rPr>
                 <w:rFonts w:hint="eastAsia"/>
               </w:rPr>
-              <w:t>T</w:t>
-            </w:r>
-            <w:r>
-              <w:t>h</w:t>
-            </w:r>
-            <w:r>
-              <w:rPr>
-                <w:rFonts w:hint="eastAsia"/>
-              </w:rPr>
-              <w:t>us</w:t>
-            </w:r>
-            <w:proofErr w:type="gramEnd"/>
-            <w:r>
-              <w:rPr>
-                <w:rFonts w:hint="eastAsia"/>
-              </w:rPr>
-              <w:t xml:space="preserve"> There </w:t>
+              <w:t xml:space="preserve">us There </w:t>
             </w:r>
             <w:r>
               <w:t>are probabilities</w:t>
@@ -8599,21 +8530,7 @@
                 <w:rFonts w:hint="eastAsia"/>
               </w:rPr>
               <w:lastRenderedPageBreak/>
-              <w:t xml:space="preserve">- Easy to </w:t>
-            </w:r>
-            <w:proofErr w:type="gramStart"/>
-            <w:r>
-              <w:rPr>
-                <w:rFonts w:hint="eastAsia"/>
-              </w:rPr>
-              <w:t>integrated</w:t>
-            </w:r>
-            <w:proofErr w:type="gramEnd"/>
-            <w:r>
-              <w:rPr>
-                <w:rFonts w:hint="eastAsia"/>
-              </w:rPr>
-              <w:t xml:space="preserve"> apps between PC and mobile devices</w:t>
+              <w:t>- Easy to integrated apps between PC and mobile devices</w:t>
             </w:r>
           </w:p>
           <w:p>
@@ -8700,90 +8617,54 @@
               <w:rPr>
                 <w:rFonts w:hint="eastAsia"/>
               </w:rPr>
-              <w:t xml:space="preserve">: focus on Security Session with </w:t>
-            </w:r>
-            <w:proofErr w:type="gramStart"/>
+              <w:t xml:space="preserve">: focus on Security Session with ATA(Advanced Threat </w:t>
+            </w:r>
+            <w:r>
+              <w:t>Analytics</w:t>
+            </w:r>
             <w:r>
               <w:rPr>
                 <w:rFonts w:hint="eastAsia"/>
               </w:rPr>
-              <w:t>ATA(</w:t>
-            </w:r>
-            <w:proofErr w:type="gramEnd"/>
+              <w:t>)</w:t>
+            </w:r>
+          </w:p>
+          <w:p>
+            <w:pPr>
+              <w:pStyle w:val="NoSpacing"/>
+              <w:jc w:val="both"/>
+              <w:cnfStyle w:val="000000000000" w:firstRow="0" w:lastRow="0" w:firstColumn="0" w:lastColumn="0" w:oddVBand="0" w:evenVBand="0" w:oddHBand="0" w:evenHBand="0" w:firstRowFirstColumn="0" w:firstRowLastColumn="0" w:lastRowFirstColumn="0" w:lastRowLastColumn="0"/>
+            </w:pPr>
+          </w:p>
+          <w:p>
+            <w:pPr>
+              <w:pStyle w:val="NoSpacing"/>
+              <w:jc w:val="both"/>
+              <w:cnfStyle w:val="000000000000" w:firstRow="0" w:lastRow="0" w:firstColumn="0" w:lastColumn="0" w:oddVBand="0" w:evenVBand="0" w:oddHBand="0" w:evenHBand="0" w:firstRowFirstColumn="0" w:firstRowLastColumn="0" w:lastRowFirstColumn="0" w:lastRowLastColumn="0"/>
+            </w:pPr>
             <w:r>
               <w:rPr>
                 <w:rFonts w:hint="eastAsia"/>
               </w:rPr>
-              <w:t xml:space="preserve">Advanced Threat </w:t>
-            </w:r>
-            <w:r>
-              <w:t>Analytics</w:t>
+              <w:t xml:space="preserve">- One of the Problems in Windows store is small market </w:t>
+            </w:r>
+            <w:r>
+              <w:t>compared</w:t>
             </w:r>
             <w:r>
               <w:rPr>
                 <w:rFonts w:hint="eastAsia"/>
               </w:rPr>
-              <w:t>)</w:t>
-            </w:r>
-          </w:p>
-          <w:p>
-            <w:pPr>
-              <w:pStyle w:val="NoSpacing"/>
-              <w:jc w:val="both"/>
-              <w:cnfStyle w:val="000000000000" w:firstRow="0" w:lastRow="0" w:firstColumn="0" w:lastColumn="0" w:oddVBand="0" w:evenVBand="0" w:oddHBand="0" w:evenHBand="0" w:firstRowFirstColumn="0" w:firstRowLastColumn="0" w:lastRowFirstColumn="0" w:lastRowLastColumn="0"/>
-            </w:pPr>
-          </w:p>
-          <w:p>
-            <w:pPr>
-              <w:pStyle w:val="NoSpacing"/>
-              <w:jc w:val="both"/>
-              <w:cnfStyle w:val="000000000000" w:firstRow="0" w:lastRow="0" w:firstColumn="0" w:lastColumn="0" w:oddVBand="0" w:evenVBand="0" w:oddHBand="0" w:evenHBand="0" w:firstRowFirstColumn="0" w:firstRowLastColumn="0" w:lastRowFirstColumn="0" w:lastRowLastColumn="0"/>
-            </w:pPr>
+              <w:t xml:space="preserve"> as Android and IOS. Thus it has a probability to being attacked in the future. </w:t>
+            </w:r>
+            <w:r>
+              <w:t>A</w:t>
+            </w:r>
             <w:r>
               <w:rPr>
                 <w:rFonts w:hint="eastAsia"/>
               </w:rPr>
-              <w:t xml:space="preserve">- One of the Problems in Windows store is small market </w:t>
-            </w:r>
-            <w:r>
-              <w:t>compared</w:t>
-            </w:r>
-            <w:r>
-              <w:rPr>
-                <w:rFonts w:hint="eastAsia"/>
-              </w:rPr>
-              <w:t xml:space="preserve"> as Android and IOS. </w:t>
-            </w:r>
-            <w:proofErr w:type="gramStart"/>
-            <w:r>
-              <w:rPr>
-                <w:rFonts w:hint="eastAsia"/>
-              </w:rPr>
-              <w:t>Thus</w:t>
-            </w:r>
-            <w:proofErr w:type="gramEnd"/>
-            <w:r>
-              <w:rPr>
-                <w:rFonts w:hint="eastAsia"/>
-              </w:rPr>
-              <w:t xml:space="preserve"> it has a probability to being attacked in the future. </w:t>
-            </w:r>
-            <w:proofErr w:type="gramStart"/>
-            <w:r>
-              <w:t>A</w:t>
-            </w:r>
-            <w:r>
-              <w:rPr>
-                <w:rFonts w:hint="eastAsia"/>
-              </w:rPr>
-              <w:t>nd also</w:t>
-            </w:r>
-            <w:proofErr w:type="gramEnd"/>
-            <w:r>
-              <w:rPr>
-                <w:rFonts w:hint="eastAsia"/>
-              </w:rPr>
-              <w:t xml:space="preserve"> lack of features in the markets.</w:t>
+              <w:t>nd also lack of features in the markets.</w:t>
             </w:r>
           </w:p>
         </w:tc>
@@ -8965,6 +8846,7 @@
           <w:id w:val="-1209876583"/>
           <w:citation/>
         </w:sdtPr>
+        <w:sdtEndPr/>
         <w:sdtContent>
           <w:r>
             <w:fldChar w:fldCharType="begin"/>
@@ -9005,6 +8887,7 @@
           <w:id w:val="-205804218"/>
           <w:citation/>
         </w:sdtPr>
+        <w:sdtEndPr/>
         <w:sdtContent>
           <w:r>
             <w:fldChar w:fldCharType="begin"/>
@@ -9149,6 +9032,7 @@
           <w:id w:val="942654186"/>
           <w:citation/>
         </w:sdtPr>
+        <w:sdtEndPr/>
         <w:sdtContent>
           <w:r>
             <w:fldChar w:fldCharType="begin"/>
@@ -9227,11 +9111,9 @@
               <w:pStyle w:val="NoSpacing"/>
               <w:jc w:val="both"/>
             </w:pPr>
-            <w:proofErr w:type="spellStart"/>
             <w:r>
               <w:t>Facotrs</w:t>
             </w:r>
-            <w:proofErr w:type="spellEnd"/>
           </w:p>
         </w:tc>
         <w:tc>
@@ -9273,7 +9155,6 @@
               <w:jc w:val="both"/>
               <w:cnfStyle w:val="100000000000" w:firstRow="1" w:lastRow="0" w:firstColumn="0" w:lastColumn="0" w:oddVBand="0" w:evenVBand="0" w:oddHBand="0" w:evenHBand="0" w:firstRowFirstColumn="0" w:firstRowLastColumn="0" w:lastRowFirstColumn="0" w:lastRowLastColumn="0"/>
             </w:pPr>
-            <w:proofErr w:type="spellStart"/>
             <w:r>
               <w:t>M</w:t>
             </w:r>
@@ -9286,7 +9167,6 @@
             <w:r>
               <w:t>SQL</w:t>
             </w:r>
-            <w:proofErr w:type="spellEnd"/>
           </w:p>
           <w:p>
             <w:pPr>
@@ -9392,16 +9272,8 @@
               <w:rPr>
                 <w:rFonts w:hint="eastAsia"/>
               </w:rPr>
-              <w:t xml:space="preserve">Dwayne Richard </w:t>
-            </w:r>
-            <w:proofErr w:type="spellStart"/>
-            <w:r>
-              <w:rPr>
-                <w:rFonts w:hint="eastAsia"/>
-              </w:rPr>
-              <w:t>Hipp</w:t>
-            </w:r>
-            <w:proofErr w:type="spellEnd"/>
+              <w:t>Dwayne Richard Hipp</w:t>
+            </w:r>
           </w:p>
         </w:tc>
       </w:tr>
@@ -9639,137 +9511,25 @@
               <w:rPr>
                 <w:rFonts w:hint="eastAsia"/>
               </w:rPr>
-              <w:t xml:space="preserve">C/C++/C#/Objective C, Visual Basic, Python, R, PHP, </w:t>
-            </w:r>
-            <w:proofErr w:type="spellStart"/>
+              <w:t>C/C++/C#/Objective C, Visual Basic, Python, R, PHP, javaScript (Node.js), Ruby, Java, Perl, Scala, Clojure, Cobol, Delphi, Erlang, Eiffel, Fortran, Haskell, Tcl, OCaml, Lisp, Groovy</w:t>
+            </w:r>
+          </w:p>
+        </w:tc>
+        <w:tc>
+          <w:tcPr>
+            <w:tcW w:w="2397" w:type="dxa"/>
+          </w:tcPr>
+          <w:p>
+            <w:pPr>
+              <w:pStyle w:val="NoSpacing"/>
+              <w:jc w:val="both"/>
+              <w:cnfStyle w:val="000000000000" w:firstRow="0" w:lastRow="0" w:firstColumn="0" w:lastColumn="0" w:oddVBand="0" w:evenVBand="0" w:oddHBand="0" w:evenHBand="0" w:firstRowFirstColumn="0" w:firstRowLastColumn="0" w:lastRowFirstColumn="0" w:lastRowLastColumn="0"/>
+            </w:pPr>
             <w:r>
               <w:rPr>
                 <w:rFonts w:hint="eastAsia"/>
               </w:rPr>
-              <w:t>javaScript</w:t>
-            </w:r>
-            <w:proofErr w:type="spellEnd"/>
-            <w:r>
-              <w:rPr>
-                <w:rFonts w:hint="eastAsia"/>
-              </w:rPr>
-              <w:t xml:space="preserve"> (Node.js), Ruby, Java, Perl, Scala, Clojure, Cobol, Delphi, Erlang, Eiffel, Fortran, Haskell, </w:t>
-            </w:r>
-            <w:proofErr w:type="spellStart"/>
-            <w:r>
-              <w:rPr>
-                <w:rFonts w:hint="eastAsia"/>
-              </w:rPr>
-              <w:t>Tcl</w:t>
-            </w:r>
-            <w:proofErr w:type="spellEnd"/>
-            <w:r>
-              <w:rPr>
-                <w:rFonts w:hint="eastAsia"/>
-              </w:rPr>
-              <w:t xml:space="preserve">, </w:t>
-            </w:r>
-            <w:proofErr w:type="spellStart"/>
-            <w:r>
-              <w:rPr>
-                <w:rFonts w:hint="eastAsia"/>
-              </w:rPr>
-              <w:t>OCaml</w:t>
-            </w:r>
-            <w:proofErr w:type="spellEnd"/>
-            <w:r>
-              <w:rPr>
-                <w:rFonts w:hint="eastAsia"/>
-              </w:rPr>
-              <w:t>, Lisp, Groovy</w:t>
-            </w:r>
-          </w:p>
-        </w:tc>
-        <w:tc>
-          <w:tcPr>
-            <w:tcW w:w="2397" w:type="dxa"/>
-          </w:tcPr>
-          <w:p>
-            <w:pPr>
-              <w:pStyle w:val="NoSpacing"/>
-              <w:jc w:val="both"/>
-              <w:cnfStyle w:val="000000000000" w:firstRow="0" w:lastRow="0" w:firstColumn="0" w:lastColumn="0" w:oddVBand="0" w:evenVBand="0" w:oddHBand="0" w:evenHBand="0" w:firstRowFirstColumn="0" w:firstRowLastColumn="0" w:lastRowFirstColumn="0" w:lastRowLastColumn="0"/>
-            </w:pPr>
-            <w:r>
-              <w:rPr>
-                <w:rFonts w:hint="eastAsia"/>
-              </w:rPr>
-              <w:t xml:space="preserve">C/C++/C#/Objective C, Visual Basic, Python, R, PHP, </w:t>
-            </w:r>
-            <w:proofErr w:type="spellStart"/>
-            <w:r>
-              <w:rPr>
-                <w:rFonts w:hint="eastAsia"/>
-              </w:rPr>
-              <w:t>javaScript</w:t>
-            </w:r>
-            <w:proofErr w:type="spellEnd"/>
-            <w:r>
-              <w:rPr>
-                <w:rFonts w:hint="eastAsia"/>
-              </w:rPr>
-              <w:t xml:space="preserve"> (Node.js), </w:t>
-            </w:r>
-            <w:proofErr w:type="spellStart"/>
-            <w:r>
-              <w:rPr>
-                <w:rFonts w:hint="eastAsia"/>
-              </w:rPr>
-              <w:t>Actionscript</w:t>
-            </w:r>
-            <w:proofErr w:type="spellEnd"/>
-            <w:r>
-              <w:rPr>
-                <w:rFonts w:hint="eastAsia"/>
-              </w:rPr>
-              <w:t xml:space="preserve">, Ruby, Java, Perl, Scala, Clojure, Cobol, Delphi, Erlang, Eiffel, Fortran, Haskell, </w:t>
-            </w:r>
-            <w:proofErr w:type="spellStart"/>
-            <w:r>
-              <w:rPr>
-                <w:rFonts w:hint="eastAsia"/>
-              </w:rPr>
-              <w:t>Tcl</w:t>
-            </w:r>
-            <w:proofErr w:type="spellEnd"/>
-            <w:r>
-              <w:rPr>
-                <w:rFonts w:hint="eastAsia"/>
-              </w:rPr>
-              <w:t xml:space="preserve">, </w:t>
-            </w:r>
-            <w:proofErr w:type="spellStart"/>
-            <w:r>
-              <w:rPr>
-                <w:rFonts w:hint="eastAsia"/>
-              </w:rPr>
-              <w:t>OCaml</w:t>
-            </w:r>
-            <w:proofErr w:type="spellEnd"/>
-            <w:r>
-              <w:rPr>
-                <w:rFonts w:hint="eastAsia"/>
-              </w:rPr>
-              <w:t xml:space="preserve">, Lisp, forth, D, Ada, Basic, </w:t>
-            </w:r>
-            <w:proofErr w:type="spellStart"/>
-            <w:r>
-              <w:rPr>
-                <w:rFonts w:hint="eastAsia"/>
-              </w:rPr>
-              <w:t>MatLab</w:t>
-            </w:r>
-            <w:proofErr w:type="spellEnd"/>
-            <w:r>
-              <w:rPr>
-                <w:rFonts w:hint="eastAsia"/>
-              </w:rPr>
-              <w:t>, Lua, PL/SQL, Smalltalk, Scheme</w:t>
+              <w:t>C/C++/C#/Objective C, Visual Basic, Python, R, PHP, javaScript (Node.js), Actionscript, Ruby, Java, Perl, Scala, Clojure, Cobol, Delphi, Erlang, Eiffel, Fortran, Haskell, Tcl, OCaml, Lisp, forth, D, Ada, Basic, MatLab, Lua, PL/SQL, Smalltalk, Scheme</w:t>
             </w:r>
           </w:p>
         </w:tc>
@@ -9891,15 +9651,7 @@
               <w:cnfStyle w:val="000000000000" w:firstRow="0" w:lastRow="0" w:firstColumn="0" w:lastColumn="0" w:oddVBand="0" w:evenVBand="0" w:oddHBand="0" w:evenHBand="0" w:firstRowFirstColumn="0" w:firstRowLastColumn="0" w:lastRowFirstColumn="0" w:lastRowLastColumn="0"/>
             </w:pPr>
             <w:r>
-              <w:t xml:space="preserve">Like </w:t>
-            </w:r>
-            <w:proofErr w:type="spellStart"/>
-            <w:r>
-              <w:t>MsSql</w:t>
-            </w:r>
-            <w:proofErr w:type="spellEnd"/>
-            <w:r>
-              <w:t>, Support XML format or structures</w:t>
+              <w:t>Like MsSql, Support XML format or structures</w:t>
             </w:r>
           </w:p>
         </w:tc>
@@ -9966,21 +9718,7 @@
               <w:rPr>
                 <w:rFonts w:hint="eastAsia"/>
               </w:rPr>
-              <w:t xml:space="preserve">(In the case of SQLite, it also </w:t>
-            </w:r>
-            <w:proofErr w:type="gramStart"/>
-            <w:r>
-              <w:rPr>
-                <w:rFonts w:hint="eastAsia"/>
-              </w:rPr>
-              <w:t>support</w:t>
-            </w:r>
-            <w:proofErr w:type="gramEnd"/>
-            <w:r>
-              <w:rPr>
-                <w:rFonts w:hint="eastAsia"/>
-              </w:rPr>
-              <w:t xml:space="preserve"> dynamic data scheme) and so on.</w:t>
+              <w:t>(In the case of SQLite, it also support dynamic data scheme) and so on.</w:t>
             </w:r>
           </w:p>
         </w:tc>
@@ -10171,23 +9909,7 @@
           <w:sz w:val="24"/>
           <w:szCs w:val="24"/>
         </w:rPr>
-        <w:t xml:space="preserve"> one </w:t>
-      </w:r>
-      <w:proofErr w:type="gramStart"/>
-      <w:r>
-        <w:rPr>
-          <w:sz w:val="24"/>
-          <w:szCs w:val="24"/>
-        </w:rPr>
-        <w:t>particular purpose</w:t>
-      </w:r>
-      <w:proofErr w:type="gramEnd"/>
-      <w:r>
-        <w:rPr>
-          <w:sz w:val="24"/>
-          <w:szCs w:val="24"/>
-        </w:rPr>
-        <w:t xml:space="preserve"> or task</w:t>
+        <w:t xml:space="preserve"> one particular purpose or task</w:t>
       </w:r>
     </w:p>
     <w:p>
@@ -10292,23 +10014,7 @@
           <w:sz w:val="24"/>
           <w:szCs w:val="24"/>
         </w:rPr>
-        <w:t xml:space="preserve">The proposed application can add additional functionality without changing or damaging much of the current system. New data types can be added </w:t>
-      </w:r>
-      <w:proofErr w:type="gramStart"/>
-      <w:r>
-        <w:rPr>
-          <w:sz w:val="24"/>
-          <w:szCs w:val="24"/>
-        </w:rPr>
-        <w:t>as long as</w:t>
-      </w:r>
-      <w:proofErr w:type="gramEnd"/>
-      <w:r>
-        <w:rPr>
-          <w:sz w:val="24"/>
-          <w:szCs w:val="24"/>
-        </w:rPr>
-        <w:t xml:space="preserve"> it is supported by the android</w:t>
+        <w:t>The proposed application can add additional functionality without changing or damaging much of the current system. New data types can be added as long as it is supported by the android</w:t>
       </w:r>
     </w:p>
     <w:p>
@@ -10812,6 +10518,7 @@
           <w:docPartUnique/>
         </w:docPartObj>
       </w:sdtPr>
+      <w:sdtEndPr/>
       <w:sdtContent>
         <w:p>
           <w:pPr>
@@ -10828,6 +10535,7 @@
             <w:id w:val="-573587230"/>
             <w:bibliography/>
           </w:sdtPr>
+          <w:sdtEndPr/>
           <w:sdtContent>
             <w:p>
               <w:pPr>
@@ -11686,6 +11394,7 @@
           <w:dataBinding w:prefixMappings="xmlns:ns0='http://purl.org/dc/elements/1.1/' xmlns:ns1='http://schemas.openxmlformats.org/package/2006/metadata/core-properties' " w:xpath="/ns1:coreProperties[1]/ns0:creator[1]" w:storeItemID="{6C3C8BC8-F283-45AE-878A-BAB7291924A1}"/>
           <w:text/>
         </w:sdtPr>
+        <w:sdtEndPr/>
         <w:sdtContent>
           <w:tc>
             <w:tcPr>
@@ -11760,8 +11469,8 @@
       <w:tblLook w:val="04A0" w:firstRow="1" w:lastRow="0" w:firstColumn="1" w:lastColumn="0" w:noHBand="0" w:noVBand="1"/>
     </w:tblPr>
     <w:tblGrid>
-      <w:gridCol w:w="4533"/>
-      <w:gridCol w:w="4493"/>
+      <w:gridCol w:w="4535"/>
+      <w:gridCol w:w="4491"/>
     </w:tblGrid>
     <w:tr>
       <w:trPr>
@@ -11829,6 +11538,7 @@
           <w:dataBinding w:prefixMappings="xmlns:ns0='http://purl.org/dc/elements/1.1/' xmlns:ns1='http://schemas.openxmlformats.org/package/2006/metadata/core-properties' " w:xpath="/ns1:coreProperties[1]/ns0:creator[1]" w:storeItemID="{6C3C8BC8-F283-45AE-878A-BAB7291924A1}"/>
           <w:text/>
         </w:sdtPr>
+        <w:sdtEndPr/>
         <w:sdtContent>
           <w:tc>
             <w:tcPr>
@@ -11911,7 +11621,7 @@
               <w:sz w:val="18"/>
               <w:szCs w:val="18"/>
             </w:rPr>
-            <w:t>11</w:t>
+            <w:t>18</w:t>
           </w:r>
           <w:r>
             <w:rPr>
@@ -12040,6 +11750,7 @@
                             <w:dataBinding w:prefixMappings="xmlns:ns0='http://purl.org/dc/elements/1.1/' xmlns:ns1='http://schemas.openxmlformats.org/package/2006/metadata/core-properties' " w:xpath="/ns1:coreProperties[1]/ns0:title[1]" w:storeItemID="{6C3C8BC8-F283-45AE-878A-BAB7291924A1}"/>
                             <w:text/>
                           </w:sdtPr>
+                          <w:sdtEndPr/>
                           <w:sdtContent>
                             <w:p>
                               <w:pPr>
@@ -12093,6 +11804,7 @@
                       <w:dataBinding w:prefixMappings="xmlns:ns0='http://purl.org/dc/elements/1.1/' xmlns:ns1='http://schemas.openxmlformats.org/package/2006/metadata/core-properties' " w:xpath="/ns1:coreProperties[1]/ns0:title[1]" w:storeItemID="{6C3C8BC8-F283-45AE-878A-BAB7291924A1}"/>
                       <w:text/>
                     </w:sdtPr>
+                    <w:sdtEndPr/>
                     <w:sdtContent>
                       <w:p>
                         <w:pPr>
@@ -14369,7 +14081,7 @@
     <w:charset w:val="00"/>
     <w:family w:val="roman"/>
     <w:pitch w:val="variable"/>
-    <w:sig w:usb0="E0002AFF" w:usb1="C0007843" w:usb2="00000009" w:usb3="00000000" w:csb0="000001FF" w:csb1="00000000"/>
+    <w:sig w:usb0="E0002EFF" w:usb1="C000785B" w:usb2="00000009" w:usb3="00000000" w:csb0="000001FF" w:csb1="00000000"/>
   </w:font>
   <w:font w:name="Courier New">
     <w:panose1 w:val="02070309020205020404"/>
@@ -14390,21 +14102,21 @@
     <w:charset w:val="00"/>
     <w:family w:val="swiss"/>
     <w:pitch w:val="variable"/>
-    <w:sig w:usb0="E0002AFF" w:usb1="C0007843" w:usb2="00000009" w:usb3="00000000" w:csb0="000001FF" w:csb1="00000000"/>
+    <w:sig w:usb0="E0002EFF" w:usb1="C0007843" w:usb2="00000009" w:usb3="00000000" w:csb0="000001FF" w:csb1="00000000"/>
   </w:font>
   <w:font w:name="Calibri">
     <w:panose1 w:val="020F0502020204030204"/>
     <w:charset w:val="00"/>
     <w:family w:val="swiss"/>
     <w:pitch w:val="variable"/>
-    <w:sig w:usb0="E0002AFF" w:usb1="4000ACFF" w:usb2="00000001" w:usb3="00000000" w:csb0="000001FF" w:csb1="00000000"/>
+    <w:sig w:usb0="E0002AFF" w:usb1="C000247B" w:usb2="00000009" w:usb3="00000000" w:csb0="000001FF" w:csb1="00000000"/>
   </w:font>
   <w:font w:name="Calibri Light">
     <w:panose1 w:val="020F0302020204030204"/>
     <w:charset w:val="00"/>
     <w:family w:val="swiss"/>
     <w:pitch w:val="variable"/>
-    <w:sig w:usb0="A0002AEF" w:usb1="4000207B" w:usb2="00000000" w:usb3="00000000" w:csb0="000001FF" w:csb1="00000000"/>
+    <w:sig w:usb0="E0002AFF" w:usb1="C000247B" w:usb2="00000009" w:usb3="00000000" w:csb0="000001FF" w:csb1="00000000"/>
   </w:font>
 </w:fonts>
 </file>
@@ -15523,7 +15235,7 @@
 </file>
 
 <file path=customXml/itemProps1.xml><?xml version="1.0" encoding="utf-8"?>
-<ds:datastoreItem xmlns:ds="http://schemas.openxmlformats.org/officeDocument/2006/customXml" ds:itemID="{5F25DC42-AA40-4B56-8AF5-7C7360E4D4B3}">
+<ds:datastoreItem xmlns:ds="http://schemas.openxmlformats.org/officeDocument/2006/customXml" ds:itemID="{CB452965-97EB-43C1-B58B-D832B33713F4}">
   <ds:schemaRefs>
     <ds:schemaRef ds:uri="http://schemas.openxmlformats.org/officeDocument/2006/bibliography"/>
   </ds:schemaRefs>

</xml_diff>